<commit_message>
Finalized all S equations
</commit_message>
<xml_diff>
--- a/sdobroc_mgr.docx
+++ b/sdobroc_mgr.docx
@@ -11095,15 +11095,7 @@
             <w:sz w:val="24"/>
             <w:szCs w:val="24"/>
           </w:rPr>
-          <m:t>n-ma</m:t>
-        </m:r>
-        <m:r>
-          <w:rPr>
-            <w:rFonts w:ascii="Cambria Math" w:hAnsi="Cambria Math"/>
-            <w:sz w:val="24"/>
-            <w:szCs w:val="24"/>
-          </w:rPr>
-          <m:t>ksymalna ilość sąsiadów w danym segmencie</m:t>
+          <m:t>n-maksymalna ilość sąsiadów w danym segmencie</m:t>
         </m:r>
       </m:oMath>
       <w:r>
@@ -11281,15 +11273,7 @@
             <w:sz w:val="24"/>
             <w:szCs w:val="24"/>
           </w:rPr>
-          <m:t>-pole całego rozważan</m:t>
-        </m:r>
-        <m:r>
-          <w:rPr>
-            <w:rFonts w:ascii="Cambria Math" w:hAnsi="Cambria Math"/>
-            <w:sz w:val="24"/>
-            <w:szCs w:val="24"/>
-          </w:rPr>
-          <m:t>ego segmentu</m:t>
+          <m:t>-pole całego rozważanego segmentu</m:t>
         </m:r>
       </m:oMath>
       <w:r>
@@ -18374,765 +18358,6 @@
                   <w:sz w:val="24"/>
                   <w:szCs w:val="24"/>
                 </w:rPr>
-                <m:t>1</m:t>
-              </m:r>
-            </m:sub>
-          </m:sSub>
-          <m:r>
-            <w:rPr>
-              <w:rFonts w:ascii="Cambria Math" w:hAnsi="Cambria Math"/>
-              <w:sz w:val="24"/>
-              <w:szCs w:val="24"/>
-            </w:rPr>
-            <m:t>=</m:t>
-          </m:r>
-          <m:f>
-            <m:fPr>
-              <m:ctrlPr>
-                <w:rPr>
-                  <w:rFonts w:ascii="Cambria Math" w:hAnsi="Cambria Math"/>
-                  <w:sz w:val="24"/>
-                  <w:szCs w:val="24"/>
-                </w:rPr>
-              </m:ctrlPr>
-            </m:fPr>
-            <m:num>
-              <m:r>
-                <m:rPr>
-                  <m:sty m:val="p"/>
-                </m:rPr>
-                <w:rPr>
-                  <w:rFonts w:ascii="Cambria Math" w:hAnsi="Cambria Math"/>
-                  <w:sz w:val="24"/>
-                  <w:szCs w:val="24"/>
-                </w:rPr>
-                <m:t>c+d</m:t>
-              </m:r>
-            </m:num>
-            <m:den>
-              <m:r>
-                <m:rPr>
-                  <m:sty m:val="p"/>
-                </m:rPr>
-                <w:rPr>
-                  <w:rFonts w:ascii="Cambria Math" w:hAnsi="Cambria Math"/>
-                  <w:sz w:val="24"/>
-                  <w:szCs w:val="24"/>
-                </w:rPr>
-                <m:t>2</m:t>
-              </m:r>
-            </m:den>
-          </m:f>
-          <m:r>
-            <m:rPr>
-              <m:sty m:val="p"/>
-            </m:rPr>
-            <w:rPr>
-              <w:rFonts w:ascii="Cambria Math" w:hAnsi="Cambria Math"/>
-              <w:sz w:val="24"/>
-              <w:szCs w:val="24"/>
-            </w:rPr>
-            <m:t>r=</m:t>
-          </m:r>
-          <m:f>
-            <m:fPr>
-              <m:ctrlPr>
-                <w:rPr>
-                  <w:rFonts w:ascii="Cambria Math" w:hAnsi="Cambria Math"/>
-                  <w:i/>
-                  <w:sz w:val="24"/>
-                  <w:szCs w:val="24"/>
-                </w:rPr>
-              </m:ctrlPr>
-            </m:fPr>
-            <m:num>
-              <m:r>
-                <w:rPr>
-                  <w:rFonts w:ascii="Cambria Math" w:hAnsi="Cambria Math"/>
-                  <w:sz w:val="24"/>
-                  <w:szCs w:val="24"/>
-                </w:rPr>
-                <m:t>2a-</m:t>
-              </m:r>
-              <m:f>
-                <m:fPr>
-                  <m:ctrlPr>
-                    <w:rPr>
-                      <w:rFonts w:ascii="Cambria Math" w:hAnsi="Cambria Math"/>
-                      <w:i/>
-                      <w:sz w:val="24"/>
-                      <w:szCs w:val="24"/>
-                    </w:rPr>
-                  </m:ctrlPr>
-                </m:fPr>
-                <m:num>
-                  <m:r>
-                    <w:rPr>
-                      <w:rFonts w:ascii="Cambria Math" w:hAnsi="Cambria Math"/>
-                      <w:sz w:val="24"/>
-                      <w:szCs w:val="24"/>
-                    </w:rPr>
-                    <m:t>10</m:t>
-                  </m:r>
-                </m:num>
-                <m:den>
-                  <m:r>
-                    <w:rPr>
-                      <w:rFonts w:ascii="Cambria Math" w:hAnsi="Cambria Math"/>
-                      <w:sz w:val="24"/>
-                      <w:szCs w:val="24"/>
-                    </w:rPr>
-                    <m:t>3</m:t>
-                  </m:r>
-                </m:den>
-              </m:f>
-              <m:rad>
-                <m:radPr>
-                  <m:degHide m:val="on"/>
-                  <m:ctrlPr>
-                    <w:rPr>
-                      <w:rFonts w:ascii="Cambria Math" w:hAnsi="Cambria Math"/>
-                      <w:i/>
-                      <w:sz w:val="24"/>
-                      <w:szCs w:val="24"/>
-                    </w:rPr>
-                  </m:ctrlPr>
-                </m:radPr>
-                <m:deg/>
-                <m:e>
-                  <m:r>
-                    <w:rPr>
-                      <w:rFonts w:ascii="Cambria Math" w:hAnsi="Cambria Math"/>
-                      <w:sz w:val="24"/>
-                      <w:szCs w:val="24"/>
-                    </w:rPr>
-                    <m:t>3</m:t>
-                  </m:r>
-                </m:e>
-              </m:rad>
-              <m:r>
-                <w:rPr>
-                  <w:rFonts w:ascii="Cambria Math" w:hAnsi="Cambria Math"/>
-                  <w:sz w:val="24"/>
-                  <w:szCs w:val="24"/>
-                </w:rPr>
-                <m:t>r</m:t>
-              </m:r>
-            </m:num>
-            <m:den>
-              <m:r>
-                <w:rPr>
-                  <w:rFonts w:ascii="Cambria Math" w:hAnsi="Cambria Math"/>
-                  <w:sz w:val="24"/>
-                  <w:szCs w:val="24"/>
-                </w:rPr>
-                <m:t>2</m:t>
-              </m:r>
-            </m:den>
-          </m:f>
-          <m:r>
-            <m:rPr>
-              <m:sty m:val="p"/>
-            </m:rPr>
-            <w:rPr>
-              <w:rFonts w:ascii="Cambria Math" w:hAnsi="Cambria Math"/>
-              <w:sz w:val="24"/>
-              <w:szCs w:val="24"/>
-            </w:rPr>
-            <m:t>r</m:t>
-          </m:r>
-          <m:r>
-            <w:rPr>
-              <w:rFonts w:ascii="Cambria Math" w:hAnsi="Cambria Math"/>
-              <w:sz w:val="24"/>
-              <w:szCs w:val="24"/>
-            </w:rPr>
-            <m:t>=</m:t>
-          </m:r>
-          <m:d>
-            <m:dPr>
-              <m:ctrlPr>
-                <w:rPr>
-                  <w:rFonts w:ascii="Cambria Math" w:hAnsi="Cambria Math"/>
-                  <w:i/>
-                  <w:sz w:val="24"/>
-                  <w:szCs w:val="24"/>
-                </w:rPr>
-              </m:ctrlPr>
-            </m:dPr>
-            <m:e>
-              <m:r>
-                <w:rPr>
-                  <w:rFonts w:ascii="Cambria Math" w:hAnsi="Cambria Math"/>
-                  <w:sz w:val="24"/>
-                  <w:szCs w:val="24"/>
-                </w:rPr>
-                <m:t>a-</m:t>
-              </m:r>
-              <m:f>
-                <m:fPr>
-                  <m:ctrlPr>
-                    <w:rPr>
-                      <w:rFonts w:ascii="Cambria Math" w:hAnsi="Cambria Math"/>
-                      <w:i/>
-                      <w:sz w:val="24"/>
-                      <w:szCs w:val="24"/>
-                    </w:rPr>
-                  </m:ctrlPr>
-                </m:fPr>
-                <m:num>
-                  <m:r>
-                    <w:rPr>
-                      <w:rFonts w:ascii="Cambria Math" w:hAnsi="Cambria Math"/>
-                      <w:sz w:val="24"/>
-                      <w:szCs w:val="24"/>
-                    </w:rPr>
-                    <m:t>5</m:t>
-                  </m:r>
-                </m:num>
-                <m:den>
-                  <m:r>
-                    <w:rPr>
-                      <w:rFonts w:ascii="Cambria Math" w:hAnsi="Cambria Math"/>
-                      <w:sz w:val="24"/>
-                      <w:szCs w:val="24"/>
-                    </w:rPr>
-                    <m:t>3</m:t>
-                  </m:r>
-                </m:den>
-              </m:f>
-              <m:rad>
-                <m:radPr>
-                  <m:degHide m:val="on"/>
-                  <m:ctrlPr>
-                    <w:rPr>
-                      <w:rFonts w:ascii="Cambria Math" w:hAnsi="Cambria Math"/>
-                      <w:i/>
-                      <w:sz w:val="24"/>
-                      <w:szCs w:val="24"/>
-                    </w:rPr>
-                  </m:ctrlPr>
-                </m:radPr>
-                <m:deg/>
-                <m:e>
-                  <m:r>
-                    <w:rPr>
-                      <w:rFonts w:ascii="Cambria Math" w:hAnsi="Cambria Math"/>
-                      <w:sz w:val="24"/>
-                      <w:szCs w:val="24"/>
-                    </w:rPr>
-                    <m:t>3</m:t>
-                  </m:r>
-                </m:e>
-              </m:rad>
-              <m:r>
-                <w:rPr>
-                  <w:rFonts w:ascii="Cambria Math" w:hAnsi="Cambria Math"/>
-                  <w:sz w:val="24"/>
-                  <w:szCs w:val="24"/>
-                </w:rPr>
-                <m:t>r</m:t>
-              </m:r>
-            </m:e>
-          </m:d>
-          <m:r>
-            <w:rPr>
-              <w:rFonts w:ascii="Cambria Math" w:hAnsi="Cambria Math"/>
-              <w:sz w:val="24"/>
-              <w:szCs w:val="24"/>
-            </w:rPr>
-            <m:t>r=ar-</m:t>
-          </m:r>
-          <m:f>
-            <m:fPr>
-              <m:ctrlPr>
-                <w:rPr>
-                  <w:rFonts w:ascii="Cambria Math" w:hAnsi="Cambria Math"/>
-                  <w:i/>
-                  <w:sz w:val="24"/>
-                  <w:szCs w:val="24"/>
-                </w:rPr>
-              </m:ctrlPr>
-            </m:fPr>
-            <m:num>
-              <m:r>
-                <w:rPr>
-                  <w:rFonts w:ascii="Cambria Math" w:hAnsi="Cambria Math"/>
-                  <w:sz w:val="24"/>
-                  <w:szCs w:val="24"/>
-                </w:rPr>
-                <m:t>5</m:t>
-              </m:r>
-            </m:num>
-            <m:den>
-              <m:r>
-                <w:rPr>
-                  <w:rFonts w:ascii="Cambria Math" w:hAnsi="Cambria Math"/>
-                  <w:sz w:val="24"/>
-                  <w:szCs w:val="24"/>
-                </w:rPr>
-                <m:t>3</m:t>
-              </m:r>
-            </m:den>
-          </m:f>
-          <m:rad>
-            <m:radPr>
-              <m:degHide m:val="on"/>
-              <m:ctrlPr>
-                <w:rPr>
-                  <w:rFonts w:ascii="Cambria Math" w:hAnsi="Cambria Math"/>
-                  <w:i/>
-                  <w:sz w:val="24"/>
-                  <w:szCs w:val="24"/>
-                </w:rPr>
-              </m:ctrlPr>
-            </m:radPr>
-            <m:deg/>
-            <m:e>
-              <m:r>
-                <w:rPr>
-                  <w:rFonts w:ascii="Cambria Math" w:hAnsi="Cambria Math"/>
-                  <w:sz w:val="24"/>
-                  <w:szCs w:val="24"/>
-                </w:rPr>
-                <m:t>3</m:t>
-              </m:r>
-            </m:e>
-          </m:rad>
-          <m:sSup>
-            <m:sSupPr>
-              <m:ctrlPr>
-                <w:rPr>
-                  <w:rFonts w:ascii="Cambria Math" w:hAnsi="Cambria Math"/>
-                  <w:i/>
-                  <w:sz w:val="24"/>
-                  <w:szCs w:val="24"/>
-                </w:rPr>
-              </m:ctrlPr>
-            </m:sSupPr>
-            <m:e>
-              <m:r>
-                <w:rPr>
-                  <w:rFonts w:ascii="Cambria Math" w:hAnsi="Cambria Math"/>
-                  <w:sz w:val="24"/>
-                  <w:szCs w:val="24"/>
-                </w:rPr>
-                <m:t>r</m:t>
-              </m:r>
-            </m:e>
-            <m:sup>
-              <m:r>
-                <w:rPr>
-                  <w:rFonts w:ascii="Cambria Math" w:hAnsi="Cambria Math"/>
-                  <w:sz w:val="24"/>
-                  <w:szCs w:val="24"/>
-                </w:rPr>
-                <m:t>2</m:t>
-              </m:r>
-            </m:sup>
-          </m:sSup>
-          <m:r>
-            <m:rPr>
-              <m:sty m:val="p"/>
-            </m:rPr>
-            <w:rPr>
-              <w:rFonts w:ascii="Cambria Math" w:hAnsi="Cambria Math"/>
-              <w:sz w:val="24"/>
-              <w:szCs w:val="24"/>
-            </w:rPr>
-            <w:br/>
-          </m:r>
-        </m:oMath>
-        <m:oMath>
-          <m:sSub>
-            <m:sSubPr>
-              <m:ctrlPr>
-                <w:rPr>
-                  <w:rFonts w:ascii="Cambria Math" w:hAnsi="Cambria Math"/>
-                  <w:i/>
-                  <w:sz w:val="24"/>
-                  <w:szCs w:val="24"/>
-                </w:rPr>
-              </m:ctrlPr>
-            </m:sSubPr>
-            <m:e>
-              <m:r>
-                <w:rPr>
-                  <w:rFonts w:ascii="Cambria Math" w:hAnsi="Cambria Math"/>
-                  <w:sz w:val="24"/>
-                  <w:szCs w:val="24"/>
-                </w:rPr>
-                <m:t>P</m:t>
-              </m:r>
-            </m:e>
-            <m:sub>
-              <m:r>
-                <w:rPr>
-                  <w:rFonts w:ascii="Cambria Math" w:hAnsi="Cambria Math"/>
-                  <w:sz w:val="24"/>
-                  <w:szCs w:val="24"/>
-                </w:rPr>
-                <m:t>2</m:t>
-              </m:r>
-            </m:sub>
-          </m:sSub>
-          <m:r>
-            <w:rPr>
-              <w:rFonts w:ascii="Cambria Math" w:hAnsi="Cambria Math"/>
-              <w:sz w:val="24"/>
-              <w:szCs w:val="24"/>
-            </w:rPr>
-            <m:t>=</m:t>
-          </m:r>
-          <m:f>
-            <m:fPr>
-              <m:ctrlPr>
-                <w:rPr>
-                  <w:rFonts w:ascii="Cambria Math" w:hAnsi="Cambria Math"/>
-                  <w:i/>
-                  <w:sz w:val="24"/>
-                  <w:szCs w:val="24"/>
-                </w:rPr>
-              </m:ctrlPr>
-            </m:fPr>
-            <m:num>
-              <m:rad>
-                <m:radPr>
-                  <m:degHide m:val="on"/>
-                  <m:ctrlPr>
-                    <w:rPr>
-                      <w:rFonts w:ascii="Cambria Math" w:hAnsi="Cambria Math"/>
-                      <w:i/>
-                      <w:sz w:val="24"/>
-                      <w:szCs w:val="24"/>
-                    </w:rPr>
-                  </m:ctrlPr>
-                </m:radPr>
-                <m:deg/>
-                <m:e>
-                  <m:r>
-                    <w:rPr>
-                      <w:rFonts w:ascii="Cambria Math" w:hAnsi="Cambria Math"/>
-                      <w:sz w:val="24"/>
-                      <w:szCs w:val="24"/>
-                    </w:rPr>
-                    <m:t>3</m:t>
-                  </m:r>
-                </m:e>
-              </m:rad>
-            </m:num>
-            <m:den>
-              <m:r>
-                <w:rPr>
-                  <w:rFonts w:ascii="Cambria Math" w:hAnsi="Cambria Math"/>
-                  <w:sz w:val="24"/>
-                  <w:szCs w:val="24"/>
-                </w:rPr>
-                <m:t>4</m:t>
-              </m:r>
-            </m:den>
-          </m:f>
-          <m:sSup>
-            <m:sSupPr>
-              <m:ctrlPr>
-                <w:rPr>
-                  <w:rFonts w:ascii="Cambria Math" w:hAnsi="Cambria Math"/>
-                  <w:sz w:val="24"/>
-                  <w:szCs w:val="24"/>
-                </w:rPr>
-              </m:ctrlPr>
-            </m:sSupPr>
-            <m:e>
-              <m:r>
-                <m:rPr>
-                  <m:sty m:val="p"/>
-                </m:rPr>
-                <w:rPr>
-                  <w:rFonts w:ascii="Cambria Math" w:hAnsi="Cambria Math"/>
-                  <w:sz w:val="24"/>
-                  <w:szCs w:val="24"/>
-                </w:rPr>
-                <m:t>z</m:t>
-              </m:r>
-            </m:e>
-            <m:sup>
-              <m:r>
-                <m:rPr>
-                  <m:sty m:val="p"/>
-                </m:rPr>
-                <w:rPr>
-                  <w:rFonts w:ascii="Cambria Math" w:hAnsi="Cambria Math"/>
-                  <w:sz w:val="24"/>
-                  <w:szCs w:val="24"/>
-                </w:rPr>
-                <m:t>2</m:t>
-              </m:r>
-            </m:sup>
-          </m:sSup>
-          <m:r>
-            <m:rPr>
-              <m:sty m:val="p"/>
-            </m:rPr>
-            <w:rPr>
-              <w:rFonts w:ascii="Cambria Math" w:hAnsi="Cambria Math"/>
-              <w:sz w:val="24"/>
-              <w:szCs w:val="24"/>
-            </w:rPr>
-            <m:t>=</m:t>
-          </m:r>
-          <m:f>
-            <m:fPr>
-              <m:ctrlPr>
-                <w:rPr>
-                  <w:rFonts w:ascii="Cambria Math" w:hAnsi="Cambria Math"/>
-                  <w:sz w:val="24"/>
-                  <w:szCs w:val="24"/>
-                </w:rPr>
-              </m:ctrlPr>
-            </m:fPr>
-            <m:num>
-              <m:rad>
-                <m:radPr>
-                  <m:degHide m:val="on"/>
-                  <m:ctrlPr>
-                    <w:rPr>
-                      <w:rFonts w:ascii="Cambria Math" w:hAnsi="Cambria Math"/>
-                      <w:i/>
-                      <w:sz w:val="24"/>
-                      <w:szCs w:val="24"/>
-                    </w:rPr>
-                  </m:ctrlPr>
-                </m:radPr>
-                <m:deg/>
-                <m:e>
-                  <m:r>
-                    <w:rPr>
-                      <w:rFonts w:ascii="Cambria Math" w:hAnsi="Cambria Math"/>
-                      <w:sz w:val="24"/>
-                      <w:szCs w:val="24"/>
-                    </w:rPr>
-                    <m:t>3</m:t>
-                  </m:r>
-                </m:e>
-              </m:rad>
-            </m:num>
-            <m:den>
-              <m:r>
-                <m:rPr>
-                  <m:sty m:val="p"/>
-                </m:rPr>
-                <w:rPr>
-                  <w:rFonts w:ascii="Cambria Math" w:hAnsi="Cambria Math"/>
-                  <w:sz w:val="24"/>
-                  <w:szCs w:val="24"/>
-                </w:rPr>
-                <m:t>3</m:t>
-              </m:r>
-            </m:den>
-          </m:f>
-          <m:sSup>
-            <m:sSupPr>
-              <m:ctrlPr>
-                <w:rPr>
-                  <w:rFonts w:ascii="Cambria Math" w:hAnsi="Cambria Math"/>
-                  <w:sz w:val="24"/>
-                  <w:szCs w:val="24"/>
-                </w:rPr>
-              </m:ctrlPr>
-            </m:sSupPr>
-            <m:e>
-              <m:r>
-                <m:rPr>
-                  <m:sty m:val="p"/>
-                </m:rPr>
-                <w:rPr>
-                  <w:rFonts w:ascii="Cambria Math" w:hAnsi="Cambria Math"/>
-                  <w:sz w:val="24"/>
-                  <w:szCs w:val="24"/>
-                </w:rPr>
-                <m:t>r</m:t>
-              </m:r>
-            </m:e>
-            <m:sup>
-              <m:r>
-                <m:rPr>
-                  <m:sty m:val="p"/>
-                </m:rPr>
-                <w:rPr>
-                  <w:rFonts w:ascii="Cambria Math" w:hAnsi="Cambria Math"/>
-                  <w:sz w:val="24"/>
-                  <w:szCs w:val="24"/>
-                </w:rPr>
-                <m:t>2</m:t>
-              </m:r>
-            </m:sup>
-          </m:sSup>
-          <m:r>
-            <m:rPr>
-              <m:sty m:val="p"/>
-            </m:rPr>
-            <w:rPr>
-              <w:rFonts w:ascii="Cambria Math" w:hAnsi="Cambria Math"/>
-              <w:sz w:val="24"/>
-              <w:szCs w:val="24"/>
-            </w:rPr>
-            <w:br/>
-          </m:r>
-        </m:oMath>
-        <m:oMath>
-          <m:sSub>
-            <m:sSubPr>
-              <m:ctrlPr>
-                <w:rPr>
-                  <w:rFonts w:ascii="Cambria Math" w:hAnsi="Cambria Math"/>
-                  <w:i/>
-                  <w:sz w:val="24"/>
-                  <w:szCs w:val="24"/>
-                </w:rPr>
-              </m:ctrlPr>
-            </m:sSubPr>
-            <m:e>
-              <m:r>
-                <w:rPr>
-                  <w:rFonts w:ascii="Cambria Math" w:hAnsi="Cambria Math"/>
-                  <w:sz w:val="24"/>
-                  <w:szCs w:val="24"/>
-                </w:rPr>
-                <m:t>P</m:t>
-              </m:r>
-            </m:e>
-            <m:sub>
-              <m:r>
-                <w:rPr>
-                  <w:rFonts w:ascii="Cambria Math" w:hAnsi="Cambria Math"/>
-                  <w:sz w:val="24"/>
-                  <w:szCs w:val="24"/>
-                </w:rPr>
-                <m:t>5</m:t>
-              </m:r>
-            </m:sub>
-          </m:sSub>
-          <m:r>
-            <w:rPr>
-              <w:rFonts w:ascii="Cambria Math" w:hAnsi="Cambria Math"/>
-              <w:sz w:val="24"/>
-              <w:szCs w:val="24"/>
-            </w:rPr>
-            <m:t>=</m:t>
-          </m:r>
-          <m:f>
-            <m:fPr>
-              <m:ctrlPr>
-                <w:rPr>
-                  <w:rFonts w:ascii="Cambria Math" w:hAnsi="Cambria Math"/>
-                  <w:i/>
-                  <w:sz w:val="24"/>
-                  <w:szCs w:val="24"/>
-                </w:rPr>
-              </m:ctrlPr>
-            </m:fPr>
-            <m:num>
-              <m:r>
-                <w:rPr>
-                  <w:rFonts w:ascii="Cambria Math" w:hAnsi="Cambria Math"/>
-                  <w:sz w:val="24"/>
-                  <w:szCs w:val="24"/>
-                </w:rPr>
-                <m:t>1</m:t>
-              </m:r>
-            </m:num>
-            <m:den>
-              <m:r>
-                <w:rPr>
-                  <w:rFonts w:ascii="Cambria Math" w:hAnsi="Cambria Math"/>
-                  <w:sz w:val="24"/>
-                  <w:szCs w:val="24"/>
-                </w:rPr>
-                <m:t>6</m:t>
-              </m:r>
-            </m:den>
-          </m:f>
-          <m:r>
-            <w:rPr>
-              <w:rFonts w:ascii="Cambria Math" w:hAnsi="Cambria Math"/>
-              <w:sz w:val="24"/>
-              <w:szCs w:val="24"/>
-            </w:rPr>
-            <m:t>π</m:t>
-          </m:r>
-          <m:sSup>
-            <m:sSupPr>
-              <m:ctrlPr>
-                <w:rPr>
-                  <w:rFonts w:ascii="Cambria Math" w:hAnsi="Cambria Math"/>
-                  <w:i/>
-                  <w:sz w:val="24"/>
-                  <w:szCs w:val="24"/>
-                </w:rPr>
-              </m:ctrlPr>
-            </m:sSupPr>
-            <m:e>
-              <m:r>
-                <w:rPr>
-                  <w:rFonts w:ascii="Cambria Math" w:hAnsi="Cambria Math"/>
-                  <w:sz w:val="24"/>
-                  <w:szCs w:val="24"/>
-                </w:rPr>
-                <m:t>r</m:t>
-              </m:r>
-            </m:e>
-            <m:sup>
-              <m:r>
-                <w:rPr>
-                  <w:rFonts w:ascii="Cambria Math" w:hAnsi="Cambria Math"/>
-                  <w:sz w:val="24"/>
-                  <w:szCs w:val="24"/>
-                </w:rPr>
-                <m:t>2</m:t>
-              </m:r>
-            </m:sup>
-          </m:sSup>
-          <m:r>
-            <m:rPr>
-              <m:sty m:val="p"/>
-            </m:rPr>
-            <w:rPr>
-              <w:rFonts w:ascii="Cambria Math" w:hAnsi="Cambria Math"/>
-              <w:sz w:val="24"/>
-              <w:szCs w:val="24"/>
-            </w:rPr>
-            <w:br/>
-          </m:r>
-        </m:oMath>
-        <m:oMath>
-          <m:sSub>
-            <m:sSubPr>
-              <m:ctrlPr>
-                <w:rPr>
-                  <w:rFonts w:ascii="Cambria Math" w:hAnsi="Cambria Math"/>
-                  <w:i/>
-                  <w:sz w:val="24"/>
-                  <w:szCs w:val="24"/>
-                </w:rPr>
-              </m:ctrlPr>
-            </m:sSubPr>
-            <m:e>
-              <m:r>
-                <w:rPr>
-                  <w:rFonts w:ascii="Cambria Math" w:hAnsi="Cambria Math"/>
-                  <w:sz w:val="24"/>
-                  <w:szCs w:val="24"/>
-                </w:rPr>
-                <m:t>P</m:t>
-              </m:r>
-            </m:e>
-            <m:sub>
-              <m:r>
-                <w:rPr>
-                  <w:rFonts w:ascii="Cambria Math" w:hAnsi="Cambria Math"/>
-                  <w:sz w:val="24"/>
-                  <w:szCs w:val="24"/>
-                </w:rPr>
                 <m:t>s</m:t>
               </m:r>
             </m:sub>
@@ -19225,6 +18450,768 @@
               </m:r>
             </m:den>
           </m:f>
+        </m:oMath>
+      </m:oMathPara>
+    </w:p>
+    <w:p>
+      <w:pPr>
+        <w:spacing w:line="360" w:lineRule="auto"/>
+        <w:rPr>
+          <w:sz w:val="24"/>
+          <w:szCs w:val="24"/>
+        </w:rPr>
+      </w:pPr>
+      <m:oMathPara>
+        <m:oMathParaPr>
+          <m:jc m:val="left"/>
+        </m:oMathParaPr>
+        <m:oMath>
+          <m:sSub>
+            <m:sSubPr>
+              <m:ctrlPr>
+                <w:rPr>
+                  <w:rFonts w:ascii="Cambria Math" w:hAnsi="Cambria Math"/>
+                  <w:i/>
+                  <w:sz w:val="24"/>
+                  <w:szCs w:val="24"/>
+                </w:rPr>
+              </m:ctrlPr>
+            </m:sSubPr>
+            <m:e>
+              <m:r>
+                <w:rPr>
+                  <w:rFonts w:ascii="Cambria Math" w:hAnsi="Cambria Math"/>
+                  <w:sz w:val="24"/>
+                  <w:szCs w:val="24"/>
+                </w:rPr>
+                <m:t>P</m:t>
+              </m:r>
+            </m:e>
+            <m:sub>
+              <m:r>
+                <w:rPr>
+                  <w:rFonts w:ascii="Cambria Math" w:hAnsi="Cambria Math"/>
+                  <w:sz w:val="24"/>
+                  <w:szCs w:val="24"/>
+                </w:rPr>
+                <m:t>1</m:t>
+              </m:r>
+            </m:sub>
+          </m:sSub>
+          <m:r>
+            <w:rPr>
+              <w:rFonts w:ascii="Cambria Math" w:hAnsi="Cambria Math"/>
+              <w:sz w:val="24"/>
+              <w:szCs w:val="24"/>
+            </w:rPr>
+            <m:t>=</m:t>
+          </m:r>
+          <m:f>
+            <m:fPr>
+              <m:ctrlPr>
+                <w:rPr>
+                  <w:rFonts w:ascii="Cambria Math" w:hAnsi="Cambria Math"/>
+                  <w:sz w:val="24"/>
+                  <w:szCs w:val="24"/>
+                </w:rPr>
+              </m:ctrlPr>
+            </m:fPr>
+            <m:num>
+              <m:r>
+                <m:rPr>
+                  <m:sty m:val="p"/>
+                </m:rPr>
+                <w:rPr>
+                  <w:rFonts w:ascii="Cambria Math" w:hAnsi="Cambria Math"/>
+                  <w:sz w:val="24"/>
+                  <w:szCs w:val="24"/>
+                </w:rPr>
+                <m:t>c+d</m:t>
+              </m:r>
+            </m:num>
+            <m:den>
+              <m:r>
+                <m:rPr>
+                  <m:sty m:val="p"/>
+                </m:rPr>
+                <w:rPr>
+                  <w:rFonts w:ascii="Cambria Math" w:hAnsi="Cambria Math"/>
+                  <w:sz w:val="24"/>
+                  <w:szCs w:val="24"/>
+                </w:rPr>
+                <m:t>2</m:t>
+              </m:r>
+            </m:den>
+          </m:f>
+          <m:r>
+            <m:rPr>
+              <m:sty m:val="p"/>
+            </m:rPr>
+            <w:rPr>
+              <w:rFonts w:ascii="Cambria Math" w:hAnsi="Cambria Math"/>
+              <w:sz w:val="24"/>
+              <w:szCs w:val="24"/>
+            </w:rPr>
+            <m:t>r=</m:t>
+          </m:r>
+          <m:f>
+            <m:fPr>
+              <m:ctrlPr>
+                <w:rPr>
+                  <w:rFonts w:ascii="Cambria Math" w:hAnsi="Cambria Math"/>
+                  <w:i/>
+                  <w:sz w:val="24"/>
+                  <w:szCs w:val="24"/>
+                </w:rPr>
+              </m:ctrlPr>
+            </m:fPr>
+            <m:num>
+              <m:r>
+                <w:rPr>
+                  <w:rFonts w:ascii="Cambria Math" w:hAnsi="Cambria Math"/>
+                  <w:sz w:val="24"/>
+                  <w:szCs w:val="24"/>
+                </w:rPr>
+                <m:t>2a-</m:t>
+              </m:r>
+              <m:f>
+                <m:fPr>
+                  <m:ctrlPr>
+                    <w:rPr>
+                      <w:rFonts w:ascii="Cambria Math" w:hAnsi="Cambria Math"/>
+                      <w:i/>
+                      <w:sz w:val="24"/>
+                      <w:szCs w:val="24"/>
+                    </w:rPr>
+                  </m:ctrlPr>
+                </m:fPr>
+                <m:num>
+                  <m:r>
+                    <w:rPr>
+                      <w:rFonts w:ascii="Cambria Math" w:hAnsi="Cambria Math"/>
+                      <w:sz w:val="24"/>
+                      <w:szCs w:val="24"/>
+                    </w:rPr>
+                    <m:t>10</m:t>
+                  </m:r>
+                </m:num>
+                <m:den>
+                  <m:r>
+                    <w:rPr>
+                      <w:rFonts w:ascii="Cambria Math" w:hAnsi="Cambria Math"/>
+                      <w:sz w:val="24"/>
+                      <w:szCs w:val="24"/>
+                    </w:rPr>
+                    <m:t>3</m:t>
+                  </m:r>
+                </m:den>
+              </m:f>
+              <m:rad>
+                <m:radPr>
+                  <m:degHide m:val="on"/>
+                  <m:ctrlPr>
+                    <w:rPr>
+                      <w:rFonts w:ascii="Cambria Math" w:hAnsi="Cambria Math"/>
+                      <w:i/>
+                      <w:sz w:val="24"/>
+                      <w:szCs w:val="24"/>
+                    </w:rPr>
+                  </m:ctrlPr>
+                </m:radPr>
+                <m:deg/>
+                <m:e>
+                  <m:r>
+                    <w:rPr>
+                      <w:rFonts w:ascii="Cambria Math" w:hAnsi="Cambria Math"/>
+                      <w:sz w:val="24"/>
+                      <w:szCs w:val="24"/>
+                    </w:rPr>
+                    <m:t>3</m:t>
+                  </m:r>
+                </m:e>
+              </m:rad>
+              <m:r>
+                <w:rPr>
+                  <w:rFonts w:ascii="Cambria Math" w:hAnsi="Cambria Math"/>
+                  <w:sz w:val="24"/>
+                  <w:szCs w:val="24"/>
+                </w:rPr>
+                <m:t>r</m:t>
+              </m:r>
+            </m:num>
+            <m:den>
+              <m:r>
+                <w:rPr>
+                  <w:rFonts w:ascii="Cambria Math" w:hAnsi="Cambria Math"/>
+                  <w:sz w:val="24"/>
+                  <w:szCs w:val="24"/>
+                </w:rPr>
+                <m:t>2</m:t>
+              </m:r>
+            </m:den>
+          </m:f>
+          <m:r>
+            <m:rPr>
+              <m:sty m:val="p"/>
+            </m:rPr>
+            <w:rPr>
+              <w:rFonts w:ascii="Cambria Math" w:hAnsi="Cambria Math"/>
+              <w:sz w:val="24"/>
+              <w:szCs w:val="24"/>
+            </w:rPr>
+            <m:t>r</m:t>
+          </m:r>
+          <m:r>
+            <w:rPr>
+              <w:rFonts w:ascii="Cambria Math" w:hAnsi="Cambria Math"/>
+              <w:sz w:val="24"/>
+              <w:szCs w:val="24"/>
+            </w:rPr>
+            <m:t>=</m:t>
+          </m:r>
+          <m:d>
+            <m:dPr>
+              <m:ctrlPr>
+                <w:rPr>
+                  <w:rFonts w:ascii="Cambria Math" w:hAnsi="Cambria Math"/>
+                  <w:i/>
+                  <w:sz w:val="24"/>
+                  <w:szCs w:val="24"/>
+                </w:rPr>
+              </m:ctrlPr>
+            </m:dPr>
+            <m:e>
+              <m:r>
+                <w:rPr>
+                  <w:rFonts w:ascii="Cambria Math" w:hAnsi="Cambria Math"/>
+                  <w:sz w:val="24"/>
+                  <w:szCs w:val="24"/>
+                </w:rPr>
+                <m:t>a-</m:t>
+              </m:r>
+              <m:f>
+                <m:fPr>
+                  <m:ctrlPr>
+                    <w:rPr>
+                      <w:rFonts w:ascii="Cambria Math" w:hAnsi="Cambria Math"/>
+                      <w:i/>
+                      <w:sz w:val="24"/>
+                      <w:szCs w:val="24"/>
+                    </w:rPr>
+                  </m:ctrlPr>
+                </m:fPr>
+                <m:num>
+                  <m:r>
+                    <w:rPr>
+                      <w:rFonts w:ascii="Cambria Math" w:hAnsi="Cambria Math"/>
+                      <w:sz w:val="24"/>
+                      <w:szCs w:val="24"/>
+                    </w:rPr>
+                    <m:t>5</m:t>
+                  </m:r>
+                </m:num>
+                <m:den>
+                  <m:r>
+                    <w:rPr>
+                      <w:rFonts w:ascii="Cambria Math" w:hAnsi="Cambria Math"/>
+                      <w:sz w:val="24"/>
+                      <w:szCs w:val="24"/>
+                    </w:rPr>
+                    <m:t>3</m:t>
+                  </m:r>
+                </m:den>
+              </m:f>
+              <m:rad>
+                <m:radPr>
+                  <m:degHide m:val="on"/>
+                  <m:ctrlPr>
+                    <w:rPr>
+                      <w:rFonts w:ascii="Cambria Math" w:hAnsi="Cambria Math"/>
+                      <w:i/>
+                      <w:sz w:val="24"/>
+                      <w:szCs w:val="24"/>
+                    </w:rPr>
+                  </m:ctrlPr>
+                </m:radPr>
+                <m:deg/>
+                <m:e>
+                  <m:r>
+                    <w:rPr>
+                      <w:rFonts w:ascii="Cambria Math" w:hAnsi="Cambria Math"/>
+                      <w:sz w:val="24"/>
+                      <w:szCs w:val="24"/>
+                    </w:rPr>
+                    <m:t>3</m:t>
+                  </m:r>
+                </m:e>
+              </m:rad>
+              <m:r>
+                <w:rPr>
+                  <w:rFonts w:ascii="Cambria Math" w:hAnsi="Cambria Math"/>
+                  <w:sz w:val="24"/>
+                  <w:szCs w:val="24"/>
+                </w:rPr>
+                <m:t>r</m:t>
+              </m:r>
+            </m:e>
+          </m:d>
+          <m:r>
+            <w:rPr>
+              <w:rFonts w:ascii="Cambria Math" w:hAnsi="Cambria Math"/>
+              <w:sz w:val="24"/>
+              <w:szCs w:val="24"/>
+            </w:rPr>
+            <m:t>r=ar-</m:t>
+          </m:r>
+          <m:f>
+            <m:fPr>
+              <m:ctrlPr>
+                <w:rPr>
+                  <w:rFonts w:ascii="Cambria Math" w:hAnsi="Cambria Math"/>
+                  <w:i/>
+                  <w:sz w:val="24"/>
+                  <w:szCs w:val="24"/>
+                </w:rPr>
+              </m:ctrlPr>
+            </m:fPr>
+            <m:num>
+              <m:r>
+                <w:rPr>
+                  <w:rFonts w:ascii="Cambria Math" w:hAnsi="Cambria Math"/>
+                  <w:sz w:val="24"/>
+                  <w:szCs w:val="24"/>
+                </w:rPr>
+                <m:t>5</m:t>
+              </m:r>
+            </m:num>
+            <m:den>
+              <m:r>
+                <w:rPr>
+                  <w:rFonts w:ascii="Cambria Math" w:hAnsi="Cambria Math"/>
+                  <w:sz w:val="24"/>
+                  <w:szCs w:val="24"/>
+                </w:rPr>
+                <m:t>3</m:t>
+              </m:r>
+            </m:den>
+          </m:f>
+          <m:rad>
+            <m:radPr>
+              <m:degHide m:val="on"/>
+              <m:ctrlPr>
+                <w:rPr>
+                  <w:rFonts w:ascii="Cambria Math" w:hAnsi="Cambria Math"/>
+                  <w:i/>
+                  <w:sz w:val="24"/>
+                  <w:szCs w:val="24"/>
+                </w:rPr>
+              </m:ctrlPr>
+            </m:radPr>
+            <m:deg/>
+            <m:e>
+              <m:r>
+                <w:rPr>
+                  <w:rFonts w:ascii="Cambria Math" w:hAnsi="Cambria Math"/>
+                  <w:sz w:val="24"/>
+                  <w:szCs w:val="24"/>
+                </w:rPr>
+                <m:t>3</m:t>
+              </m:r>
+            </m:e>
+          </m:rad>
+          <m:sSup>
+            <m:sSupPr>
+              <m:ctrlPr>
+                <w:rPr>
+                  <w:rFonts w:ascii="Cambria Math" w:hAnsi="Cambria Math"/>
+                  <w:i/>
+                  <w:sz w:val="24"/>
+                  <w:szCs w:val="24"/>
+                </w:rPr>
+              </m:ctrlPr>
+            </m:sSupPr>
+            <m:e>
+              <m:r>
+                <w:rPr>
+                  <w:rFonts w:ascii="Cambria Math" w:hAnsi="Cambria Math"/>
+                  <w:sz w:val="24"/>
+                  <w:szCs w:val="24"/>
+                </w:rPr>
+                <m:t>r</m:t>
+              </m:r>
+            </m:e>
+            <m:sup>
+              <m:r>
+                <w:rPr>
+                  <w:rFonts w:ascii="Cambria Math" w:hAnsi="Cambria Math"/>
+                  <w:sz w:val="24"/>
+                  <w:szCs w:val="24"/>
+                </w:rPr>
+                <m:t>2</m:t>
+              </m:r>
+            </m:sup>
+          </m:sSup>
+          <m:r>
+            <m:rPr>
+              <m:sty m:val="p"/>
+            </m:rPr>
+            <w:rPr>
+              <w:rFonts w:ascii="Cambria Math" w:hAnsi="Cambria Math"/>
+              <w:sz w:val="24"/>
+              <w:szCs w:val="24"/>
+            </w:rPr>
+            <w:br/>
+          </m:r>
+        </m:oMath>
+        <m:oMath>
+          <m:sSub>
+            <m:sSubPr>
+              <m:ctrlPr>
+                <w:rPr>
+                  <w:rFonts w:ascii="Cambria Math" w:hAnsi="Cambria Math"/>
+                  <w:i/>
+                  <w:sz w:val="24"/>
+                  <w:szCs w:val="24"/>
+                </w:rPr>
+              </m:ctrlPr>
+            </m:sSubPr>
+            <m:e>
+              <m:r>
+                <w:rPr>
+                  <w:rFonts w:ascii="Cambria Math" w:hAnsi="Cambria Math"/>
+                  <w:sz w:val="24"/>
+                  <w:szCs w:val="24"/>
+                </w:rPr>
+                <m:t>P</m:t>
+              </m:r>
+            </m:e>
+            <m:sub>
+              <m:r>
+                <w:rPr>
+                  <w:rFonts w:ascii="Cambria Math" w:hAnsi="Cambria Math"/>
+                  <w:sz w:val="24"/>
+                  <w:szCs w:val="24"/>
+                </w:rPr>
+                <m:t>2</m:t>
+              </m:r>
+            </m:sub>
+          </m:sSub>
+          <m:r>
+            <w:rPr>
+              <w:rFonts w:ascii="Cambria Math" w:hAnsi="Cambria Math"/>
+              <w:sz w:val="24"/>
+              <w:szCs w:val="24"/>
+            </w:rPr>
+            <m:t>=</m:t>
+          </m:r>
+          <m:f>
+            <m:fPr>
+              <m:ctrlPr>
+                <w:rPr>
+                  <w:rFonts w:ascii="Cambria Math" w:hAnsi="Cambria Math"/>
+                  <w:i/>
+                  <w:sz w:val="24"/>
+                  <w:szCs w:val="24"/>
+                </w:rPr>
+              </m:ctrlPr>
+            </m:fPr>
+            <m:num>
+              <m:rad>
+                <m:radPr>
+                  <m:degHide m:val="on"/>
+                  <m:ctrlPr>
+                    <w:rPr>
+                      <w:rFonts w:ascii="Cambria Math" w:hAnsi="Cambria Math"/>
+                      <w:i/>
+                      <w:sz w:val="24"/>
+                      <w:szCs w:val="24"/>
+                    </w:rPr>
+                  </m:ctrlPr>
+                </m:radPr>
+                <m:deg/>
+                <m:e>
+                  <m:r>
+                    <w:rPr>
+                      <w:rFonts w:ascii="Cambria Math" w:hAnsi="Cambria Math"/>
+                      <w:sz w:val="24"/>
+                      <w:szCs w:val="24"/>
+                    </w:rPr>
+                    <m:t>3</m:t>
+                  </m:r>
+                </m:e>
+              </m:rad>
+            </m:num>
+            <m:den>
+              <m:r>
+                <w:rPr>
+                  <w:rFonts w:ascii="Cambria Math" w:hAnsi="Cambria Math"/>
+                  <w:sz w:val="24"/>
+                  <w:szCs w:val="24"/>
+                </w:rPr>
+                <m:t>4</m:t>
+              </m:r>
+            </m:den>
+          </m:f>
+          <m:sSup>
+            <m:sSupPr>
+              <m:ctrlPr>
+                <w:rPr>
+                  <w:rFonts w:ascii="Cambria Math" w:hAnsi="Cambria Math"/>
+                  <w:sz w:val="24"/>
+                  <w:szCs w:val="24"/>
+                </w:rPr>
+              </m:ctrlPr>
+            </m:sSupPr>
+            <m:e>
+              <m:r>
+                <m:rPr>
+                  <m:sty m:val="p"/>
+                </m:rPr>
+                <w:rPr>
+                  <w:rFonts w:ascii="Cambria Math" w:hAnsi="Cambria Math"/>
+                  <w:sz w:val="24"/>
+                  <w:szCs w:val="24"/>
+                </w:rPr>
+                <m:t>z</m:t>
+              </m:r>
+            </m:e>
+            <m:sup>
+              <m:r>
+                <m:rPr>
+                  <m:sty m:val="p"/>
+                </m:rPr>
+                <w:rPr>
+                  <w:rFonts w:ascii="Cambria Math" w:hAnsi="Cambria Math"/>
+                  <w:sz w:val="24"/>
+                  <w:szCs w:val="24"/>
+                </w:rPr>
+                <m:t>2</m:t>
+              </m:r>
+            </m:sup>
+          </m:sSup>
+          <m:r>
+            <m:rPr>
+              <m:sty m:val="p"/>
+            </m:rPr>
+            <w:rPr>
+              <w:rFonts w:ascii="Cambria Math" w:hAnsi="Cambria Math"/>
+              <w:sz w:val="24"/>
+              <w:szCs w:val="24"/>
+            </w:rPr>
+            <m:t>=</m:t>
+          </m:r>
+          <m:f>
+            <m:fPr>
+              <m:ctrlPr>
+                <w:rPr>
+                  <w:rFonts w:ascii="Cambria Math" w:hAnsi="Cambria Math"/>
+                  <w:sz w:val="24"/>
+                  <w:szCs w:val="24"/>
+                </w:rPr>
+              </m:ctrlPr>
+            </m:fPr>
+            <m:num>
+              <m:rad>
+                <m:radPr>
+                  <m:degHide m:val="on"/>
+                  <m:ctrlPr>
+                    <w:rPr>
+                      <w:rFonts w:ascii="Cambria Math" w:hAnsi="Cambria Math"/>
+                      <w:i/>
+                      <w:sz w:val="24"/>
+                      <w:szCs w:val="24"/>
+                    </w:rPr>
+                  </m:ctrlPr>
+                </m:radPr>
+                <m:deg/>
+                <m:e>
+                  <m:r>
+                    <w:rPr>
+                      <w:rFonts w:ascii="Cambria Math" w:hAnsi="Cambria Math"/>
+                      <w:sz w:val="24"/>
+                      <w:szCs w:val="24"/>
+                    </w:rPr>
+                    <m:t>3</m:t>
+                  </m:r>
+                </m:e>
+              </m:rad>
+            </m:num>
+            <m:den>
+              <m:r>
+                <m:rPr>
+                  <m:sty m:val="p"/>
+                </m:rPr>
+                <w:rPr>
+                  <w:rFonts w:ascii="Cambria Math" w:hAnsi="Cambria Math"/>
+                  <w:sz w:val="24"/>
+                  <w:szCs w:val="24"/>
+                </w:rPr>
+                <m:t>3</m:t>
+              </m:r>
+            </m:den>
+          </m:f>
+          <m:sSup>
+            <m:sSupPr>
+              <m:ctrlPr>
+                <w:rPr>
+                  <w:rFonts w:ascii="Cambria Math" w:hAnsi="Cambria Math"/>
+                  <w:sz w:val="24"/>
+                  <w:szCs w:val="24"/>
+                </w:rPr>
+              </m:ctrlPr>
+            </m:sSupPr>
+            <m:e>
+              <m:r>
+                <m:rPr>
+                  <m:sty m:val="p"/>
+                </m:rPr>
+                <w:rPr>
+                  <w:rFonts w:ascii="Cambria Math" w:hAnsi="Cambria Math"/>
+                  <w:sz w:val="24"/>
+                  <w:szCs w:val="24"/>
+                </w:rPr>
+                <m:t>r</m:t>
+              </m:r>
+            </m:e>
+            <m:sup>
+              <m:r>
+                <m:rPr>
+                  <m:sty m:val="p"/>
+                </m:rPr>
+                <w:rPr>
+                  <w:rFonts w:ascii="Cambria Math" w:hAnsi="Cambria Math"/>
+                  <w:sz w:val="24"/>
+                  <w:szCs w:val="24"/>
+                </w:rPr>
+                <m:t>2</m:t>
+              </m:r>
+            </m:sup>
+          </m:sSup>
+          <m:r>
+            <m:rPr>
+              <m:sty m:val="p"/>
+            </m:rPr>
+            <w:rPr>
+              <w:rFonts w:ascii="Cambria Math" w:hAnsi="Cambria Math"/>
+              <w:sz w:val="24"/>
+              <w:szCs w:val="24"/>
+            </w:rPr>
+            <w:br/>
+          </m:r>
+        </m:oMath>
+        <m:oMath>
+          <m:sSub>
+            <m:sSubPr>
+              <m:ctrlPr>
+                <w:rPr>
+                  <w:rFonts w:ascii="Cambria Math" w:hAnsi="Cambria Math"/>
+                  <w:i/>
+                  <w:sz w:val="24"/>
+                  <w:szCs w:val="24"/>
+                </w:rPr>
+              </m:ctrlPr>
+            </m:sSubPr>
+            <m:e>
+              <m:r>
+                <w:rPr>
+                  <w:rFonts w:ascii="Cambria Math" w:hAnsi="Cambria Math"/>
+                  <w:sz w:val="24"/>
+                  <w:szCs w:val="24"/>
+                </w:rPr>
+                <m:t>P</m:t>
+              </m:r>
+            </m:e>
+            <m:sub>
+              <m:r>
+                <w:rPr>
+                  <w:rFonts w:ascii="Cambria Math" w:hAnsi="Cambria Math"/>
+                  <w:sz w:val="24"/>
+                  <w:szCs w:val="24"/>
+                </w:rPr>
+                <m:t>5</m:t>
+              </m:r>
+            </m:sub>
+          </m:sSub>
+          <m:r>
+            <w:rPr>
+              <w:rFonts w:ascii="Cambria Math" w:hAnsi="Cambria Math"/>
+              <w:sz w:val="24"/>
+              <w:szCs w:val="24"/>
+            </w:rPr>
+            <m:t>=</m:t>
+          </m:r>
+          <m:f>
+            <m:fPr>
+              <m:ctrlPr>
+                <w:rPr>
+                  <w:rFonts w:ascii="Cambria Math" w:hAnsi="Cambria Math"/>
+                  <w:i/>
+                  <w:sz w:val="24"/>
+                  <w:szCs w:val="24"/>
+                </w:rPr>
+              </m:ctrlPr>
+            </m:fPr>
+            <m:num>
+              <m:r>
+                <w:rPr>
+                  <w:rFonts w:ascii="Cambria Math" w:hAnsi="Cambria Math"/>
+                  <w:sz w:val="24"/>
+                  <w:szCs w:val="24"/>
+                </w:rPr>
+                <m:t>1</m:t>
+              </m:r>
+            </m:num>
+            <m:den>
+              <m:r>
+                <w:rPr>
+                  <w:rFonts w:ascii="Cambria Math" w:hAnsi="Cambria Math"/>
+                  <w:sz w:val="24"/>
+                  <w:szCs w:val="24"/>
+                </w:rPr>
+                <m:t>6</m:t>
+              </m:r>
+            </m:den>
+          </m:f>
+          <m:r>
+            <w:rPr>
+              <w:rFonts w:ascii="Cambria Math" w:hAnsi="Cambria Math"/>
+              <w:sz w:val="24"/>
+              <w:szCs w:val="24"/>
+            </w:rPr>
+            <m:t>π</m:t>
+          </m:r>
+          <m:sSup>
+            <m:sSupPr>
+              <m:ctrlPr>
+                <w:rPr>
+                  <w:rFonts w:ascii="Cambria Math" w:hAnsi="Cambria Math"/>
+                  <w:i/>
+                  <w:sz w:val="24"/>
+                  <w:szCs w:val="24"/>
+                </w:rPr>
+              </m:ctrlPr>
+            </m:sSupPr>
+            <m:e>
+              <m:r>
+                <w:rPr>
+                  <w:rFonts w:ascii="Cambria Math" w:hAnsi="Cambria Math"/>
+                  <w:sz w:val="24"/>
+                  <w:szCs w:val="24"/>
+                </w:rPr>
+                <m:t>r</m:t>
+              </m:r>
+            </m:e>
+            <m:sup>
+              <m:r>
+                <w:rPr>
+                  <w:rFonts w:ascii="Cambria Math" w:hAnsi="Cambria Math"/>
+                  <w:sz w:val="24"/>
+                  <w:szCs w:val="24"/>
+                </w:rPr>
+                <m:t>2</m:t>
+              </m:r>
+            </m:sup>
+          </m:sSup>
         </m:oMath>
       </m:oMathPara>
     </w:p>
@@ -25069,6 +25056,97 @@
           </w:p>
         </w:tc>
       </w:tr>
+      <w:tr>
+        <w:tc>
+          <w:tcPr>
+            <w:tcW w:w="1526" w:type="dxa"/>
+            <w:vAlign w:val="center"/>
+          </w:tcPr>
+          <w:p>
+            <w:pPr>
+              <w:spacing w:line="360" w:lineRule="auto"/>
+              <w:jc w:val="center"/>
+              <w:rPr>
+                <w:sz w:val="24"/>
+                <w:szCs w:val="24"/>
+                <w:vertAlign w:val="subscript"/>
+              </w:rPr>
+            </w:pPr>
+            <w:proofErr w:type="spellStart"/>
+            <w:r>
+              <w:rPr>
+                <w:sz w:val="24"/>
+                <w:szCs w:val="24"/>
+              </w:rPr>
+              <w:t>P</w:t>
+            </w:r>
+            <w:r>
+              <w:rPr>
+                <w:sz w:val="24"/>
+                <w:szCs w:val="24"/>
+                <w:vertAlign w:val="subscript"/>
+              </w:rPr>
+              <w:t>s</w:t>
+            </w:r>
+            <w:proofErr w:type="spellEnd"/>
+          </w:p>
+        </w:tc>
+        <w:tc>
+          <w:tcPr>
+            <w:tcW w:w="4614" w:type="dxa"/>
+            <w:vAlign w:val="center"/>
+          </w:tcPr>
+          <w:p>
+            <w:pPr>
+              <w:spacing w:line="360" w:lineRule="auto"/>
+              <w:jc w:val="center"/>
+              <w:rPr>
+                <w:i/>
+                <w:sz w:val="24"/>
+                <w:szCs w:val="24"/>
+              </w:rPr>
+            </w:pPr>
+            <w:r>
+              <w:rPr>
+                <w:sz w:val="24"/>
+                <w:szCs w:val="24"/>
+              </w:rPr>
+              <w:t xml:space="preserve">Sześciokąt foremny o boku </w:t>
+            </w:r>
+            <w:r>
+              <w:rPr>
+                <w:i/>
+                <w:sz w:val="24"/>
+                <w:szCs w:val="24"/>
+              </w:rPr>
+              <w:t>a</w:t>
+            </w:r>
+          </w:p>
+        </w:tc>
+        <w:tc>
+          <w:tcPr>
+            <w:tcW w:w="3071" w:type="dxa"/>
+            <w:vAlign w:val="center"/>
+          </w:tcPr>
+          <w:p>
+            <w:pPr>
+              <w:spacing w:line="360" w:lineRule="auto"/>
+              <w:jc w:val="center"/>
+              <w:rPr>
+                <w:sz w:val="24"/>
+                <w:szCs w:val="24"/>
+              </w:rPr>
+            </w:pPr>
+            <w:r>
+              <w:rPr>
+                <w:sz w:val="24"/>
+                <w:szCs w:val="24"/>
+              </w:rPr>
+              <w:t>Cała figura</w:t>
+            </w:r>
+          </w:p>
+        </w:tc>
+      </w:tr>
     </w:tbl>
     <w:p>
       <w:pPr>
@@ -25751,6 +25829,9 @@
             </m:e>
           </m:d>
           <m:r>
+            <m:rPr>
+              <m:sty m:val="p"/>
+            </m:rPr>
             <w:rPr>
               <w:rFonts w:ascii="Cambria Math" w:hAnsi="Cambria Math"/>
               <w:sz w:val="24"/>
@@ -28659,15 +28740,7 @@
                   <w:sz w:val="24"/>
                   <w:szCs w:val="24"/>
                 </w:rPr>
-                <m:t>H</m:t>
-              </m:r>
-              <m:r>
-                <w:rPr>
-                  <w:rFonts w:ascii="Cambria Math" w:hAnsi="Cambria Math"/>
-                  <w:sz w:val="24"/>
-                  <w:szCs w:val="24"/>
-                </w:rPr>
-                <m:t>W</m:t>
+                <m:t>HW</m:t>
               </m:r>
             </m:e>
           </m:d>
@@ -29364,6 +29437,96 @@
           </w:p>
         </w:tc>
       </w:tr>
+      <w:tr>
+        <w:tc>
+          <w:tcPr>
+            <w:tcW w:w="1526" w:type="dxa"/>
+            <w:vAlign w:val="center"/>
+          </w:tcPr>
+          <w:p>
+            <w:pPr>
+              <w:spacing w:line="360" w:lineRule="auto"/>
+              <w:jc w:val="center"/>
+              <w:rPr>
+                <w:sz w:val="24"/>
+                <w:szCs w:val="24"/>
+                <w:vertAlign w:val="subscript"/>
+              </w:rPr>
+            </w:pPr>
+            <w:proofErr w:type="spellStart"/>
+            <w:r>
+              <w:rPr>
+                <w:sz w:val="24"/>
+                <w:szCs w:val="24"/>
+              </w:rPr>
+              <w:t>P</w:t>
+            </w:r>
+            <w:r>
+              <w:rPr>
+                <w:sz w:val="24"/>
+                <w:szCs w:val="24"/>
+                <w:vertAlign w:val="subscript"/>
+              </w:rPr>
+              <w:t>s</w:t>
+            </w:r>
+            <w:proofErr w:type="spellEnd"/>
+          </w:p>
+        </w:tc>
+        <w:tc>
+          <w:tcPr>
+            <w:tcW w:w="4614" w:type="dxa"/>
+            <w:vAlign w:val="center"/>
+          </w:tcPr>
+          <w:p>
+            <w:pPr>
+              <w:spacing w:line="360" w:lineRule="auto"/>
+              <w:jc w:val="center"/>
+              <w:rPr>
+                <w:sz w:val="24"/>
+                <w:szCs w:val="24"/>
+              </w:rPr>
+            </w:pPr>
+            <w:r>
+              <w:rPr>
+                <w:sz w:val="24"/>
+                <w:szCs w:val="24"/>
+              </w:rPr>
+              <w:t xml:space="preserve">Kwadrat o boku </w:t>
+            </w:r>
+            <w:r>
+              <w:rPr>
+                <w:i/>
+                <w:sz w:val="24"/>
+                <w:szCs w:val="24"/>
+              </w:rPr>
+              <w:t>a</w:t>
+            </w:r>
+          </w:p>
+        </w:tc>
+        <w:tc>
+          <w:tcPr>
+            <w:tcW w:w="3071" w:type="dxa"/>
+            <w:vAlign w:val="center"/>
+          </w:tcPr>
+          <w:p>
+            <w:pPr>
+              <w:spacing w:line="360" w:lineRule="auto"/>
+              <w:jc w:val="center"/>
+              <w:rPr>
+                <w:sz w:val="24"/>
+                <w:szCs w:val="24"/>
+              </w:rPr>
+            </w:pPr>
+            <w:r>
+              <w:rPr>
+                <w:sz w:val="24"/>
+                <w:szCs w:val="24"/>
+              </w:rPr>
+              <w:t>Cała figura</w:t>
+            </w:r>
+          </w:p>
+        </w:tc>
+      </w:tr>
     </w:tbl>
     <w:p>
       <w:pPr>
@@ -29523,8 +29686,8 @@
             </w:rPr>
             <m:t>=</m:t>
           </m:r>
-          <m:sSub>
-            <m:sSubPr>
+          <m:f>
+            <m:fPr>
               <m:ctrlPr>
                 <w:rPr>
                   <w:rFonts w:ascii="Cambria Math" w:hAnsi="Cambria Math"/>
@@ -29533,48 +29696,8 @@
                   <w:szCs w:val="24"/>
                 </w:rPr>
               </m:ctrlPr>
-            </m:sSubPr>
-            <m:e>
-              <m:r>
-                <w:rPr>
-                  <w:rFonts w:ascii="Cambria Math" w:hAnsi="Cambria Math"/>
-                  <w:sz w:val="24"/>
-                  <w:szCs w:val="24"/>
-                </w:rPr>
-                <m:t>2∙P</m:t>
-              </m:r>
-            </m:e>
-            <m:sub>
-              <m:r>
-                <w:rPr>
-                  <w:rFonts w:ascii="Cambria Math" w:hAnsi="Cambria Math"/>
-                  <w:sz w:val="24"/>
-                  <w:szCs w:val="24"/>
-                </w:rPr>
-                <m:t>1</m:t>
-              </m:r>
-            </m:sub>
-          </m:sSub>
-          <m:r>
-            <w:rPr>
-              <w:rFonts w:ascii="Cambria Math" w:hAnsi="Cambria Math"/>
-              <w:sz w:val="24"/>
-              <w:szCs w:val="24"/>
-            </w:rPr>
-            <m:t>+</m:t>
-          </m:r>
-          <m:sSub>
-            <m:sSubPr>
-              <m:ctrlPr>
-                <w:rPr>
-                  <w:rFonts w:ascii="Cambria Math" w:hAnsi="Cambria Math"/>
-                  <w:i/>
-                  <w:sz w:val="24"/>
-                  <w:szCs w:val="24"/>
-                </w:rPr>
-              </m:ctrlPr>
-            </m:sSubPr>
-            <m:e>
+            </m:fPr>
+            <m:num>
               <m:sSub>
                 <m:sSubPr>
                   <m:ctrlPr>
@@ -29593,7 +29716,7 @@
                       <w:sz w:val="24"/>
                       <w:szCs w:val="24"/>
                     </w:rPr>
-                    <m:t>4∙P</m:t>
+                    <m:t>2∙P</m:t>
                   </m:r>
                 </m:e>
                 <m:sub>
@@ -29613,7 +29736,212 @@
                   <w:sz w:val="24"/>
                   <w:szCs w:val="24"/>
                 </w:rPr>
-                <m:t>'+8∙P</m:t>
+                <m:t>+</m:t>
+              </m:r>
+              <m:sSub>
+                <m:sSubPr>
+                  <m:ctrlPr>
+                    <w:rPr>
+                      <w:rFonts w:ascii="Cambria Math" w:hAnsi="Cambria Math"/>
+                      <w:i/>
+                      <w:sz w:val="24"/>
+                      <w:szCs w:val="24"/>
+                    </w:rPr>
+                  </m:ctrlPr>
+                </m:sSubPr>
+                <m:e>
+                  <m:sSub>
+                    <m:sSubPr>
+                      <m:ctrlPr>
+                        <w:rPr>
+                          <w:rFonts w:ascii="Cambria Math" w:hAnsi="Cambria Math"/>
+                          <w:i/>
+                          <w:sz w:val="24"/>
+                          <w:szCs w:val="24"/>
+                        </w:rPr>
+                      </m:ctrlPr>
+                    </m:sSubPr>
+                    <m:e>
+                      <m:r>
+                        <w:rPr>
+                          <w:rFonts w:ascii="Cambria Math" w:hAnsi="Cambria Math"/>
+                          <w:sz w:val="24"/>
+                          <w:szCs w:val="24"/>
+                        </w:rPr>
+                        <m:t>4∙P</m:t>
+                      </m:r>
+                    </m:e>
+                    <m:sub>
+                      <m:r>
+                        <w:rPr>
+                          <w:rFonts w:ascii="Cambria Math" w:hAnsi="Cambria Math"/>
+                          <w:sz w:val="24"/>
+                          <w:szCs w:val="24"/>
+                        </w:rPr>
+                        <m:t>1</m:t>
+                      </m:r>
+                    </m:sub>
+                  </m:sSub>
+                  <m:r>
+                    <w:rPr>
+                      <w:rFonts w:ascii="Cambria Math" w:hAnsi="Cambria Math"/>
+                      <w:sz w:val="24"/>
+                      <w:szCs w:val="24"/>
+                    </w:rPr>
+                    <m:t>'+8∙P</m:t>
+                  </m:r>
+                </m:e>
+                <m:sub>
+                  <m:r>
+                    <w:rPr>
+                      <w:rFonts w:ascii="Cambria Math" w:hAnsi="Cambria Math"/>
+                      <w:sz w:val="24"/>
+                      <w:szCs w:val="24"/>
+                    </w:rPr>
+                    <m:t>2</m:t>
+                  </m:r>
+                </m:sub>
+              </m:sSub>
+              <m:r>
+                <w:rPr>
+                  <w:rFonts w:ascii="Cambria Math" w:hAnsi="Cambria Math"/>
+                  <w:sz w:val="24"/>
+                  <w:szCs w:val="24"/>
+                </w:rPr>
+                <m:t>+</m:t>
+              </m:r>
+              <m:sSubSup>
+                <m:sSubSupPr>
+                  <m:ctrlPr>
+                    <w:rPr>
+                      <w:rFonts w:ascii="Cambria Math" w:hAnsi="Cambria Math"/>
+                      <w:sz w:val="24"/>
+                      <w:szCs w:val="24"/>
+                    </w:rPr>
+                  </m:ctrlPr>
+                </m:sSubSupPr>
+                <m:e>
+                  <m:r>
+                    <w:rPr>
+                      <w:rFonts w:ascii="Cambria Math" w:hAnsi="Cambria Math"/>
+                      <w:sz w:val="24"/>
+                      <w:szCs w:val="24"/>
+                    </w:rPr>
+                    <m:t>4∙P</m:t>
+                  </m:r>
+                  <m:ctrlPr>
+                    <w:rPr>
+                      <w:rFonts w:ascii="Cambria Math" w:hAnsi="Cambria Math"/>
+                      <w:i/>
+                      <w:sz w:val="24"/>
+                      <w:szCs w:val="24"/>
+                    </w:rPr>
+                  </m:ctrlPr>
+                </m:e>
+                <m:sub>
+                  <m:r>
+                    <w:rPr>
+                      <w:rFonts w:ascii="Cambria Math" w:hAnsi="Cambria Math"/>
+                      <w:sz w:val="24"/>
+                      <w:szCs w:val="24"/>
+                    </w:rPr>
+                    <m:t>2</m:t>
+                  </m:r>
+                  <m:ctrlPr>
+                    <w:rPr>
+                      <w:rFonts w:ascii="Cambria Math" w:hAnsi="Cambria Math"/>
+                      <w:i/>
+                      <w:sz w:val="24"/>
+                      <w:szCs w:val="24"/>
+                    </w:rPr>
+                  </m:ctrlPr>
+                </m:sub>
+                <m:sup>
+                  <m:r>
+                    <m:rPr>
+                      <m:sty m:val="p"/>
+                    </m:rPr>
+                    <w:rPr>
+                      <w:rFonts w:ascii="Cambria Math" w:hAnsi="Cambria Math"/>
+                      <w:sz w:val="24"/>
+                      <w:szCs w:val="24"/>
+                    </w:rPr>
+                    <m:t>'</m:t>
+                  </m:r>
+                </m:sup>
+              </m:sSubSup>
+            </m:num>
+            <m:den>
+              <m:sSub>
+                <m:sSubPr>
+                  <m:ctrlPr>
+                    <w:rPr>
+                      <w:rFonts w:ascii="Cambria Math" w:hAnsi="Cambria Math"/>
+                      <w:i/>
+                      <w:sz w:val="24"/>
+                      <w:szCs w:val="24"/>
+                    </w:rPr>
+                  </m:ctrlPr>
+                </m:sSubPr>
+                <m:e>
+                  <m:r>
+                    <w:rPr>
+                      <w:rFonts w:ascii="Cambria Math" w:hAnsi="Cambria Math"/>
+                      <w:sz w:val="24"/>
+                      <w:szCs w:val="24"/>
+                    </w:rPr>
+                    <m:t>P</m:t>
+                  </m:r>
+                </m:e>
+                <m:sub>
+                  <m:r>
+                    <w:rPr>
+                      <w:rFonts w:ascii="Cambria Math" w:hAnsi="Cambria Math"/>
+                      <w:sz w:val="24"/>
+                      <w:szCs w:val="24"/>
+                    </w:rPr>
+                    <m:t>s</m:t>
+                  </m:r>
+                </m:sub>
+              </m:sSub>
+            </m:den>
+          </m:f>
+        </m:oMath>
+      </m:oMathPara>
+    </w:p>
+    <w:p>
+      <w:pPr>
+        <w:spacing w:line="360" w:lineRule="auto"/>
+        <w:jc w:val="both"/>
+        <w:rPr>
+          <w:sz w:val="24"/>
+          <w:szCs w:val="24"/>
+        </w:rPr>
+      </w:pPr>
+      <m:oMathPara>
+        <m:oMathParaPr>
+          <m:jc m:val="left"/>
+        </m:oMathParaPr>
+        <m:oMath>
+          <m:sSub>
+            <m:sSubPr>
+              <m:ctrlPr>
+                <w:rPr>
+                  <w:rFonts w:ascii="Cambria Math" w:hAnsi="Cambria Math"/>
+                  <w:i/>
+                  <w:sz w:val="24"/>
+                  <w:szCs w:val="24"/>
+                </w:rPr>
+              </m:ctrlPr>
+            </m:sSubPr>
+            <m:e>
+              <m:r>
+                <w:rPr>
+                  <w:rFonts w:ascii="Cambria Math" w:hAnsi="Cambria Math"/>
+                  <w:sz w:val="24"/>
+                  <w:szCs w:val="24"/>
+                </w:rPr>
+                <m:t>P</m:t>
               </m:r>
             </m:e>
             <m:sub>
@@ -29623,7 +29951,7 @@
                   <w:sz w:val="24"/>
                   <w:szCs w:val="24"/>
                 </w:rPr>
-                <m:t>2</m:t>
+                <m:t>s</m:t>
               </m:r>
             </m:sub>
           </m:sSub>
@@ -29633,18 +29961,19 @@
               <w:sz w:val="24"/>
               <w:szCs w:val="24"/>
             </w:rPr>
-            <m:t>+</m:t>
+            <m:t>=</m:t>
           </m:r>
-          <m:sSubSup>
-            <m:sSubSupPr>
+          <m:sSup>
+            <m:sSupPr>
               <m:ctrlPr>
                 <w:rPr>
                   <w:rFonts w:ascii="Cambria Math" w:hAnsi="Cambria Math"/>
+                  <w:i/>
                   <w:sz w:val="24"/>
                   <w:szCs w:val="24"/>
                 </w:rPr>
               </m:ctrlPr>
-            </m:sSubSupPr>
+            </m:sSupPr>
             <m:e>
               <m:r>
                 <w:rPr>
@@ -29652,18 +29981,10 @@
                   <w:sz w:val="24"/>
                   <w:szCs w:val="24"/>
                 </w:rPr>
-                <m:t>4∙P</m:t>
+                <m:t>a</m:t>
               </m:r>
-              <m:ctrlPr>
-                <w:rPr>
-                  <w:rFonts w:ascii="Cambria Math" w:hAnsi="Cambria Math"/>
-                  <w:i/>
-                  <w:sz w:val="24"/>
-                  <w:szCs w:val="24"/>
-                </w:rPr>
-              </m:ctrlPr>
             </m:e>
-            <m:sub>
+            <m:sup>
               <m:r>
                 <w:rPr>
                   <w:rFonts w:ascii="Cambria Math" w:hAnsi="Cambria Math"/>
@@ -29672,29 +29993,8 @@
                 </w:rPr>
                 <m:t>2</m:t>
               </m:r>
-              <m:ctrlPr>
-                <w:rPr>
-                  <w:rFonts w:ascii="Cambria Math" w:hAnsi="Cambria Math"/>
-                  <w:i/>
-                  <w:sz w:val="24"/>
-                  <w:szCs w:val="24"/>
-                </w:rPr>
-              </m:ctrlPr>
-            </m:sub>
-            <m:sup>
-              <m:r>
-                <m:rPr>
-                  <m:sty m:val="p"/>
-                </m:rPr>
-                <w:rPr>
-                  <w:rFonts w:ascii="Cambria Math" w:hAnsi="Cambria Math"/>
-                  <w:sz w:val="24"/>
-                  <w:szCs w:val="24"/>
-                </w:rPr>
-                <m:t>'</m:t>
-              </m:r>
             </m:sup>
-          </m:sSubSup>
+          </m:sSup>
           <m:r>
             <m:rPr>
               <m:sty m:val="p"/>
@@ -30582,10 +30882,10 @@
               <w:sz w:val="24"/>
               <w:szCs w:val="24"/>
             </w:rPr>
-            <m:t>=2</m:t>
+            <m:t>=</m:t>
           </m:r>
-          <m:d>
-            <m:dPr>
+          <m:f>
+            <m:fPr>
               <m:ctrlPr>
                 <w:rPr>
                   <w:rFonts w:ascii="Cambria Math" w:hAnsi="Cambria Math"/>
@@ -30594,18 +30894,240 @@
                   <w:szCs w:val="24"/>
                 </w:rPr>
               </m:ctrlPr>
-            </m:dPr>
-            <m:e>
+            </m:fPr>
+            <m:num>
               <m:r>
-                <m:rPr>
-                  <m:sty m:val="p"/>
-                </m:rPr>
-                <w:rPr>
-                  <w:rFonts w:ascii="Cambria Math" w:hAnsi="Cambria Math"/>
-                  <w:sz w:val="24"/>
-                  <w:szCs w:val="24"/>
-                </w:rPr>
-                <m:t>ar-2</m:t>
+                <w:rPr>
+                  <w:rFonts w:ascii="Cambria Math" w:hAnsi="Cambria Math"/>
+                  <w:sz w:val="24"/>
+                  <w:szCs w:val="24"/>
+                </w:rPr>
+                <m:t>2</m:t>
+              </m:r>
+              <m:d>
+                <m:dPr>
+                  <m:ctrlPr>
+                    <w:rPr>
+                      <w:rFonts w:ascii="Cambria Math" w:hAnsi="Cambria Math"/>
+                      <w:i/>
+                      <w:sz w:val="24"/>
+                      <w:szCs w:val="24"/>
+                    </w:rPr>
+                  </m:ctrlPr>
+                </m:dPr>
+                <m:e>
+                  <m:r>
+                    <m:rPr>
+                      <m:sty m:val="p"/>
+                    </m:rPr>
+                    <w:rPr>
+                      <w:rFonts w:ascii="Cambria Math" w:hAnsi="Cambria Math"/>
+                      <w:sz w:val="24"/>
+                      <w:szCs w:val="24"/>
+                    </w:rPr>
+                    <m:t>ar-2</m:t>
+                  </m:r>
+                  <m:sSup>
+                    <m:sSupPr>
+                      <m:ctrlPr>
+                        <w:rPr>
+                          <w:rFonts w:ascii="Cambria Math" w:hAnsi="Cambria Math"/>
+                          <w:sz w:val="24"/>
+                          <w:szCs w:val="24"/>
+                        </w:rPr>
+                      </m:ctrlPr>
+                    </m:sSupPr>
+                    <m:e>
+                      <m:r>
+                        <m:rPr>
+                          <m:sty m:val="p"/>
+                        </m:rPr>
+                        <w:rPr>
+                          <w:rFonts w:ascii="Cambria Math" w:hAnsi="Cambria Math"/>
+                          <w:sz w:val="24"/>
+                          <w:szCs w:val="24"/>
+                        </w:rPr>
+                        <m:t>r</m:t>
+                      </m:r>
+                    </m:e>
+                    <m:sup>
+                      <m:r>
+                        <m:rPr>
+                          <m:sty m:val="p"/>
+                        </m:rPr>
+                        <w:rPr>
+                          <w:rFonts w:ascii="Cambria Math" w:hAnsi="Cambria Math"/>
+                          <w:sz w:val="24"/>
+                          <w:szCs w:val="24"/>
+                        </w:rPr>
+                        <m:t>2</m:t>
+                      </m:r>
+                    </m:sup>
+                  </m:sSup>
+                </m:e>
+              </m:d>
+              <m:r>
+                <w:rPr>
+                  <w:rFonts w:ascii="Cambria Math" w:hAnsi="Cambria Math"/>
+                  <w:sz w:val="24"/>
+                  <w:szCs w:val="24"/>
+                </w:rPr>
+                <m:t>+4</m:t>
+              </m:r>
+              <m:d>
+                <m:dPr>
+                  <m:ctrlPr>
+                    <w:rPr>
+                      <w:rFonts w:ascii="Cambria Math" w:hAnsi="Cambria Math"/>
+                      <w:i/>
+                      <w:sz w:val="24"/>
+                      <w:szCs w:val="24"/>
+                    </w:rPr>
+                  </m:ctrlPr>
+                </m:dPr>
+                <m:e>
+                  <m:f>
+                    <m:fPr>
+                      <m:ctrlPr>
+                        <w:rPr>
+                          <w:rFonts w:ascii="Cambria Math" w:hAnsi="Cambria Math"/>
+                          <w:sz w:val="24"/>
+                          <w:szCs w:val="24"/>
+                        </w:rPr>
+                      </m:ctrlPr>
+                    </m:fPr>
+                    <m:num>
+                      <m:r>
+                        <m:rPr>
+                          <m:sty m:val="p"/>
+                        </m:rPr>
+                        <w:rPr>
+                          <w:rFonts w:ascii="Cambria Math" w:hAnsi="Cambria Math"/>
+                          <w:sz w:val="24"/>
+                          <w:szCs w:val="24"/>
+                        </w:rPr>
+                        <m:t>ar</m:t>
+                      </m:r>
+                    </m:num>
+                    <m:den>
+                      <m:r>
+                        <m:rPr>
+                          <m:sty m:val="p"/>
+                        </m:rPr>
+                        <w:rPr>
+                          <w:rFonts w:ascii="Cambria Math" w:hAnsi="Cambria Math"/>
+                          <w:sz w:val="24"/>
+                          <w:szCs w:val="24"/>
+                        </w:rPr>
+                        <m:t>2</m:t>
+                      </m:r>
+                    </m:den>
+                  </m:f>
+                  <m:r>
+                    <m:rPr>
+                      <m:sty m:val="p"/>
+                    </m:rPr>
+                    <w:rPr>
+                      <w:rFonts w:ascii="Cambria Math" w:hAnsi="Cambria Math"/>
+                      <w:sz w:val="24"/>
+                      <w:szCs w:val="24"/>
+                    </w:rPr>
+                    <m:t>-(1+</m:t>
+                  </m:r>
+                  <m:f>
+                    <m:fPr>
+                      <m:ctrlPr>
+                        <w:rPr>
+                          <w:rFonts w:ascii="Cambria Math" w:hAnsi="Cambria Math"/>
+                          <w:sz w:val="24"/>
+                          <w:szCs w:val="24"/>
+                        </w:rPr>
+                      </m:ctrlPr>
+                    </m:fPr>
+                    <m:num>
+                      <m:r>
+                        <m:rPr>
+                          <m:sty m:val="p"/>
+                        </m:rPr>
+                        <w:rPr>
+                          <w:rFonts w:ascii="Cambria Math" w:hAnsi="Cambria Math"/>
+                          <w:sz w:val="24"/>
+                          <w:szCs w:val="24"/>
+                        </w:rPr>
+                        <m:t>π</m:t>
+                      </m:r>
+                    </m:num>
+                    <m:den>
+                      <m:r>
+                        <m:rPr>
+                          <m:sty m:val="p"/>
+                        </m:rPr>
+                        <w:rPr>
+                          <w:rFonts w:ascii="Cambria Math" w:hAnsi="Cambria Math"/>
+                          <w:sz w:val="24"/>
+                          <w:szCs w:val="24"/>
+                        </w:rPr>
+                        <m:t>4</m:t>
+                      </m:r>
+                    </m:den>
+                  </m:f>
+                  <m:r>
+                    <m:rPr>
+                      <m:sty m:val="p"/>
+                    </m:rPr>
+                    <w:rPr>
+                      <w:rFonts w:ascii="Cambria Math" w:hAnsi="Cambria Math"/>
+                      <w:sz w:val="24"/>
+                      <w:szCs w:val="24"/>
+                    </w:rPr>
+                    <m:t>)</m:t>
+                  </m:r>
+                  <m:sSup>
+                    <m:sSupPr>
+                      <m:ctrlPr>
+                        <w:rPr>
+                          <w:rFonts w:ascii="Cambria Math" w:hAnsi="Cambria Math"/>
+                          <w:sz w:val="24"/>
+                          <w:szCs w:val="24"/>
+                        </w:rPr>
+                      </m:ctrlPr>
+                    </m:sSupPr>
+                    <m:e>
+                      <m:r>
+                        <m:rPr>
+                          <m:sty m:val="p"/>
+                        </m:rPr>
+                        <w:rPr>
+                          <w:rFonts w:ascii="Cambria Math" w:hAnsi="Cambria Math"/>
+                          <w:sz w:val="24"/>
+                          <w:szCs w:val="24"/>
+                        </w:rPr>
+                        <m:t>r</m:t>
+                      </m:r>
+                    </m:e>
+                    <m:sup>
+                      <m:r>
+                        <m:rPr>
+                          <m:sty m:val="p"/>
+                        </m:rPr>
+                        <w:rPr>
+                          <w:rFonts w:ascii="Cambria Math" w:hAnsi="Cambria Math"/>
+                          <w:sz w:val="24"/>
+                          <w:szCs w:val="24"/>
+                        </w:rPr>
+                        <m:t>2</m:t>
+                      </m:r>
+                    </m:sup>
+                  </m:sSup>
+                </m:e>
+              </m:d>
+              <m:r>
+                <w:rPr>
+                  <w:rFonts w:ascii="Cambria Math" w:hAnsi="Cambria Math"/>
+                  <w:sz w:val="24"/>
+                  <w:szCs w:val="24"/>
+                </w:rPr>
+                <m:t>+8</m:t>
               </m:r>
               <m:sSup>
                 <m:sSupPr>
@@ -30644,75 +31166,13 @@
                   </m:r>
                 </m:sup>
               </m:sSup>
-            </m:e>
-          </m:d>
-          <m:r>
-            <w:rPr>
-              <w:rFonts w:ascii="Cambria Math" w:hAnsi="Cambria Math"/>
-              <w:sz w:val="24"/>
-              <w:szCs w:val="24"/>
-            </w:rPr>
-            <m:t>+4</m:t>
-          </m:r>
-          <m:d>
-            <m:dPr>
-              <m:ctrlPr>
-                <w:rPr>
-                  <w:rFonts w:ascii="Cambria Math" w:hAnsi="Cambria Math"/>
-                  <w:i/>
-                  <w:sz w:val="24"/>
-                  <w:szCs w:val="24"/>
-                </w:rPr>
-              </m:ctrlPr>
-            </m:dPr>
-            <m:e>
-              <m:f>
-                <m:fPr>
-                  <m:ctrlPr>
-                    <w:rPr>
-                      <w:rFonts w:ascii="Cambria Math" w:hAnsi="Cambria Math"/>
-                      <w:sz w:val="24"/>
-                      <w:szCs w:val="24"/>
-                    </w:rPr>
-                  </m:ctrlPr>
-                </m:fPr>
-                <m:num>
-                  <m:r>
-                    <m:rPr>
-                      <m:sty m:val="p"/>
-                    </m:rPr>
-                    <w:rPr>
-                      <w:rFonts w:ascii="Cambria Math" w:hAnsi="Cambria Math"/>
-                      <w:sz w:val="24"/>
-                      <w:szCs w:val="24"/>
-                    </w:rPr>
-                    <m:t>ar</m:t>
-                  </m:r>
-                </m:num>
-                <m:den>
-                  <m:r>
-                    <m:rPr>
-                      <m:sty m:val="p"/>
-                    </m:rPr>
-                    <w:rPr>
-                      <w:rFonts w:ascii="Cambria Math" w:hAnsi="Cambria Math"/>
-                      <w:sz w:val="24"/>
-                      <w:szCs w:val="24"/>
-                    </w:rPr>
-                    <m:t>2</m:t>
-                  </m:r>
-                </m:den>
-              </m:f>
               <m:r>
-                <m:rPr>
-                  <m:sty m:val="p"/>
-                </m:rPr>
-                <w:rPr>
-                  <w:rFonts w:ascii="Cambria Math" w:hAnsi="Cambria Math"/>
-                  <w:sz w:val="24"/>
-                  <w:szCs w:val="24"/>
-                </w:rPr>
-                <m:t>-(1+</m:t>
+                <w:rPr>
+                  <w:rFonts w:ascii="Cambria Math" w:hAnsi="Cambria Math"/>
+                  <w:sz w:val="24"/>
+                  <w:szCs w:val="24"/>
+                </w:rPr>
+                <m:t>+4∙</m:t>
               </m:r>
               <m:f>
                 <m:fPr>
@@ -30747,21 +31207,10 @@
                       <w:sz w:val="24"/>
                       <w:szCs w:val="24"/>
                     </w:rPr>
-                    <m:t>4</m:t>
+                    <m:t>2</m:t>
                   </m:r>
                 </m:den>
               </m:f>
-              <m:r>
-                <m:rPr>
-                  <m:sty m:val="p"/>
-                </m:rPr>
-                <w:rPr>
-                  <w:rFonts w:ascii="Cambria Math" w:hAnsi="Cambria Math"/>
-                  <w:sz w:val="24"/>
-                  <w:szCs w:val="24"/>
-                </w:rPr>
-                <m:t>)</m:t>
-              </m:r>
               <m:sSup>
                 <m:sSupPr>
                   <m:ctrlPr>
@@ -30799,135 +31248,42 @@
                   </m:r>
                 </m:sup>
               </m:sSup>
-            </m:e>
-          </m:d>
-          <m:r>
-            <w:rPr>
-              <w:rFonts w:ascii="Cambria Math" w:hAnsi="Cambria Math"/>
-              <w:sz w:val="24"/>
-              <w:szCs w:val="24"/>
-            </w:rPr>
-            <m:t>+8</m:t>
-          </m:r>
-          <m:sSup>
-            <m:sSupPr>
-              <m:ctrlPr>
-                <w:rPr>
-                  <w:rFonts w:ascii="Cambria Math" w:hAnsi="Cambria Math"/>
-                  <w:sz w:val="24"/>
-                  <w:szCs w:val="24"/>
-                </w:rPr>
-              </m:ctrlPr>
-            </m:sSupPr>
-            <m:e>
-              <m:r>
-                <m:rPr>
-                  <m:sty m:val="p"/>
-                </m:rPr>
-                <w:rPr>
-                  <w:rFonts w:ascii="Cambria Math" w:hAnsi="Cambria Math"/>
-                  <w:sz w:val="24"/>
-                  <w:szCs w:val="24"/>
-                </w:rPr>
-                <m:t>r</m:t>
-              </m:r>
-            </m:e>
-            <m:sup>
-              <m:r>
-                <m:rPr>
-                  <m:sty m:val="p"/>
-                </m:rPr>
-                <w:rPr>
-                  <w:rFonts w:ascii="Cambria Math" w:hAnsi="Cambria Math"/>
-                  <w:sz w:val="24"/>
-                  <w:szCs w:val="24"/>
-                </w:rPr>
-                <m:t>2</m:t>
-              </m:r>
-            </m:sup>
-          </m:sSup>
-          <m:r>
-            <w:rPr>
-              <w:rFonts w:ascii="Cambria Math" w:hAnsi="Cambria Math"/>
-              <w:sz w:val="24"/>
-              <w:szCs w:val="24"/>
-            </w:rPr>
-            <m:t>+4∙</m:t>
-          </m:r>
-          <m:f>
-            <m:fPr>
-              <m:ctrlPr>
-                <w:rPr>
-                  <w:rFonts w:ascii="Cambria Math" w:hAnsi="Cambria Math"/>
-                  <w:sz w:val="24"/>
-                  <w:szCs w:val="24"/>
-                </w:rPr>
-              </m:ctrlPr>
-            </m:fPr>
-            <m:num>
-              <m:r>
-                <m:rPr>
-                  <m:sty m:val="p"/>
-                </m:rPr>
-                <w:rPr>
-                  <w:rFonts w:ascii="Cambria Math" w:hAnsi="Cambria Math"/>
-                  <w:sz w:val="24"/>
-                  <w:szCs w:val="24"/>
-                </w:rPr>
-                <m:t>π</m:t>
-              </m:r>
             </m:num>
             <m:den>
-              <m:r>
-                <m:rPr>
-                  <m:sty m:val="p"/>
-                </m:rPr>
-                <w:rPr>
-                  <w:rFonts w:ascii="Cambria Math" w:hAnsi="Cambria Math"/>
-                  <w:sz w:val="24"/>
-                  <w:szCs w:val="24"/>
-                </w:rPr>
-                <m:t>2</m:t>
-              </m:r>
+              <m:sSup>
+                <m:sSupPr>
+                  <m:ctrlPr>
+                    <w:rPr>
+                      <w:rFonts w:ascii="Cambria Math" w:hAnsi="Cambria Math"/>
+                      <w:i/>
+                      <w:sz w:val="24"/>
+                      <w:szCs w:val="24"/>
+                    </w:rPr>
+                  </m:ctrlPr>
+                </m:sSupPr>
+                <m:e>
+                  <m:r>
+                    <w:rPr>
+                      <w:rFonts w:ascii="Cambria Math" w:hAnsi="Cambria Math"/>
+                      <w:sz w:val="24"/>
+                      <w:szCs w:val="24"/>
+                    </w:rPr>
+                    <m:t>a</m:t>
+                  </m:r>
+                </m:e>
+                <m:sup>
+                  <m:r>
+                    <w:rPr>
+                      <w:rFonts w:ascii="Cambria Math" w:hAnsi="Cambria Math"/>
+                      <w:sz w:val="24"/>
+                      <w:szCs w:val="24"/>
+                    </w:rPr>
+                    <m:t>2</m:t>
+                  </m:r>
+                </m:sup>
+              </m:sSup>
             </m:den>
           </m:f>
-          <m:sSup>
-            <m:sSupPr>
-              <m:ctrlPr>
-                <w:rPr>
-                  <w:rFonts w:ascii="Cambria Math" w:hAnsi="Cambria Math"/>
-                  <w:sz w:val="24"/>
-                  <w:szCs w:val="24"/>
-                </w:rPr>
-              </m:ctrlPr>
-            </m:sSupPr>
-            <m:e>
-              <m:r>
-                <m:rPr>
-                  <m:sty m:val="p"/>
-                </m:rPr>
-                <w:rPr>
-                  <w:rFonts w:ascii="Cambria Math" w:hAnsi="Cambria Math"/>
-                  <w:sz w:val="24"/>
-                  <w:szCs w:val="24"/>
-                </w:rPr>
-                <m:t>r</m:t>
-              </m:r>
-            </m:e>
-            <m:sup>
-              <m:r>
-                <m:rPr>
-                  <m:sty m:val="p"/>
-                </m:rPr>
-                <w:rPr>
-                  <w:rFonts w:ascii="Cambria Math" w:hAnsi="Cambria Math"/>
-                  <w:sz w:val="24"/>
-                  <w:szCs w:val="24"/>
-                </w:rPr>
-                <m:t>2</m:t>
-              </m:r>
-            </m:sup>
-          </m:sSup>
         </m:oMath>
       </m:oMathPara>
     </w:p>
@@ -31032,10 +31388,10 @@
             <w:sz w:val="24"/>
             <w:szCs w:val="24"/>
           </w:rPr>
-          <m:t>=4ar+3π</m:t>
+          <m:t>=</m:t>
         </m:r>
-        <m:sSup>
-          <m:sSupPr>
+        <m:f>
+          <m:fPr>
             <m:ctrlPr>
               <w:rPr>
                 <w:rFonts w:ascii="Cambria Math" w:hAnsi="Cambria Math"/>
@@ -31044,28 +31400,124 @@
                 <w:szCs w:val="24"/>
               </w:rPr>
             </m:ctrlPr>
-          </m:sSupPr>
-          <m:e>
+          </m:fPr>
+          <m:num>
             <m:r>
               <w:rPr>
                 <w:rFonts w:ascii="Cambria Math" w:hAnsi="Cambria Math"/>
                 <w:sz w:val="24"/>
                 <w:szCs w:val="24"/>
               </w:rPr>
-              <m:t>r</m:t>
+              <m:t>4r</m:t>
             </m:r>
-          </m:e>
-          <m:sup>
+          </m:num>
+          <m:den>
             <m:r>
               <w:rPr>
                 <w:rFonts w:ascii="Cambria Math" w:hAnsi="Cambria Math"/>
                 <w:sz w:val="24"/>
                 <w:szCs w:val="24"/>
               </w:rPr>
-              <m:t>2</m:t>
+              <m:t>a</m:t>
             </m:r>
-          </m:sup>
-        </m:sSup>
+          </m:den>
+        </m:f>
+        <m:r>
+          <w:rPr>
+            <w:rFonts w:ascii="Cambria Math" w:hAnsi="Cambria Math"/>
+            <w:sz w:val="24"/>
+            <w:szCs w:val="24"/>
+          </w:rPr>
+          <m:t>+</m:t>
+        </m:r>
+        <m:f>
+          <m:fPr>
+            <m:ctrlPr>
+              <w:rPr>
+                <w:rFonts w:ascii="Cambria Math" w:hAnsi="Cambria Math"/>
+                <w:i/>
+                <w:sz w:val="24"/>
+                <w:szCs w:val="24"/>
+              </w:rPr>
+            </m:ctrlPr>
+          </m:fPr>
+          <m:num>
+            <m:r>
+              <w:rPr>
+                <w:rFonts w:ascii="Cambria Math" w:hAnsi="Cambria Math"/>
+                <w:sz w:val="24"/>
+                <w:szCs w:val="24"/>
+              </w:rPr>
+              <m:t>3π</m:t>
+            </m:r>
+            <m:sSup>
+              <m:sSupPr>
+                <m:ctrlPr>
+                  <w:rPr>
+                    <w:rFonts w:ascii="Cambria Math" w:hAnsi="Cambria Math"/>
+                    <w:i/>
+                    <w:sz w:val="24"/>
+                    <w:szCs w:val="24"/>
+                  </w:rPr>
+                </m:ctrlPr>
+              </m:sSupPr>
+              <m:e>
+                <m:r>
+                  <w:rPr>
+                    <w:rFonts w:ascii="Cambria Math" w:hAnsi="Cambria Math"/>
+                    <w:sz w:val="24"/>
+                    <w:szCs w:val="24"/>
+                  </w:rPr>
+                  <m:t>r</m:t>
+                </m:r>
+              </m:e>
+              <m:sup>
+                <m:r>
+                  <w:rPr>
+                    <w:rFonts w:ascii="Cambria Math" w:hAnsi="Cambria Math"/>
+                    <w:sz w:val="24"/>
+                    <w:szCs w:val="24"/>
+                  </w:rPr>
+                  <m:t>2</m:t>
+                </m:r>
+              </m:sup>
+            </m:sSup>
+          </m:num>
+          <m:den>
+            <m:sSup>
+              <m:sSupPr>
+                <m:ctrlPr>
+                  <w:rPr>
+                    <w:rFonts w:ascii="Cambria Math" w:hAnsi="Cambria Math"/>
+                    <w:i/>
+                    <w:sz w:val="24"/>
+                    <w:szCs w:val="24"/>
+                  </w:rPr>
+                </m:ctrlPr>
+              </m:sSupPr>
+              <m:e>
+                <m:r>
+                  <w:rPr>
+                    <w:rFonts w:ascii="Cambria Math" w:hAnsi="Cambria Math"/>
+                    <w:sz w:val="24"/>
+                    <w:szCs w:val="24"/>
+                  </w:rPr>
+                  <m:t>a</m:t>
+                </m:r>
+              </m:e>
+              <m:sup>
+                <m:r>
+                  <w:rPr>
+                    <w:rFonts w:ascii="Cambria Math" w:hAnsi="Cambria Math"/>
+                    <w:sz w:val="24"/>
+                    <w:szCs w:val="24"/>
+                  </w:rPr>
+                  <m:t>2</m:t>
+                </m:r>
+              </m:sup>
+            </m:sSup>
+          </m:den>
+        </m:f>
       </m:oMath>
       <w:r>
         <w:rPr>
@@ -33144,6 +33596,7 @@
           <w:sz w:val="24"/>
           <w:szCs w:val="24"/>
         </w:rPr>
+        <w:lastRenderedPageBreak/>
         <w:tab/>
         <w:t xml:space="preserve">Przekształcenie wzorów 7.2 do 7.5 może zostać wykonane przy pomocy dowolnej zmiennej </w:t>
       </w:r>
@@ -33253,14 +33706,16 @@
           <w:szCs w:val="24"/>
         </w:rPr>
       </w:pPr>
-      <w:r>
-        <w:rPr>
-          <w:sz w:val="24"/>
-          <w:szCs w:val="24"/>
-        </w:rPr>
-        <w:lastRenderedPageBreak/>
-        <w:br w:type="column"/>
-      </w:r>
+    </w:p>
+    <w:p>
+      <w:pPr>
+        <w:spacing w:line="360" w:lineRule="auto"/>
+        <w:jc w:val="both"/>
+        <w:rPr>
+          <w:sz w:val="24"/>
+          <w:szCs w:val="24"/>
+        </w:rPr>
+      </w:pPr>
       <m:oMathPara>
         <m:oMathParaPr>
           <m:jc m:val="left"/>
@@ -33544,6 +33999,9 @@
         </w:rPr>
       </w:pPr>
       <m:oMathPara>
+        <m:oMathParaPr>
+          <m:jc m:val="left"/>
+        </m:oMathParaPr>
         <m:oMath>
           <m:sSub>
             <m:sSubPr>
@@ -33883,15 +34341,7 @@
                   <w:sz w:val="24"/>
                   <w:szCs w:val="24"/>
                 </w:rPr>
-                <m:t>4</m:t>
-              </m:r>
-              <m:r>
-                <w:rPr>
-                  <w:rFonts w:ascii="Cambria Math" w:hAnsi="Cambria Math"/>
-                  <w:sz w:val="24"/>
-                  <w:szCs w:val="24"/>
-                </w:rPr>
-                <m:t>π</m:t>
+                <m:t>4π</m:t>
               </m:r>
               <m:sSup>
                 <m:sSupPr>
@@ -34022,6 +34472,9 @@
         </w:rPr>
       </w:pPr>
       <m:oMathPara>
+        <m:oMathParaPr>
+          <m:jc m:val="left"/>
+        </m:oMathParaPr>
         <m:oMath>
           <m:sSub>
             <m:sSubPr>
@@ -34630,15 +35083,7 @@
                 <w:sz w:val="24"/>
                 <w:szCs w:val="24"/>
               </w:rPr>
-              <m:t>2</m:t>
-            </m:r>
-            <m:r>
-              <w:rPr>
-                <w:rFonts w:ascii="Cambria Math" w:hAnsi="Cambria Math"/>
-                <w:sz w:val="24"/>
-                <w:szCs w:val="24"/>
-              </w:rPr>
-              <m:t>4r</m:t>
+              <m:t>24r</m:t>
             </m:r>
           </m:num>
           <m:den>
@@ -34726,15 +35171,7 @@
                 <w:sz w:val="24"/>
                 <w:szCs w:val="24"/>
               </w:rPr>
-              <m:t>72</m:t>
-            </m:r>
-            <m:r>
-              <w:rPr>
-                <w:rFonts w:ascii="Cambria Math" w:hAnsi="Cambria Math"/>
-                <w:sz w:val="24"/>
-                <w:szCs w:val="24"/>
-              </w:rPr>
-              <m:t>(π+2</m:t>
+              <m:t>72(π+2</m:t>
             </m:r>
             <m:rad>
               <m:radPr>
@@ -34808,15 +35245,7 @@
                 <w:sz w:val="24"/>
                 <w:szCs w:val="24"/>
               </w:rPr>
-              <m:t>18</m:t>
-            </m:r>
-            <m:r>
-              <w:rPr>
-                <w:rFonts w:ascii="Cambria Math" w:hAnsi="Cambria Math"/>
-                <w:sz w:val="24"/>
-                <w:szCs w:val="24"/>
-              </w:rPr>
-              <m:t>∙</m:t>
+              <m:t>18∙</m:t>
             </m:r>
             <m:sSup>
               <m:sSupPr>
@@ -35221,10 +35650,10 @@
             <w:sz w:val="24"/>
             <w:szCs w:val="24"/>
           </w:rPr>
-          <m:t>=4</m:t>
+          <m:t>=</m:t>
         </m:r>
-        <m:sSub>
-          <m:sSubPr>
+        <m:f>
+          <m:fPr>
             <m:ctrlPr>
               <w:rPr>
                 <w:rFonts w:ascii="Cambria Math" w:hAnsi="Cambria Math"/>
@@ -35233,38 +35662,62 @@
                 <w:szCs w:val="24"/>
               </w:rPr>
             </m:ctrlPr>
-          </m:sSubPr>
-          <m:e>
+          </m:fPr>
+          <m:num>
             <m:r>
               <w:rPr>
                 <w:rFonts w:ascii="Cambria Math" w:hAnsi="Cambria Math"/>
                 <w:sz w:val="24"/>
                 <w:szCs w:val="24"/>
               </w:rPr>
-              <m:t>a</m:t>
+              <m:t>4r</m:t>
             </m:r>
-          </m:e>
-          <m:sub>
-            <m:r>
-              <w:rPr>
-                <w:rFonts w:ascii="Cambria Math" w:hAnsi="Cambria Math"/>
-                <w:sz w:val="24"/>
-                <w:szCs w:val="24"/>
-              </w:rPr>
-              <m:t>1</m:t>
-            </m:r>
-          </m:sub>
-        </m:sSub>
+          </m:num>
+          <m:den>
+            <m:sSub>
+              <m:sSubPr>
+                <m:ctrlPr>
+                  <w:rPr>
+                    <w:rFonts w:ascii="Cambria Math" w:hAnsi="Cambria Math"/>
+                    <w:i/>
+                    <w:sz w:val="24"/>
+                    <w:szCs w:val="24"/>
+                  </w:rPr>
+                </m:ctrlPr>
+              </m:sSubPr>
+              <m:e>
+                <m:r>
+                  <w:rPr>
+                    <w:rFonts w:ascii="Cambria Math" w:hAnsi="Cambria Math"/>
+                    <w:sz w:val="24"/>
+                    <w:szCs w:val="24"/>
+                  </w:rPr>
+                  <m:t>a</m:t>
+                </m:r>
+              </m:e>
+              <m:sub>
+                <m:r>
+                  <w:rPr>
+                    <w:rFonts w:ascii="Cambria Math" w:hAnsi="Cambria Math"/>
+                    <w:sz w:val="24"/>
+                    <w:szCs w:val="24"/>
+                  </w:rPr>
+                  <m:t>1</m:t>
+                </m:r>
+              </m:sub>
+            </m:sSub>
+          </m:den>
+        </m:f>
         <m:r>
           <w:rPr>
             <w:rFonts w:ascii="Cambria Math" w:hAnsi="Cambria Math"/>
             <w:sz w:val="24"/>
             <w:szCs w:val="24"/>
           </w:rPr>
-          <m:t>r+3π</m:t>
+          <m:t>+</m:t>
         </m:r>
-        <m:sSup>
-          <m:sSupPr>
+        <m:f>
+          <m:fPr>
             <m:ctrlPr>
               <w:rPr>
                 <w:rFonts w:ascii="Cambria Math" w:hAnsi="Cambria Math"/>
@@ -35273,38 +35726,118 @@
                 <w:szCs w:val="24"/>
               </w:rPr>
             </m:ctrlPr>
-          </m:sSupPr>
-          <m:e>
+          </m:fPr>
+          <m:num>
             <m:r>
               <w:rPr>
                 <w:rFonts w:ascii="Cambria Math" w:hAnsi="Cambria Math"/>
                 <w:sz w:val="24"/>
                 <w:szCs w:val="24"/>
               </w:rPr>
-              <m:t>r</m:t>
+              <m:t>3π</m:t>
             </m:r>
-          </m:e>
-          <m:sup>
-            <m:r>
-              <w:rPr>
-                <w:rFonts w:ascii="Cambria Math" w:hAnsi="Cambria Math"/>
-                <w:sz w:val="24"/>
-                <w:szCs w:val="24"/>
-              </w:rPr>
-              <m:t>2</m:t>
-            </m:r>
-          </m:sup>
-        </m:sSup>
+            <m:sSup>
+              <m:sSupPr>
+                <m:ctrlPr>
+                  <w:rPr>
+                    <w:rFonts w:ascii="Cambria Math" w:hAnsi="Cambria Math"/>
+                    <w:i/>
+                    <w:sz w:val="24"/>
+                    <w:szCs w:val="24"/>
+                  </w:rPr>
+                </m:ctrlPr>
+              </m:sSupPr>
+              <m:e>
+                <m:r>
+                  <w:rPr>
+                    <w:rFonts w:ascii="Cambria Math" w:hAnsi="Cambria Math"/>
+                    <w:sz w:val="24"/>
+                    <w:szCs w:val="24"/>
+                  </w:rPr>
+                  <m:t>r</m:t>
+                </m:r>
+              </m:e>
+              <m:sup>
+                <m:r>
+                  <w:rPr>
+                    <w:rFonts w:ascii="Cambria Math" w:hAnsi="Cambria Math"/>
+                    <w:sz w:val="24"/>
+                    <w:szCs w:val="24"/>
+                  </w:rPr>
+                  <m:t>2</m:t>
+                </m:r>
+              </m:sup>
+            </m:sSup>
+          </m:num>
+          <m:den>
+            <m:sSup>
+              <m:sSupPr>
+                <m:ctrlPr>
+                  <w:rPr>
+                    <w:rFonts w:ascii="Cambria Math" w:hAnsi="Cambria Math"/>
+                    <w:i/>
+                    <w:sz w:val="24"/>
+                    <w:szCs w:val="24"/>
+                  </w:rPr>
+                </m:ctrlPr>
+              </m:sSupPr>
+              <m:e>
+                <m:sSub>
+                  <m:sSubPr>
+                    <m:ctrlPr>
+                      <w:rPr>
+                        <w:rFonts w:ascii="Cambria Math" w:hAnsi="Cambria Math"/>
+                        <w:i/>
+                        <w:sz w:val="24"/>
+                        <w:szCs w:val="24"/>
+                      </w:rPr>
+                    </m:ctrlPr>
+                  </m:sSubPr>
+                  <m:e>
+                    <m:r>
+                      <w:rPr>
+                        <w:rFonts w:ascii="Cambria Math" w:hAnsi="Cambria Math"/>
+                        <w:sz w:val="24"/>
+                        <w:szCs w:val="24"/>
+                      </w:rPr>
+                      <m:t>a</m:t>
+                    </m:r>
+                  </m:e>
+                  <m:sub>
+                    <m:r>
+                      <w:rPr>
+                        <w:rFonts w:ascii="Cambria Math" w:hAnsi="Cambria Math"/>
+                        <w:sz w:val="24"/>
+                        <w:szCs w:val="24"/>
+                      </w:rPr>
+                      <m:t>1</m:t>
+                    </m:r>
+                  </m:sub>
+                </m:sSub>
+              </m:e>
+              <m:sup>
+                <m:r>
+                  <w:rPr>
+                    <w:rFonts w:ascii="Cambria Math" w:hAnsi="Cambria Math"/>
+                    <w:sz w:val="24"/>
+                    <w:szCs w:val="24"/>
+                  </w:rPr>
+                  <m:t>2</m:t>
+                </m:r>
+              </m:sup>
+            </m:sSup>
+          </m:den>
+        </m:f>
         <m:r>
           <w:rPr>
             <w:rFonts w:ascii="Cambria Math" w:hAnsi="Cambria Math"/>
             <w:sz w:val="24"/>
             <w:szCs w:val="24"/>
           </w:rPr>
-          <m:t>=2</m:t>
+          <m:t>=</m:t>
         </m:r>
-        <m:sSub>
-          <m:sSubPr>
+        <m:f>
+          <m:fPr>
             <m:ctrlPr>
               <w:rPr>
                 <w:rFonts w:ascii="Cambria Math" w:hAnsi="Cambria Math"/>
@@ -35313,38 +35846,94 @@
                 <w:szCs w:val="24"/>
               </w:rPr>
             </m:ctrlPr>
-          </m:sSubPr>
-          <m:e>
+          </m:fPr>
+          <m:num>
             <m:r>
               <w:rPr>
                 <w:rFonts w:ascii="Cambria Math" w:hAnsi="Cambria Math"/>
                 <w:sz w:val="24"/>
                 <w:szCs w:val="24"/>
               </w:rPr>
-              <m:t>a</m:t>
+              <m:t>8r</m:t>
             </m:r>
-          </m:e>
-          <m:sub>
-            <m:r>
-              <w:rPr>
-                <w:rFonts w:ascii="Cambria Math" w:hAnsi="Cambria Math"/>
-                <w:sz w:val="24"/>
-                <w:szCs w:val="24"/>
-              </w:rPr>
-              <m:t>2</m:t>
-            </m:r>
-          </m:sub>
-        </m:sSub>
+          </m:num>
+          <m:den>
+            <m:sSub>
+              <m:sSubPr>
+                <m:ctrlPr>
+                  <w:rPr>
+                    <w:rFonts w:ascii="Cambria Math" w:hAnsi="Cambria Math"/>
+                    <w:i/>
+                    <w:sz w:val="24"/>
+                    <w:szCs w:val="24"/>
+                  </w:rPr>
+                </m:ctrlPr>
+              </m:sSubPr>
+              <m:e>
+                <m:r>
+                  <w:rPr>
+                    <w:rFonts w:ascii="Cambria Math" w:hAnsi="Cambria Math"/>
+                    <w:sz w:val="24"/>
+                    <w:szCs w:val="24"/>
+                  </w:rPr>
+                  <m:t>a</m:t>
+                </m:r>
+              </m:e>
+              <m:sub>
+                <m:r>
+                  <w:rPr>
+                    <w:rFonts w:ascii="Cambria Math" w:hAnsi="Cambria Math"/>
+                    <w:sz w:val="24"/>
+                    <w:szCs w:val="24"/>
+                  </w:rPr>
+                  <m:t>2</m:t>
+                </m:r>
+              </m:sub>
+            </m:sSub>
+            <m:rad>
+              <m:radPr>
+                <m:ctrlPr>
+                  <w:rPr>
+                    <w:rFonts w:ascii="Cambria Math" w:hAnsi="Cambria Math"/>
+                    <w:i/>
+                    <w:sz w:val="24"/>
+                    <w:szCs w:val="24"/>
+                  </w:rPr>
+                </m:ctrlPr>
+              </m:radPr>
+              <m:deg>
+                <m:r>
+                  <w:rPr>
+                    <w:rFonts w:ascii="Cambria Math" w:hAnsi="Cambria Math"/>
+                    <w:sz w:val="24"/>
+                    <w:szCs w:val="24"/>
+                  </w:rPr>
+                  <m:t>4</m:t>
+                </m:r>
+              </m:deg>
+              <m:e>
+                <m:r>
+                  <w:rPr>
+                    <w:rFonts w:ascii="Cambria Math" w:hAnsi="Cambria Math"/>
+                    <w:sz w:val="24"/>
+                    <w:szCs w:val="24"/>
+                  </w:rPr>
+                  <m:t>3</m:t>
+                </m:r>
+              </m:e>
+            </m:rad>
+          </m:den>
+        </m:f>
         <m:r>
           <w:rPr>
             <w:rFonts w:ascii="Cambria Math" w:hAnsi="Cambria Math"/>
             <w:sz w:val="24"/>
             <w:szCs w:val="24"/>
           </w:rPr>
-          <m:t>r</m:t>
+          <m:t>+</m:t>
         </m:r>
-        <m:rad>
-          <m:radPr>
+        <m:f>
+          <m:fPr>
             <m:ctrlPr>
               <w:rPr>
                 <w:rFonts w:ascii="Cambria Math" w:hAnsi="Cambria Math"/>
@@ -35353,68 +35942,132 @@
                 <w:szCs w:val="24"/>
               </w:rPr>
             </m:ctrlPr>
-          </m:radPr>
-          <m:deg>
+          </m:fPr>
+          <m:num>
             <m:r>
               <w:rPr>
                 <w:rFonts w:ascii="Cambria Math" w:hAnsi="Cambria Math"/>
                 <w:sz w:val="24"/>
                 <w:szCs w:val="24"/>
               </w:rPr>
-              <m:t>4</m:t>
+              <m:t>12π</m:t>
             </m:r>
-          </m:deg>
-          <m:e>
-            <m:r>
-              <w:rPr>
-                <w:rFonts w:ascii="Cambria Math" w:hAnsi="Cambria Math"/>
-                <w:sz w:val="24"/>
-                <w:szCs w:val="24"/>
-              </w:rPr>
-              <m:t>3</m:t>
-            </m:r>
-          </m:e>
-        </m:rad>
-        <m:r>
-          <w:rPr>
-            <w:rFonts w:ascii="Cambria Math" w:hAnsi="Cambria Math"/>
-            <w:sz w:val="24"/>
-            <w:szCs w:val="24"/>
-          </w:rPr>
-          <m:t>+3π</m:t>
-        </m:r>
-        <m:sSup>
-          <m:sSupPr>
-            <m:ctrlPr>
-              <w:rPr>
-                <w:rFonts w:ascii="Cambria Math" w:hAnsi="Cambria Math"/>
-                <w:i/>
-                <w:sz w:val="24"/>
-                <w:szCs w:val="24"/>
-              </w:rPr>
-            </m:ctrlPr>
-          </m:sSupPr>
-          <m:e>
-            <m:r>
-              <w:rPr>
-                <w:rFonts w:ascii="Cambria Math" w:hAnsi="Cambria Math"/>
-                <w:sz w:val="24"/>
-                <w:szCs w:val="24"/>
-              </w:rPr>
-              <m:t>r</m:t>
-            </m:r>
-          </m:e>
-          <m:sup>
-            <m:r>
-              <w:rPr>
-                <w:rFonts w:ascii="Cambria Math" w:hAnsi="Cambria Math"/>
-                <w:sz w:val="24"/>
-                <w:szCs w:val="24"/>
-              </w:rPr>
-              <m:t>2</m:t>
-            </m:r>
-          </m:sup>
-        </m:sSup>
+            <m:sSup>
+              <m:sSupPr>
+                <m:ctrlPr>
+                  <w:rPr>
+                    <w:rFonts w:ascii="Cambria Math" w:hAnsi="Cambria Math"/>
+                    <w:i/>
+                    <w:sz w:val="24"/>
+                    <w:szCs w:val="24"/>
+                  </w:rPr>
+                </m:ctrlPr>
+              </m:sSupPr>
+              <m:e>
+                <m:r>
+                  <w:rPr>
+                    <w:rFonts w:ascii="Cambria Math" w:hAnsi="Cambria Math"/>
+                    <w:sz w:val="24"/>
+                    <w:szCs w:val="24"/>
+                  </w:rPr>
+                  <m:t>r</m:t>
+                </m:r>
+              </m:e>
+              <m:sup>
+                <m:r>
+                  <w:rPr>
+                    <w:rFonts w:ascii="Cambria Math" w:hAnsi="Cambria Math"/>
+                    <w:sz w:val="24"/>
+                    <w:szCs w:val="24"/>
+                  </w:rPr>
+                  <m:t>2</m:t>
+                </m:r>
+              </m:sup>
+            </m:sSup>
+          </m:num>
+          <m:den>
+            <m:sSup>
+              <m:sSupPr>
+                <m:ctrlPr>
+                  <w:rPr>
+                    <w:rFonts w:ascii="Cambria Math" w:hAnsi="Cambria Math"/>
+                    <w:i/>
+                    <w:sz w:val="24"/>
+                    <w:szCs w:val="24"/>
+                  </w:rPr>
+                </m:ctrlPr>
+              </m:sSupPr>
+              <m:e>
+                <m:sSub>
+                  <m:sSubPr>
+                    <m:ctrlPr>
+                      <w:rPr>
+                        <w:rFonts w:ascii="Cambria Math" w:hAnsi="Cambria Math"/>
+                        <w:i/>
+                        <w:sz w:val="24"/>
+                        <w:szCs w:val="24"/>
+                      </w:rPr>
+                    </m:ctrlPr>
+                  </m:sSubPr>
+                  <m:e>
+                    <m:r>
+                      <w:rPr>
+                        <w:rFonts w:ascii="Cambria Math" w:hAnsi="Cambria Math"/>
+                        <w:sz w:val="24"/>
+                        <w:szCs w:val="24"/>
+                      </w:rPr>
+                      <m:t>a</m:t>
+                    </m:r>
+                  </m:e>
+                  <m:sub>
+                    <m:r>
+                      <w:rPr>
+                        <w:rFonts w:ascii="Cambria Math" w:hAnsi="Cambria Math"/>
+                        <w:sz w:val="24"/>
+                        <w:szCs w:val="24"/>
+                      </w:rPr>
+                      <m:t>2</m:t>
+                    </m:r>
+                  </m:sub>
+                </m:sSub>
+              </m:e>
+              <m:sup>
+                <m:r>
+                  <w:rPr>
+                    <w:rFonts w:ascii="Cambria Math" w:hAnsi="Cambria Math"/>
+                    <w:sz w:val="24"/>
+                    <w:szCs w:val="24"/>
+                  </w:rPr>
+                  <m:t>2</m:t>
+                </m:r>
+              </m:sup>
+            </m:sSup>
+            <m:rad>
+              <m:radPr>
+                <m:degHide m:val="on"/>
+                <m:ctrlPr>
+                  <w:rPr>
+                    <w:rFonts w:ascii="Cambria Math" w:hAnsi="Cambria Math"/>
+                    <w:i/>
+                    <w:sz w:val="24"/>
+                    <w:szCs w:val="24"/>
+                  </w:rPr>
+                </m:ctrlPr>
+              </m:radPr>
+              <m:deg/>
+              <m:e>
+                <m:r>
+                  <w:rPr>
+                    <w:rFonts w:ascii="Cambria Math" w:hAnsi="Cambria Math"/>
+                    <w:sz w:val="24"/>
+                    <w:szCs w:val="24"/>
+                  </w:rPr>
+                  <m:t>3</m:t>
+                </m:r>
+              </m:e>
+            </m:rad>
+          </m:den>
+        </m:f>
       </m:oMath>
       <w:r>
         <w:rPr>
@@ -37270,7 +37923,7 @@
         <w:rPr>
           <w:noProof/>
         </w:rPr>
-        <w:t>47</w:t>
+        <w:t>48</w:t>
       </w:r>
     </w:fldSimple>
   </w:p>
@@ -42371,7 +43024,7 @@
 </file>
 
 <file path=customXml/itemProps1.xml><?xml version="1.0" encoding="utf-8"?>
-<ds:datastoreItem xmlns:ds="http://schemas.openxmlformats.org/officeDocument/2006/customXml" ds:itemID="{D484FB42-AE98-4733-8BE8-87E2FE587A45}">
+<ds:datastoreItem xmlns:ds="http://schemas.openxmlformats.org/officeDocument/2006/customXml" ds:itemID="{C582105C-76C2-4AB5-B9A9-18D8ADE697FD}">
   <ds:schemaRefs>
     <ds:schemaRef ds:uri="http://schemas.openxmlformats.org/officeDocument/2006/bibliography"/>
   </ds:schemaRefs>

</xml_diff>

<commit_message>
Finished last chapter, now only further work
</commit_message>
<xml_diff>
--- a/sdobroc_mgr.docx
+++ b/sdobroc_mgr.docx
@@ -23270,14 +23270,6 @@
           <w:szCs w:val="24"/>
         </w:rPr>
       </w:pPr>
-      <w:r>
-        <w:rPr>
-          <w:sz w:val="24"/>
-          <w:szCs w:val="24"/>
-        </w:rPr>
-        <w:lastRenderedPageBreak/>
-        <w:br w:type="column"/>
-      </w:r>
       <m:oMathPara>
         <m:oMath>
           <m:r>
@@ -23286,7 +23278,6 @@
               <w:sz w:val="24"/>
               <w:szCs w:val="24"/>
             </w:rPr>
-            <w:lastRenderedPageBreak/>
             <m:t>b=</m:t>
           </m:r>
           <m:d>
@@ -25718,6 +25709,7 @@
           <w:sz w:val="24"/>
           <w:szCs w:val="24"/>
         </w:rPr>
+        <w:lastRenderedPageBreak/>
         <w:t xml:space="preserve">Po obliczeniu wszystkich pól cząstkowych, można obliczyć średnią ilość aktywnych sąsiadów </w:t>
       </w:r>
       <w:r>
@@ -36592,6 +36584,21 @@
           <w:szCs w:val="24"/>
         </w:rPr>
       </w:pPr>
+      <w:r>
+        <w:rPr>
+          <w:sz w:val="24"/>
+          <w:szCs w:val="24"/>
+        </w:rPr>
+        <w:lastRenderedPageBreak/>
+        <w:t>Analiza wyników z powyższego wykresu nie jest prosta i w dużej mierze pokazuje, że różne rozwiązania oferują mają swoje pozytywne, jak i negatywne strony. Przystępując do tego zadania, należy wziąć pod uwagę nie tylko sam wykres, ale także cechy wynikające z budowy omawianych segmentów.</w:t>
+      </w:r>
+      <w:r>
+        <w:rPr>
+          <w:sz w:val="24"/>
+          <w:szCs w:val="24"/>
+        </w:rPr>
+        <w:t xml:space="preserve"> </w:t>
+      </w:r>
     </w:p>
     <w:p>
       <w:pPr>
@@ -36602,14 +36609,21 @@
           <w:szCs w:val="24"/>
         </w:rPr>
       </w:pPr>
-      <m:r>
-        <w:rPr>
-          <w:rFonts w:ascii="Cambria Math" w:hAnsi="Cambria Math"/>
-          <w:sz w:val="24"/>
-          <w:szCs w:val="24"/>
-        </w:rPr>
-        <w:br/>
-      </m:r>
+      <w:r>
+        <w:rPr>
+          <w:sz w:val="24"/>
+          <w:szCs w:val="24"/>
+        </w:rPr>
+        <w:tab/>
+        <w:t>Wykres wykazał, że w pierwszej części dominującym segmentem jest kwadrat o ośmiu sąsiadach. Rozwiązanie to jest najprostsze w implementacji programowej, gdyż kwadrat jest figurą, której każdy kąt wewnętrzny ma 90 stopni. Jest to bardzo ważna cecha, która znacząco ułatwia opisywanie i przetwarzanie takiej figury w kartezjańskim układzie współrzędnych. Segment ten ma jednak tę wadę, że serwer, który go obsługuje musi</w:t>
+      </w:r>
+      <w:r>
+        <w:rPr>
+          <w:sz w:val="24"/>
+          <w:szCs w:val="24"/>
+        </w:rPr>
+        <w:t xml:space="preserve"> zawsze mieć informacje o wszystkich swoich sąsiadach, a w tym wypadku oznacza to osiem dodatkowych segmentów, zaś w przypadku granicznym serwer może zostać zmuszony wysyłać do klienta informacje o trzech z nich.</w:t>
+      </w:r>
     </w:p>
     <w:p>
       <w:pPr>
@@ -36620,6 +36634,68 @@
           <w:szCs w:val="24"/>
         </w:rPr>
       </w:pPr>
+      <w:r>
+        <w:rPr>
+          <w:sz w:val="24"/>
+          <w:szCs w:val="24"/>
+        </w:rPr>
+        <w:tab/>
+      </w:r>
+      <w:r>
+        <w:rPr>
+          <w:sz w:val="24"/>
+          <w:szCs w:val="24"/>
+        </w:rPr>
+        <w:t>W drugiej części wykresu (kiedy</w:t>
+      </w:r>
+      <w:r>
+        <w:rPr>
+          <w:sz w:val="24"/>
+          <w:szCs w:val="24"/>
+        </w:rPr>
+        <w:t xml:space="preserve"> </w:t>
+      </w:r>
+      <w:r>
+        <w:rPr>
+          <w:i/>
+          <w:sz w:val="24"/>
+          <w:szCs w:val="24"/>
+        </w:rPr>
+        <w:t>a</w:t>
+      </w:r>
+      <w:r>
+        <w:rPr>
+          <w:i/>
+          <w:sz w:val="24"/>
+          <w:szCs w:val="24"/>
+          <w:vertAlign w:val="subscript"/>
+        </w:rPr>
+        <w:t>2</w:t>
+      </w:r>
+      <w:r>
+        <w:rPr>
+          <w:sz w:val="24"/>
+          <w:szCs w:val="24"/>
+        </w:rPr>
+        <w:t xml:space="preserve"> przekroczy dwudziestokroć wartości </w:t>
+      </w:r>
+      <w:proofErr w:type="spellStart"/>
+      <w:r>
+        <w:rPr>
+          <w:i/>
+          <w:sz w:val="24"/>
+          <w:szCs w:val="24"/>
+        </w:rPr>
+        <w:t>r</w:t>
+      </w:r>
+      <w:proofErr w:type="spellEnd"/>
+      <w:r>
+        <w:rPr>
+          <w:sz w:val="24"/>
+          <w:szCs w:val="24"/>
+        </w:rPr>
+        <w:t>) lepszym rozwiązaniem staje się sześciokąt foremny. Figura ta ma również tę zaletę w stosunku do wcześniej wybranego kwadratu, że ma jedynie sześciu sąsiadów, a sytuacja graniczna zmusi serwer do wysłania informacji na temat jedynie dwójki sąsiadów. Wadą tego rozwiązania jest konieczność implementacji samego sześciokąta w programowej interpretacji kartezjańskiego układu współrzędnych.</w:t>
+      </w:r>
     </w:p>
     <w:p>
       <w:pPr>
@@ -36630,6 +36706,14 @@
           <w:szCs w:val="24"/>
         </w:rPr>
       </w:pPr>
+      <w:r>
+        <w:rPr>
+          <w:sz w:val="24"/>
+          <w:szCs w:val="24"/>
+        </w:rPr>
+        <w:tab/>
+        <w:t>Drugi rodzaj kwadratu, który wcześniej został opisany jako będący kompromisem pomiędzy pierwszym rodzajem kwadratu a sześciokątem, daje znacznie gorsze rezultaty na wykresie niż jego pierwowzory. Mimo to może zostać uznany jako dobre rozwiązanie z punktu widzenia tamtych cech - sześciu sąsiadów, maksymalnie dwóch aktywnych sąsiadów naraz i łatwość implementacji w układzie kartezjańskim.</w:t>
+      </w:r>
     </w:p>
     <w:p>
       <w:pPr>
@@ -36640,6 +36724,14 @@
           <w:szCs w:val="24"/>
         </w:rPr>
       </w:pPr>
+      <w:r>
+        <w:rPr>
+          <w:sz w:val="24"/>
+          <w:szCs w:val="24"/>
+        </w:rPr>
+        <w:tab/>
+        <w:t>Trójkąt równoboczny jako jedyny nie wykazał żadnych cech pozytywnych. Jego ogólna ilość sąsiadów i możliwa ilość aktywnych sąsiadów jest rekordowo duża na tle pozostałych rozwiązań, zaś wykres 7.1 wykazał, że jego średnia również jest za wysoka.</w:t>
+      </w:r>
     </w:p>
     <w:p>
       <w:pPr>
@@ -36650,46 +36742,35 @@
           <w:szCs w:val="24"/>
         </w:rPr>
       </w:pPr>
-    </w:p>
-    <w:p>
-      <w:pPr>
-        <w:spacing w:line="360" w:lineRule="auto"/>
-        <w:jc w:val="both"/>
-        <w:rPr>
-          <w:sz w:val="24"/>
-          <w:szCs w:val="24"/>
-        </w:rPr>
-      </w:pPr>
-    </w:p>
-    <w:p>
-      <w:pPr>
-        <w:spacing w:line="360" w:lineRule="auto"/>
-        <w:jc w:val="both"/>
-        <w:rPr>
-          <w:sz w:val="24"/>
-          <w:szCs w:val="24"/>
-        </w:rPr>
-      </w:pPr>
-    </w:p>
-    <w:p>
-      <w:pPr>
-        <w:spacing w:line="360" w:lineRule="auto"/>
-        <w:jc w:val="both"/>
-        <w:rPr>
-          <w:sz w:val="24"/>
-          <w:szCs w:val="24"/>
-        </w:rPr>
-      </w:pPr>
-    </w:p>
-    <w:p>
-      <w:pPr>
-        <w:spacing w:line="360" w:lineRule="auto"/>
-        <w:jc w:val="both"/>
-        <w:rPr>
-          <w:sz w:val="24"/>
-          <w:szCs w:val="24"/>
-        </w:rPr>
-      </w:pPr>
+      <w:r>
+        <w:rPr>
+          <w:sz w:val="24"/>
+          <w:szCs w:val="24"/>
+        </w:rPr>
+        <w:tab/>
+        <w:t>Ostatecznie, zdaniem autora pracy, najlepszym rozwiązaniem jest sześciokąt foremny. Figura ta daje najlepsze faktyczne rezultaty, zaś jej wada (trudność implementacji programowej) może zostać łatwo pokonana, jeśli tylko przyjąć założenie że dwuwymiarową mapę przedstawia się za pomocą trzech wymiarów</w:t>
+      </w:r>
+      <w:r>
+        <w:rPr>
+          <w:sz w:val="24"/>
+          <w:szCs w:val="24"/>
+        </w:rPr>
+        <w:t>[13]</w:t>
+      </w:r>
+      <w:r>
+        <w:rPr>
+          <w:sz w:val="24"/>
+          <w:szCs w:val="24"/>
+        </w:rPr>
+        <w:t>.</w:t>
+      </w:r>
+      <w:r>
+        <w:rPr>
+          <w:sz w:val="24"/>
+          <w:szCs w:val="24"/>
+        </w:rPr>
+        <w:t xml:space="preserve"> W dwuwymiarowej przestrzeni dostępne są cztery ruchy do wykonania (dodanie lub odjęcie jednego z wymiarów), co jest dobrze dostosowane do badania granic figur takich jak kwadrat lub prostokąt. W trójwymiarowej przestrzeni dostępnych jest już sześć różnych ruchów, co pozwala na badanie w taki sam sposób granic sześciokątów.</w:t>
+      </w:r>
     </w:p>
     <w:p>
       <w:pPr>
@@ -36711,14 +36792,6 @@
           <w:sz w:val="44"/>
           <w:szCs w:val="44"/>
         </w:rPr>
-        <w:br w:type="column"/>
-      </w:r>
-      <w:r>
-        <w:rPr>
-          <w:b/>
-          <w:sz w:val="44"/>
-          <w:szCs w:val="44"/>
-        </w:rPr>
         <w:lastRenderedPageBreak/>
         <w:t>Dalszy rozwój prac</w:t>
       </w:r>
@@ -36735,6 +36808,119 @@
           <w:b/>
           <w:sz w:val="44"/>
           <w:szCs w:val="44"/>
+        </w:rPr>
+      </w:pPr>
+    </w:p>
+    <w:p>
+      <w:pPr>
+        <w:spacing w:line="360" w:lineRule="auto"/>
+        <w:jc w:val="both"/>
+        <w:rPr>
+          <w:sz w:val="24"/>
+          <w:szCs w:val="24"/>
+        </w:rPr>
+      </w:pPr>
+      <w:r>
+        <w:rPr>
+          <w:sz w:val="24"/>
+          <w:szCs w:val="24"/>
+        </w:rPr>
+        <w:t>W niniejszej pracy zostały poruszone tylko niektóre z wielu problemów optymalizacyjnych, jakie dotykają gry sieciowe:</w:t>
+      </w:r>
+    </w:p>
+    <w:p>
+      <w:pPr>
+        <w:pStyle w:val="Akapitzlist"/>
+        <w:numPr>
+          <w:ilvl w:val="0"/>
+          <w:numId w:val="35"/>
+        </w:numPr>
+        <w:spacing w:line="360" w:lineRule="auto"/>
+        <w:jc w:val="both"/>
+        <w:rPr>
+          <w:sz w:val="24"/>
+          <w:szCs w:val="24"/>
+        </w:rPr>
+      </w:pPr>
+      <w:r>
+        <w:rPr>
+          <w:sz w:val="24"/>
+          <w:szCs w:val="24"/>
+        </w:rPr>
+        <w:t>w jaki sposób najskuteczniej przesyłać dane</w:t>
+      </w:r>
+    </w:p>
+    <w:p>
+      <w:pPr>
+        <w:pStyle w:val="Akapitzlist"/>
+        <w:numPr>
+          <w:ilvl w:val="0"/>
+          <w:numId w:val="35"/>
+        </w:numPr>
+        <w:spacing w:line="360" w:lineRule="auto"/>
+        <w:jc w:val="both"/>
+        <w:rPr>
+          <w:sz w:val="24"/>
+          <w:szCs w:val="24"/>
+        </w:rPr>
+      </w:pPr>
+      <w:r>
+        <w:rPr>
+          <w:sz w:val="24"/>
+          <w:szCs w:val="24"/>
+        </w:rPr>
+        <w:t>jak instancja serwera powinna współdzielić dane z innymi instancjami</w:t>
+      </w:r>
+    </w:p>
+    <w:p>
+      <w:pPr>
+        <w:pStyle w:val="Akapitzlist"/>
+        <w:numPr>
+          <w:ilvl w:val="0"/>
+          <w:numId w:val="35"/>
+        </w:numPr>
+        <w:spacing w:line="360" w:lineRule="auto"/>
+        <w:jc w:val="both"/>
+        <w:rPr>
+          <w:sz w:val="24"/>
+          <w:szCs w:val="24"/>
+        </w:rPr>
+      </w:pPr>
+      <w:r>
+        <w:rPr>
+          <w:sz w:val="24"/>
+          <w:szCs w:val="24"/>
+        </w:rPr>
+        <w:t>w jaki sposób ograniczyć rosnące zależności przesyłanych i przechowywanych przez serwer danych w zależności od ilości podłączonych graczy</w:t>
+      </w:r>
+    </w:p>
+    <w:p>
+      <w:pPr>
+        <w:spacing w:line="360" w:lineRule="auto"/>
+        <w:jc w:val="both"/>
+        <w:rPr>
+          <w:sz w:val="24"/>
+          <w:szCs w:val="24"/>
+        </w:rPr>
+      </w:pPr>
+    </w:p>
+    <w:p>
+      <w:pPr>
+        <w:spacing w:line="360" w:lineRule="auto"/>
+        <w:jc w:val="both"/>
+        <w:rPr>
+          <w:sz w:val="24"/>
+          <w:szCs w:val="24"/>
+        </w:rPr>
+      </w:pPr>
+    </w:p>
+    <w:p>
+      <w:pPr>
+        <w:spacing w:line="360" w:lineRule="auto"/>
+        <w:jc w:val="both"/>
+        <w:rPr>
+          <w:sz w:val="24"/>
+          <w:szCs w:val="24"/>
         </w:rPr>
       </w:pPr>
     </w:p>
@@ -38460,7 +38646,7 @@
           <w:lang w:val="en-US"/>
         </w:rPr>
         <w:tab/>
-        <w:t xml:space="preserve">16.05.0215: </w:t>
+        <w:t>16.05.</w:t>
       </w:r>
       <w:r>
         <w:rPr>
@@ -38468,7 +38654,94 @@
           <w:szCs w:val="24"/>
           <w:lang w:val="en-US"/>
         </w:rPr>
+        <w:t>20</w:t>
+      </w:r>
+      <w:r>
+        <w:rPr>
+          <w:sz w:val="24"/>
+          <w:szCs w:val="24"/>
+          <w:lang w:val="en-US"/>
+        </w:rPr>
+        <w:t xml:space="preserve">15: </w:t>
+      </w:r>
+      <w:r>
+        <w:rPr>
+          <w:sz w:val="24"/>
+          <w:szCs w:val="24"/>
+          <w:lang w:val="en-US"/>
+        </w:rPr>
         <w:t>http://www.wowhead.com/</w:t>
+      </w:r>
+    </w:p>
+    <w:p>
+      <w:pPr>
+        <w:spacing w:line="360" w:lineRule="auto"/>
+        <w:rPr>
+          <w:sz w:val="24"/>
+          <w:szCs w:val="24"/>
+          <w:lang w:val="en-US"/>
+        </w:rPr>
+      </w:pPr>
+    </w:p>
+    <w:p>
+      <w:pPr>
+        <w:spacing w:line="360" w:lineRule="auto"/>
+        <w:rPr>
+          <w:sz w:val="24"/>
+          <w:szCs w:val="24"/>
+          <w:lang w:val="en-US"/>
+        </w:rPr>
+      </w:pPr>
+      <w:r>
+        <w:rPr>
+          <w:sz w:val="24"/>
+          <w:szCs w:val="24"/>
+          <w:lang w:val="en-US"/>
+        </w:rPr>
+        <w:t>13.</w:t>
+      </w:r>
+      <w:r>
+        <w:rPr>
+          <w:sz w:val="24"/>
+          <w:szCs w:val="24"/>
+          <w:lang w:val="en-US"/>
+        </w:rPr>
+        <w:tab/>
+        <w:t xml:space="preserve">"Hexagonal Grids", redblobgames.com, </w:t>
+      </w:r>
+      <w:proofErr w:type="spellStart"/>
+      <w:r>
+        <w:rPr>
+          <w:sz w:val="24"/>
+          <w:szCs w:val="24"/>
+          <w:lang w:val="en-US"/>
+        </w:rPr>
+        <w:t>dostęp</w:t>
+      </w:r>
+      <w:proofErr w:type="spellEnd"/>
+      <w:r>
+        <w:rPr>
+          <w:sz w:val="24"/>
+          <w:szCs w:val="24"/>
+          <w:lang w:val="en-US"/>
+        </w:rPr>
+        <w:t xml:space="preserve"> online 16.05.2015: </w:t>
+      </w:r>
+      <w:r>
+        <w:rPr>
+          <w:sz w:val="24"/>
+          <w:szCs w:val="24"/>
+          <w:lang w:val="en-US"/>
+        </w:rPr>
+        <w:tab/>
+      </w:r>
+      <w:r>
+        <w:rPr>
+          <w:sz w:val="24"/>
+          <w:szCs w:val="24"/>
+          <w:lang w:val="en-US"/>
+        </w:rPr>
+        <w:t>http://www.redblobgames.com/grids/hexagons/</w:t>
       </w:r>
     </w:p>
     <w:sectPr>
@@ -38517,7 +38790,7 @@
         <w:rPr>
           <w:noProof/>
         </w:rPr>
-        <w:t>48</w:t>
+        <w:t>44</w:t>
       </w:r>
     </w:fldSimple>
   </w:p>
@@ -39707,9 +39980,9 @@
     </w:lvl>
   </w:abstractNum>
   <w:abstractNum w:abstractNumId="10">
-    <w:nsid w:val="261A5EDB"/>
+    <w:nsid w:val="25363FBF"/>
     <w:multiLevelType w:val="hybridMultilevel"/>
-    <w:tmpl w:val="A9A6CB36"/>
+    <w:tmpl w:val="88CCA5A0"/>
     <w:lvl w:ilvl="0" w:tplc="04150001">
       <w:start w:val="1"/>
       <w:numFmt w:val="bullet"/>
@@ -39820,9 +40093,9 @@
     </w:lvl>
   </w:abstractNum>
   <w:abstractNum w:abstractNumId="11">
-    <w:nsid w:val="26432250"/>
+    <w:nsid w:val="261A5EDB"/>
     <w:multiLevelType w:val="hybridMultilevel"/>
-    <w:tmpl w:val="0CFCA572"/>
+    <w:tmpl w:val="A9A6CB36"/>
     <w:lvl w:ilvl="0" w:tplc="04150001">
       <w:start w:val="1"/>
       <w:numFmt w:val="bullet"/>
@@ -39933,9 +40206,9 @@
     </w:lvl>
   </w:abstractNum>
   <w:abstractNum w:abstractNumId="12">
-    <w:nsid w:val="27E006D0"/>
+    <w:nsid w:val="26432250"/>
     <w:multiLevelType w:val="hybridMultilevel"/>
-    <w:tmpl w:val="C1627DBE"/>
+    <w:tmpl w:val="0CFCA572"/>
     <w:lvl w:ilvl="0" w:tplc="04150001">
       <w:start w:val="1"/>
       <w:numFmt w:val="bullet"/>
@@ -40046,6 +40319,119 @@
     </w:lvl>
   </w:abstractNum>
   <w:abstractNum w:abstractNumId="13">
+    <w:nsid w:val="27E006D0"/>
+    <w:multiLevelType w:val="hybridMultilevel"/>
+    <w:tmpl w:val="C1627DBE"/>
+    <w:lvl w:ilvl="0" w:tplc="04150001">
+      <w:start w:val="1"/>
+      <w:numFmt w:val="bullet"/>
+      <w:lvlText w:val=""/>
+      <w:lvlJc w:val="left"/>
+      <w:pPr>
+        <w:ind w:left="720" w:hanging="360"/>
+      </w:pPr>
+      <w:rPr>
+        <w:rFonts w:ascii="Symbol" w:hAnsi="Symbol" w:hint="default"/>
+      </w:rPr>
+    </w:lvl>
+    <w:lvl w:ilvl="1" w:tplc="04150003" w:tentative="1">
+      <w:start w:val="1"/>
+      <w:numFmt w:val="bullet"/>
+      <w:lvlText w:val="o"/>
+      <w:lvlJc w:val="left"/>
+      <w:pPr>
+        <w:ind w:left="1440" w:hanging="360"/>
+      </w:pPr>
+      <w:rPr>
+        <w:rFonts w:ascii="Courier New" w:hAnsi="Courier New" w:cs="Courier New" w:hint="default"/>
+      </w:rPr>
+    </w:lvl>
+    <w:lvl w:ilvl="2" w:tplc="04150005" w:tentative="1">
+      <w:start w:val="1"/>
+      <w:numFmt w:val="bullet"/>
+      <w:lvlText w:val=""/>
+      <w:lvlJc w:val="left"/>
+      <w:pPr>
+        <w:ind w:left="2160" w:hanging="360"/>
+      </w:pPr>
+      <w:rPr>
+        <w:rFonts w:ascii="Wingdings" w:hAnsi="Wingdings" w:hint="default"/>
+      </w:rPr>
+    </w:lvl>
+    <w:lvl w:ilvl="3" w:tplc="04150001" w:tentative="1">
+      <w:start w:val="1"/>
+      <w:numFmt w:val="bullet"/>
+      <w:lvlText w:val=""/>
+      <w:lvlJc w:val="left"/>
+      <w:pPr>
+        <w:ind w:left="2880" w:hanging="360"/>
+      </w:pPr>
+      <w:rPr>
+        <w:rFonts w:ascii="Symbol" w:hAnsi="Symbol" w:hint="default"/>
+      </w:rPr>
+    </w:lvl>
+    <w:lvl w:ilvl="4" w:tplc="04150003" w:tentative="1">
+      <w:start w:val="1"/>
+      <w:numFmt w:val="bullet"/>
+      <w:lvlText w:val="o"/>
+      <w:lvlJc w:val="left"/>
+      <w:pPr>
+        <w:ind w:left="3600" w:hanging="360"/>
+      </w:pPr>
+      <w:rPr>
+        <w:rFonts w:ascii="Courier New" w:hAnsi="Courier New" w:cs="Courier New" w:hint="default"/>
+      </w:rPr>
+    </w:lvl>
+    <w:lvl w:ilvl="5" w:tplc="04150005" w:tentative="1">
+      <w:start w:val="1"/>
+      <w:numFmt w:val="bullet"/>
+      <w:lvlText w:val=""/>
+      <w:lvlJc w:val="left"/>
+      <w:pPr>
+        <w:ind w:left="4320" w:hanging="360"/>
+      </w:pPr>
+      <w:rPr>
+        <w:rFonts w:ascii="Wingdings" w:hAnsi="Wingdings" w:hint="default"/>
+      </w:rPr>
+    </w:lvl>
+    <w:lvl w:ilvl="6" w:tplc="04150001" w:tentative="1">
+      <w:start w:val="1"/>
+      <w:numFmt w:val="bullet"/>
+      <w:lvlText w:val=""/>
+      <w:lvlJc w:val="left"/>
+      <w:pPr>
+        <w:ind w:left="5040" w:hanging="360"/>
+      </w:pPr>
+      <w:rPr>
+        <w:rFonts w:ascii="Symbol" w:hAnsi="Symbol" w:hint="default"/>
+      </w:rPr>
+    </w:lvl>
+    <w:lvl w:ilvl="7" w:tplc="04150003" w:tentative="1">
+      <w:start w:val="1"/>
+      <w:numFmt w:val="bullet"/>
+      <w:lvlText w:val="o"/>
+      <w:lvlJc w:val="left"/>
+      <w:pPr>
+        <w:ind w:left="5760" w:hanging="360"/>
+      </w:pPr>
+      <w:rPr>
+        <w:rFonts w:ascii="Courier New" w:hAnsi="Courier New" w:cs="Courier New" w:hint="default"/>
+      </w:rPr>
+    </w:lvl>
+    <w:lvl w:ilvl="8" w:tplc="04150005" w:tentative="1">
+      <w:start w:val="1"/>
+      <w:numFmt w:val="bullet"/>
+      <w:lvlText w:val=""/>
+      <w:lvlJc w:val="left"/>
+      <w:pPr>
+        <w:ind w:left="6480" w:hanging="360"/>
+      </w:pPr>
+      <w:rPr>
+        <w:rFonts w:ascii="Wingdings" w:hAnsi="Wingdings" w:hint="default"/>
+      </w:rPr>
+    </w:lvl>
+  </w:abstractNum>
+  <w:abstractNum w:abstractNumId="14">
     <w:nsid w:val="280467E8"/>
     <w:multiLevelType w:val="hybridMultilevel"/>
     <w:tmpl w:val="04F81B5A"/>
@@ -40158,7 +40544,7 @@
       </w:rPr>
     </w:lvl>
   </w:abstractNum>
-  <w:abstractNum w:abstractNumId="14">
+  <w:abstractNum w:abstractNumId="15">
     <w:nsid w:val="32E40C7E"/>
     <w:multiLevelType w:val="hybridMultilevel"/>
     <w:tmpl w:val="DE82CF3A"/>
@@ -40271,7 +40657,7 @@
       </w:rPr>
     </w:lvl>
   </w:abstractNum>
-  <w:abstractNum w:abstractNumId="15">
+  <w:abstractNum w:abstractNumId="16">
     <w:nsid w:val="366F70E4"/>
     <w:multiLevelType w:val="hybridMultilevel"/>
     <w:tmpl w:val="336AB9F8"/>
@@ -40384,7 +40770,7 @@
       </w:rPr>
     </w:lvl>
   </w:abstractNum>
-  <w:abstractNum w:abstractNumId="16">
+  <w:abstractNum w:abstractNumId="17">
     <w:nsid w:val="3ED65268"/>
     <w:multiLevelType w:val="hybridMultilevel"/>
     <w:tmpl w:val="57527F74"/>
@@ -40497,7 +40883,7 @@
       </w:rPr>
     </w:lvl>
   </w:abstractNum>
-  <w:abstractNum w:abstractNumId="17">
+  <w:abstractNum w:abstractNumId="18">
     <w:nsid w:val="428E72B5"/>
     <w:multiLevelType w:val="hybridMultilevel"/>
     <w:tmpl w:val="A8124620"/>
@@ -40610,7 +40996,7 @@
       </w:rPr>
     </w:lvl>
   </w:abstractNum>
-  <w:abstractNum w:abstractNumId="18">
+  <w:abstractNum w:abstractNumId="19">
     <w:nsid w:val="44AE09E8"/>
     <w:multiLevelType w:val="hybridMultilevel"/>
     <w:tmpl w:val="6F1E679C"/>
@@ -40723,7 +41109,7 @@
       </w:rPr>
     </w:lvl>
   </w:abstractNum>
-  <w:abstractNum w:abstractNumId="19">
+  <w:abstractNum w:abstractNumId="20">
     <w:nsid w:val="4EC64DF0"/>
     <w:multiLevelType w:val="hybridMultilevel"/>
     <w:tmpl w:val="2CFE9246"/>
@@ -40812,7 +41198,7 @@
       </w:pPr>
     </w:lvl>
   </w:abstractNum>
-  <w:abstractNum w:abstractNumId="20">
+  <w:abstractNum w:abstractNumId="21">
     <w:nsid w:val="52FB3BDE"/>
     <w:multiLevelType w:val="hybridMultilevel"/>
     <w:tmpl w:val="C8B0ABAA"/>
@@ -40925,7 +41311,7 @@
       </w:rPr>
     </w:lvl>
   </w:abstractNum>
-  <w:abstractNum w:abstractNumId="21">
+  <w:abstractNum w:abstractNumId="22">
     <w:nsid w:val="5B10338F"/>
     <w:multiLevelType w:val="hybridMultilevel"/>
     <w:tmpl w:val="694A940A"/>
@@ -41038,7 +41424,7 @@
       </w:rPr>
     </w:lvl>
   </w:abstractNum>
-  <w:abstractNum w:abstractNumId="22">
+  <w:abstractNum w:abstractNumId="23">
     <w:nsid w:val="5BE22C47"/>
     <w:multiLevelType w:val="hybridMultilevel"/>
     <w:tmpl w:val="D56C52B0"/>
@@ -41151,7 +41537,7 @@
       </w:rPr>
     </w:lvl>
   </w:abstractNum>
-  <w:abstractNum w:abstractNumId="23">
+  <w:abstractNum w:abstractNumId="24">
     <w:nsid w:val="5FD77928"/>
     <w:multiLevelType w:val="multilevel"/>
     <w:tmpl w:val="93E66332"/>
@@ -41272,7 +41658,7 @@
       </w:pPr>
     </w:lvl>
   </w:abstractNum>
-  <w:abstractNum w:abstractNumId="24">
+  <w:abstractNum w:abstractNumId="25">
     <w:nsid w:val="67697375"/>
     <w:multiLevelType w:val="hybridMultilevel"/>
     <w:tmpl w:val="272E61CA"/>
@@ -41385,7 +41771,7 @@
       </w:rPr>
     </w:lvl>
   </w:abstractNum>
-  <w:abstractNum w:abstractNumId="25">
+  <w:abstractNum w:abstractNumId="26">
     <w:nsid w:val="696C3080"/>
     <w:multiLevelType w:val="hybridMultilevel"/>
     <w:tmpl w:val="B22011A0"/>
@@ -41498,7 +41884,7 @@
       </w:rPr>
     </w:lvl>
   </w:abstractNum>
-  <w:abstractNum w:abstractNumId="26">
+  <w:abstractNum w:abstractNumId="27">
     <w:nsid w:val="6CC3534C"/>
     <w:multiLevelType w:val="hybridMultilevel"/>
     <w:tmpl w:val="BB0AE400"/>
@@ -41611,131 +41997,10 @@
       </w:rPr>
     </w:lvl>
   </w:abstractNum>
-  <w:abstractNum w:abstractNumId="27">
-    <w:nsid w:val="741E7035"/>
-    <w:multiLevelType w:val="multilevel"/>
-    <w:tmpl w:val="93E66332"/>
-    <w:lvl w:ilvl="0">
-      <w:start w:val="1"/>
-      <w:numFmt w:val="decimal"/>
-      <w:lvlText w:val="%1."/>
-      <w:lvlJc w:val="left"/>
-      <w:pPr>
-        <w:tabs>
-          <w:tab w:val="num" w:pos="0"/>
-        </w:tabs>
-        <w:ind w:left="0" w:firstLine="0"/>
-      </w:pPr>
-    </w:lvl>
-    <w:lvl w:ilvl="1">
-      <w:start w:val="1"/>
-      <w:numFmt w:val="none"/>
-      <w:suff w:val="nothing"/>
-      <w:lvlText w:val=""/>
-      <w:lvlJc w:val="left"/>
-      <w:pPr>
-        <w:tabs>
-          <w:tab w:val="num" w:pos="0"/>
-        </w:tabs>
-        <w:ind w:left="0" w:firstLine="0"/>
-      </w:pPr>
-    </w:lvl>
-    <w:lvl w:ilvl="2">
-      <w:start w:val="1"/>
-      <w:numFmt w:val="none"/>
-      <w:suff w:val="nothing"/>
-      <w:lvlText w:val=""/>
-      <w:lvlJc w:val="left"/>
-      <w:pPr>
-        <w:tabs>
-          <w:tab w:val="num" w:pos="0"/>
-        </w:tabs>
-        <w:ind w:left="0" w:firstLine="0"/>
-      </w:pPr>
-    </w:lvl>
-    <w:lvl w:ilvl="3">
-      <w:start w:val="1"/>
-      <w:numFmt w:val="none"/>
-      <w:suff w:val="nothing"/>
-      <w:lvlText w:val=""/>
-      <w:lvlJc w:val="left"/>
-      <w:pPr>
-        <w:tabs>
-          <w:tab w:val="num" w:pos="0"/>
-        </w:tabs>
-        <w:ind w:left="0" w:firstLine="0"/>
-      </w:pPr>
-    </w:lvl>
-    <w:lvl w:ilvl="4">
-      <w:start w:val="1"/>
-      <w:numFmt w:val="none"/>
-      <w:suff w:val="nothing"/>
-      <w:lvlText w:val=""/>
-      <w:lvlJc w:val="left"/>
-      <w:pPr>
-        <w:tabs>
-          <w:tab w:val="num" w:pos="0"/>
-        </w:tabs>
-        <w:ind w:left="0" w:firstLine="0"/>
-      </w:pPr>
-    </w:lvl>
-    <w:lvl w:ilvl="5">
-      <w:start w:val="1"/>
-      <w:numFmt w:val="none"/>
-      <w:suff w:val="nothing"/>
-      <w:lvlText w:val=""/>
-      <w:lvlJc w:val="left"/>
-      <w:pPr>
-        <w:tabs>
-          <w:tab w:val="num" w:pos="0"/>
-        </w:tabs>
-        <w:ind w:left="0" w:firstLine="0"/>
-      </w:pPr>
-    </w:lvl>
-    <w:lvl w:ilvl="6">
-      <w:start w:val="1"/>
-      <w:numFmt w:val="none"/>
-      <w:suff w:val="nothing"/>
-      <w:lvlText w:val=""/>
-      <w:lvlJc w:val="left"/>
-      <w:pPr>
-        <w:tabs>
-          <w:tab w:val="num" w:pos="0"/>
-        </w:tabs>
-        <w:ind w:left="0" w:firstLine="0"/>
-      </w:pPr>
-    </w:lvl>
-    <w:lvl w:ilvl="7">
-      <w:start w:val="1"/>
-      <w:numFmt w:val="none"/>
-      <w:suff w:val="nothing"/>
-      <w:lvlText w:val=""/>
-      <w:lvlJc w:val="left"/>
-      <w:pPr>
-        <w:tabs>
-          <w:tab w:val="num" w:pos="0"/>
-        </w:tabs>
-        <w:ind w:left="0" w:firstLine="0"/>
-      </w:pPr>
-    </w:lvl>
-    <w:lvl w:ilvl="8">
-      <w:start w:val="1"/>
-      <w:numFmt w:val="none"/>
-      <w:suff w:val="nothing"/>
-      <w:lvlText w:val=""/>
-      <w:lvlJc w:val="left"/>
-      <w:pPr>
-        <w:tabs>
-          <w:tab w:val="num" w:pos="0"/>
-        </w:tabs>
-        <w:ind w:left="0" w:firstLine="0"/>
-      </w:pPr>
-    </w:lvl>
-  </w:abstractNum>
   <w:abstractNum w:abstractNumId="28">
-    <w:nsid w:val="7423258E"/>
+    <w:nsid w:val="706933F1"/>
     <w:multiLevelType w:val="hybridMultilevel"/>
-    <w:tmpl w:val="F2B0D0DC"/>
+    <w:tmpl w:val="E30E103C"/>
     <w:lvl w:ilvl="0" w:tplc="04150001">
       <w:start w:val="1"/>
       <w:numFmt w:val="bullet"/>
@@ -41846,6 +42111,240 @@
     </w:lvl>
   </w:abstractNum>
   <w:abstractNum w:abstractNumId="29">
+    <w:nsid w:val="741E7035"/>
+    <w:multiLevelType w:val="multilevel"/>
+    <w:tmpl w:val="93E66332"/>
+    <w:lvl w:ilvl="0">
+      <w:start w:val="1"/>
+      <w:numFmt w:val="decimal"/>
+      <w:lvlText w:val="%1."/>
+      <w:lvlJc w:val="left"/>
+      <w:pPr>
+        <w:tabs>
+          <w:tab w:val="num" w:pos="0"/>
+        </w:tabs>
+        <w:ind w:left="0" w:firstLine="0"/>
+      </w:pPr>
+    </w:lvl>
+    <w:lvl w:ilvl="1">
+      <w:start w:val="1"/>
+      <w:numFmt w:val="none"/>
+      <w:suff w:val="nothing"/>
+      <w:lvlText w:val=""/>
+      <w:lvlJc w:val="left"/>
+      <w:pPr>
+        <w:tabs>
+          <w:tab w:val="num" w:pos="0"/>
+        </w:tabs>
+        <w:ind w:left="0" w:firstLine="0"/>
+      </w:pPr>
+    </w:lvl>
+    <w:lvl w:ilvl="2">
+      <w:start w:val="1"/>
+      <w:numFmt w:val="none"/>
+      <w:suff w:val="nothing"/>
+      <w:lvlText w:val=""/>
+      <w:lvlJc w:val="left"/>
+      <w:pPr>
+        <w:tabs>
+          <w:tab w:val="num" w:pos="0"/>
+        </w:tabs>
+        <w:ind w:left="0" w:firstLine="0"/>
+      </w:pPr>
+    </w:lvl>
+    <w:lvl w:ilvl="3">
+      <w:start w:val="1"/>
+      <w:numFmt w:val="none"/>
+      <w:suff w:val="nothing"/>
+      <w:lvlText w:val=""/>
+      <w:lvlJc w:val="left"/>
+      <w:pPr>
+        <w:tabs>
+          <w:tab w:val="num" w:pos="0"/>
+        </w:tabs>
+        <w:ind w:left="0" w:firstLine="0"/>
+      </w:pPr>
+    </w:lvl>
+    <w:lvl w:ilvl="4">
+      <w:start w:val="1"/>
+      <w:numFmt w:val="none"/>
+      <w:suff w:val="nothing"/>
+      <w:lvlText w:val=""/>
+      <w:lvlJc w:val="left"/>
+      <w:pPr>
+        <w:tabs>
+          <w:tab w:val="num" w:pos="0"/>
+        </w:tabs>
+        <w:ind w:left="0" w:firstLine="0"/>
+      </w:pPr>
+    </w:lvl>
+    <w:lvl w:ilvl="5">
+      <w:start w:val="1"/>
+      <w:numFmt w:val="none"/>
+      <w:suff w:val="nothing"/>
+      <w:lvlText w:val=""/>
+      <w:lvlJc w:val="left"/>
+      <w:pPr>
+        <w:tabs>
+          <w:tab w:val="num" w:pos="0"/>
+        </w:tabs>
+        <w:ind w:left="0" w:firstLine="0"/>
+      </w:pPr>
+    </w:lvl>
+    <w:lvl w:ilvl="6">
+      <w:start w:val="1"/>
+      <w:numFmt w:val="none"/>
+      <w:suff w:val="nothing"/>
+      <w:lvlText w:val=""/>
+      <w:lvlJc w:val="left"/>
+      <w:pPr>
+        <w:tabs>
+          <w:tab w:val="num" w:pos="0"/>
+        </w:tabs>
+        <w:ind w:left="0" w:firstLine="0"/>
+      </w:pPr>
+    </w:lvl>
+    <w:lvl w:ilvl="7">
+      <w:start w:val="1"/>
+      <w:numFmt w:val="none"/>
+      <w:suff w:val="nothing"/>
+      <w:lvlText w:val=""/>
+      <w:lvlJc w:val="left"/>
+      <w:pPr>
+        <w:tabs>
+          <w:tab w:val="num" w:pos="0"/>
+        </w:tabs>
+        <w:ind w:left="0" w:firstLine="0"/>
+      </w:pPr>
+    </w:lvl>
+    <w:lvl w:ilvl="8">
+      <w:start w:val="1"/>
+      <w:numFmt w:val="none"/>
+      <w:suff w:val="nothing"/>
+      <w:lvlText w:val=""/>
+      <w:lvlJc w:val="left"/>
+      <w:pPr>
+        <w:tabs>
+          <w:tab w:val="num" w:pos="0"/>
+        </w:tabs>
+        <w:ind w:left="0" w:firstLine="0"/>
+      </w:pPr>
+    </w:lvl>
+  </w:abstractNum>
+  <w:abstractNum w:abstractNumId="30">
+    <w:nsid w:val="7423258E"/>
+    <w:multiLevelType w:val="hybridMultilevel"/>
+    <w:tmpl w:val="F2B0D0DC"/>
+    <w:lvl w:ilvl="0" w:tplc="04150001">
+      <w:start w:val="1"/>
+      <w:numFmt w:val="bullet"/>
+      <w:lvlText w:val=""/>
+      <w:lvlJc w:val="left"/>
+      <w:pPr>
+        <w:ind w:left="720" w:hanging="360"/>
+      </w:pPr>
+      <w:rPr>
+        <w:rFonts w:ascii="Symbol" w:hAnsi="Symbol" w:hint="default"/>
+      </w:rPr>
+    </w:lvl>
+    <w:lvl w:ilvl="1" w:tplc="04150003" w:tentative="1">
+      <w:start w:val="1"/>
+      <w:numFmt w:val="bullet"/>
+      <w:lvlText w:val="o"/>
+      <w:lvlJc w:val="left"/>
+      <w:pPr>
+        <w:ind w:left="1440" w:hanging="360"/>
+      </w:pPr>
+      <w:rPr>
+        <w:rFonts w:ascii="Courier New" w:hAnsi="Courier New" w:cs="Courier New" w:hint="default"/>
+      </w:rPr>
+    </w:lvl>
+    <w:lvl w:ilvl="2" w:tplc="04150005" w:tentative="1">
+      <w:start w:val="1"/>
+      <w:numFmt w:val="bullet"/>
+      <w:lvlText w:val=""/>
+      <w:lvlJc w:val="left"/>
+      <w:pPr>
+        <w:ind w:left="2160" w:hanging="360"/>
+      </w:pPr>
+      <w:rPr>
+        <w:rFonts w:ascii="Wingdings" w:hAnsi="Wingdings" w:hint="default"/>
+      </w:rPr>
+    </w:lvl>
+    <w:lvl w:ilvl="3" w:tplc="04150001" w:tentative="1">
+      <w:start w:val="1"/>
+      <w:numFmt w:val="bullet"/>
+      <w:lvlText w:val=""/>
+      <w:lvlJc w:val="left"/>
+      <w:pPr>
+        <w:ind w:left="2880" w:hanging="360"/>
+      </w:pPr>
+      <w:rPr>
+        <w:rFonts w:ascii="Symbol" w:hAnsi="Symbol" w:hint="default"/>
+      </w:rPr>
+    </w:lvl>
+    <w:lvl w:ilvl="4" w:tplc="04150003" w:tentative="1">
+      <w:start w:val="1"/>
+      <w:numFmt w:val="bullet"/>
+      <w:lvlText w:val="o"/>
+      <w:lvlJc w:val="left"/>
+      <w:pPr>
+        <w:ind w:left="3600" w:hanging="360"/>
+      </w:pPr>
+      <w:rPr>
+        <w:rFonts w:ascii="Courier New" w:hAnsi="Courier New" w:cs="Courier New" w:hint="default"/>
+      </w:rPr>
+    </w:lvl>
+    <w:lvl w:ilvl="5" w:tplc="04150005" w:tentative="1">
+      <w:start w:val="1"/>
+      <w:numFmt w:val="bullet"/>
+      <w:lvlText w:val=""/>
+      <w:lvlJc w:val="left"/>
+      <w:pPr>
+        <w:ind w:left="4320" w:hanging="360"/>
+      </w:pPr>
+      <w:rPr>
+        <w:rFonts w:ascii="Wingdings" w:hAnsi="Wingdings" w:hint="default"/>
+      </w:rPr>
+    </w:lvl>
+    <w:lvl w:ilvl="6" w:tplc="04150001" w:tentative="1">
+      <w:start w:val="1"/>
+      <w:numFmt w:val="bullet"/>
+      <w:lvlText w:val=""/>
+      <w:lvlJc w:val="left"/>
+      <w:pPr>
+        <w:ind w:left="5040" w:hanging="360"/>
+      </w:pPr>
+      <w:rPr>
+        <w:rFonts w:ascii="Symbol" w:hAnsi="Symbol" w:hint="default"/>
+      </w:rPr>
+    </w:lvl>
+    <w:lvl w:ilvl="7" w:tplc="04150003" w:tentative="1">
+      <w:start w:val="1"/>
+      <w:numFmt w:val="bullet"/>
+      <w:lvlText w:val="o"/>
+      <w:lvlJc w:val="left"/>
+      <w:pPr>
+        <w:ind w:left="5760" w:hanging="360"/>
+      </w:pPr>
+      <w:rPr>
+        <w:rFonts w:ascii="Courier New" w:hAnsi="Courier New" w:cs="Courier New" w:hint="default"/>
+      </w:rPr>
+    </w:lvl>
+    <w:lvl w:ilvl="8" w:tplc="04150005" w:tentative="1">
+      <w:start w:val="1"/>
+      <w:numFmt w:val="bullet"/>
+      <w:lvlText w:val=""/>
+      <w:lvlJc w:val="left"/>
+      <w:pPr>
+        <w:ind w:left="6480" w:hanging="360"/>
+      </w:pPr>
+      <w:rPr>
+        <w:rFonts w:ascii="Wingdings" w:hAnsi="Wingdings" w:hint="default"/>
+      </w:rPr>
+    </w:lvl>
+  </w:abstractNum>
+  <w:abstractNum w:abstractNumId="31">
     <w:nsid w:val="75145E4C"/>
     <w:multiLevelType w:val="hybridMultilevel"/>
     <w:tmpl w:val="11704DB8"/>
@@ -41958,7 +42457,7 @@
       </w:rPr>
     </w:lvl>
   </w:abstractNum>
-  <w:abstractNum w:abstractNumId="30">
+  <w:abstractNum w:abstractNumId="32">
     <w:nsid w:val="76B95807"/>
     <w:multiLevelType w:val="multilevel"/>
     <w:tmpl w:val="8E32912E"/>
@@ -42082,7 +42581,7 @@
       </w:rPr>
     </w:lvl>
   </w:abstractNum>
-  <w:abstractNum w:abstractNumId="31">
+  <w:abstractNum w:abstractNumId="33">
     <w:nsid w:val="79B72D85"/>
     <w:multiLevelType w:val="hybridMultilevel"/>
     <w:tmpl w:val="1F9032D8"/>
@@ -42195,7 +42694,7 @@
       </w:rPr>
     </w:lvl>
   </w:abstractNum>
-  <w:abstractNum w:abstractNumId="32">
+  <w:abstractNum w:abstractNumId="34">
     <w:nsid w:val="7C1C7EF3"/>
     <w:multiLevelType w:val="hybridMultilevel"/>
     <w:tmpl w:val="F1785106"/>
@@ -42312,88 +42811,88 @@
     <w:abstractNumId w:val="0"/>
   </w:num>
   <w:num w:numId="2">
-    <w:abstractNumId w:val="19"/>
+    <w:abstractNumId w:val="20"/>
   </w:num>
   <w:num w:numId="3">
-    <w:abstractNumId w:val="23"/>
+    <w:abstractNumId w:val="24"/>
   </w:num>
   <w:num w:numId="4">
-    <w:abstractNumId w:val="27"/>
+    <w:abstractNumId w:val="29"/>
   </w:num>
   <w:num w:numId="5">
-    <w:abstractNumId w:val="18"/>
+    <w:abstractNumId w:val="19"/>
   </w:num>
   <w:num w:numId="6">
     <w:abstractNumId w:val="9"/>
   </w:num>
   <w:num w:numId="7">
-    <w:abstractNumId w:val="17"/>
+    <w:abstractNumId w:val="18"/>
   </w:num>
   <w:num w:numId="8">
-    <w:abstractNumId w:val="29"/>
+    <w:abstractNumId w:val="31"/>
   </w:num>
   <w:num w:numId="9">
-    <w:abstractNumId w:val="31"/>
+    <w:abstractNumId w:val="33"/>
   </w:num>
   <w:num w:numId="10">
-    <w:abstractNumId w:val="13"/>
+    <w:abstractNumId w:val="14"/>
   </w:num>
   <w:num w:numId="11">
-    <w:abstractNumId w:val="10"/>
+    <w:abstractNumId w:val="11"/>
   </w:num>
   <w:num w:numId="12">
-    <w:abstractNumId w:val="28"/>
+    <w:abstractNumId w:val="30"/>
   </w:num>
   <w:num w:numId="13">
     <w:abstractNumId w:val="3"/>
   </w:num>
   <w:num w:numId="14">
-    <w:abstractNumId w:val="20"/>
+    <w:abstractNumId w:val="21"/>
   </w:num>
   <w:num w:numId="15">
     <w:abstractNumId w:val="6"/>
   </w:num>
   <w:num w:numId="16">
-    <w:abstractNumId w:val="32"/>
+    <w:abstractNumId w:val="34"/>
   </w:num>
   <w:num w:numId="17">
-    <w:abstractNumId w:val="11"/>
+    <w:abstractNumId w:val="12"/>
   </w:num>
   <w:num w:numId="18">
-    <w:abstractNumId w:val="12"/>
+    <w:abstractNumId w:val="13"/>
   </w:num>
   <w:num w:numId="19">
     <w:abstractNumId w:val="7"/>
   </w:num>
   <w:num w:numId="20">
-    <w:abstractNumId w:val="14"/>
+    <w:abstractNumId w:val="15"/>
   </w:num>
   <w:num w:numId="21">
     <w:abstractNumId w:val="5"/>
   </w:num>
   <w:num w:numId="22">
-    <w:abstractNumId w:val="30"/>
+    <w:abstractNumId w:val="32"/>
   </w:num>
   <w:num w:numId="23">
-    <w:abstractNumId w:val="26"/>
+    <w:abstractNumId w:val="27"/>
   </w:num>
   <w:num w:numId="24">
+    <w:abstractNumId w:val="17"/>
+  </w:num>
+  <w:num w:numId="25">
+    <w:abstractNumId w:val="23"/>
+  </w:num>
+  <w:num w:numId="26">
     <w:abstractNumId w:val="16"/>
   </w:num>
-  <w:num w:numId="25">
+  <w:num w:numId="27">
+    <w:abstractNumId w:val="25"/>
+  </w:num>
+  <w:num w:numId="28">
     <w:abstractNumId w:val="22"/>
   </w:num>
-  <w:num w:numId="26">
-    <w:abstractNumId w:val="15"/>
-  </w:num>
-  <w:num w:numId="27">
-    <w:abstractNumId w:val="24"/>
-  </w:num>
-  <w:num w:numId="28">
-    <w:abstractNumId w:val="21"/>
-  </w:num>
   <w:num w:numId="29">
-    <w:abstractNumId w:val="25"/>
+    <w:abstractNumId w:val="26"/>
   </w:num>
   <w:num w:numId="30">
     <w:abstractNumId w:val="2"/>
@@ -42406,6 +42905,12 @@
   </w:num>
   <w:num w:numId="33">
     <w:abstractNumId w:val="4"/>
+  </w:num>
+  <w:num w:numId="34">
+    <w:abstractNumId w:val="10"/>
+  </w:num>
+  <w:num w:numId="35">
+    <w:abstractNumId w:val="28"/>
   </w:num>
 </w:numbering>
 </file>
@@ -43618,7 +44123,7 @@
 </file>
 
 <file path=customXml/itemProps1.xml><?xml version="1.0" encoding="utf-8"?>
-<ds:datastoreItem xmlns:ds="http://schemas.openxmlformats.org/officeDocument/2006/customXml" ds:itemID="{C3E48686-9F5C-41E6-9F0B-1EB5A6F61117}">
+<ds:datastoreItem xmlns:ds="http://schemas.openxmlformats.org/officeDocument/2006/customXml" ds:itemID="{3EBBE328-5154-4613-9606-4804677A9DE3}">
   <ds:schemaRefs>
     <ds:schemaRef ds:uri="http://schemas.openxmlformats.org/officeDocument/2006/bibliography"/>
   </ds:schemaRefs>

</xml_diff>

<commit_message>
Version 1.0 in pdf
</commit_message>
<xml_diff>
--- a/sdobroc_mgr.docx
+++ b/sdobroc_mgr.docx
@@ -11711,7 +11711,6 @@
         <w:lastRenderedPageBreak/>
         <w:t xml:space="preserve">Wykorzystując równanie 7.1 i schemat z rysunku 7.3 można policzyć średnią ilość aktywnych sąsiadów dla kwadratu z ośmioma sąsiadami w zależności od promienia zainteresowania </w:t>
       </w:r>
-      <w:proofErr w:type="spellStart"/>
       <w:r>
         <w:rPr>
           <w:i/>
@@ -11720,7 +11719,6 @@
         </w:rPr>
         <w:t>r</w:t>
       </w:r>
-      <w:proofErr w:type="spellEnd"/>
       <w:r>
         <w:rPr>
           <w:sz w:val="24"/>
@@ -12666,7 +12664,6 @@
               </w:rPr>
               <w:t xml:space="preserve">Prostokąt o bokach równych </w:t>
             </w:r>
-            <w:proofErr w:type="spellStart"/>
             <w:r>
               <w:rPr>
                 <w:i/>
@@ -12675,7 +12672,6 @@
               </w:rPr>
               <w:t>r</w:t>
             </w:r>
-            <w:proofErr w:type="spellEnd"/>
             <w:r>
               <w:rPr>
                 <w:sz w:val="24"/>
@@ -12770,7 +12766,6 @@
               </w:rPr>
               <w:t xml:space="preserve">Różnica między polem kwadratu o boku </w:t>
             </w:r>
-            <w:proofErr w:type="spellStart"/>
             <w:r>
               <w:rPr>
                 <w:i/>
@@ -12779,7 +12774,6 @@
               </w:rPr>
               <w:t>r</w:t>
             </w:r>
-            <w:proofErr w:type="spellEnd"/>
             <w:r>
               <w:rPr>
                 <w:sz w:val="24"/>
@@ -12787,7 +12781,6 @@
               </w:rPr>
               <w:t xml:space="preserve"> i czwartą częścią koła o promieniu </w:t>
             </w:r>
-            <w:proofErr w:type="spellStart"/>
             <w:r>
               <w:rPr>
                 <w:i/>
@@ -12796,7 +12789,6 @@
               </w:rPr>
               <w:t>r</w:t>
             </w:r>
-            <w:proofErr w:type="spellEnd"/>
           </w:p>
         </w:tc>
         <w:tc>
@@ -12876,7 +12868,6 @@
               </w:rPr>
               <w:t xml:space="preserve">Czwarta część koła o promieniu </w:t>
             </w:r>
-            <w:proofErr w:type="spellStart"/>
             <w:r>
               <w:rPr>
                 <w:i/>
@@ -12885,7 +12876,6 @@
               </w:rPr>
               <w:t>r</w:t>
             </w:r>
-            <w:proofErr w:type="spellEnd"/>
           </w:p>
         </w:tc>
         <w:tc>
@@ -14834,7 +14824,6 @@
         </w:rPr>
         <w:t xml:space="preserve">Rysunek 7.4 przedstawia występowanie aktywnych sąsiadów w analogiczny sposób jak rysunek 7.3, jednak w przypadku trójkąta skupiono się tylko na jednym z jego wierzchołków. Pozostałe dwa wierzchołki mają taki sam rozkład aktywnych sąsiadów, a dzięki skupieniu się tylko na jednym z nich, widać wyraźniej zależności pól, które należy policzyć od zmiennych </w:t>
       </w:r>
-      <w:proofErr w:type="spellStart"/>
       <w:r>
         <w:rPr>
           <w:i/>
@@ -14843,7 +14832,6 @@
         </w:rPr>
         <w:t>r</w:t>
       </w:r>
-      <w:proofErr w:type="spellEnd"/>
       <w:r>
         <w:rPr>
           <w:sz w:val="24"/>
@@ -16170,7 +16158,6 @@
         </w:rPr>
         <w:t xml:space="preserve"> i </w:t>
       </w:r>
-      <w:proofErr w:type="spellStart"/>
       <w:r>
         <w:rPr>
           <w:i/>
@@ -16179,7 +16166,6 @@
         </w:rPr>
         <w:t>r</w:t>
       </w:r>
-      <w:proofErr w:type="spellEnd"/>
       <w:r>
         <w:rPr>
           <w:sz w:val="24"/>
@@ -17757,7 +17743,6 @@
               </w:rPr>
               <w:t xml:space="preserve">Trapez równoramienny o wysokości </w:t>
             </w:r>
-            <w:proofErr w:type="spellStart"/>
             <w:r>
               <w:rPr>
                 <w:i/>
@@ -17766,7 +17751,6 @@
               </w:rPr>
               <w:t>r</w:t>
             </w:r>
-            <w:proofErr w:type="spellEnd"/>
             <w:r>
               <w:rPr>
                 <w:sz w:val="24"/>
@@ -18001,7 +17985,6 @@
               </w:rPr>
               <w:t xml:space="preserve"> i szóstą częścią koła o  promieniu </w:t>
             </w:r>
-            <w:proofErr w:type="spellStart"/>
             <w:r>
               <w:rPr>
                 <w:i/>
@@ -18010,7 +17993,6 @@
               </w:rPr>
               <w:t>r</w:t>
             </w:r>
-            <w:proofErr w:type="spellEnd"/>
           </w:p>
         </w:tc>
         <w:tc>
@@ -18090,7 +18072,6 @@
               </w:rPr>
               <w:t xml:space="preserve">Szósta część koła o promieniu </w:t>
             </w:r>
-            <w:proofErr w:type="spellStart"/>
             <w:r>
               <w:rPr>
                 <w:i/>
@@ -18099,7 +18080,6 @@
               </w:rPr>
               <w:t>r</w:t>
             </w:r>
-            <w:proofErr w:type="spellEnd"/>
           </w:p>
         </w:tc>
         <w:tc>
@@ -23170,7 +23150,6 @@
         </w:rPr>
         <w:t xml:space="preserve"> i </w:t>
       </w:r>
-      <w:proofErr w:type="spellStart"/>
       <w:r>
         <w:rPr>
           <w:i/>
@@ -23179,7 +23158,6 @@
         </w:rPr>
         <w:t>r</w:t>
       </w:r>
-      <w:proofErr w:type="spellEnd"/>
       <w:r>
         <w:rPr>
           <w:sz w:val="24"/>
@@ -24823,7 +24801,6 @@
               </w:rPr>
               <w:t xml:space="preserve"> oraz wysokości </w:t>
             </w:r>
-            <w:proofErr w:type="spellStart"/>
             <w:r>
               <w:rPr>
                 <w:i/>
@@ -24832,7 +24809,6 @@
               </w:rPr>
               <w:t>r</w:t>
             </w:r>
-            <w:proofErr w:type="spellEnd"/>
             <w:r>
               <w:rPr>
                 <w:sz w:val="24"/>
@@ -24862,7 +24838,6 @@
               </w:rPr>
               <w:t xml:space="preserve"> i </w:t>
             </w:r>
-            <w:proofErr w:type="spellStart"/>
             <w:r>
               <w:rPr>
                 <w:i/>
@@ -24871,7 +24846,6 @@
               </w:rPr>
               <w:t>r</w:t>
             </w:r>
-            <w:proofErr w:type="spellEnd"/>
             <w:r>
               <w:rPr>
                 <w:sz w:val="24"/>
@@ -24879,7 +24853,6 @@
               </w:rPr>
               <w:t xml:space="preserve"> oraz szóstej części koła o promieniu </w:t>
             </w:r>
-            <w:proofErr w:type="spellStart"/>
             <w:r>
               <w:rPr>
                 <w:i/>
@@ -24888,7 +24861,6 @@
               </w:rPr>
               <w:t>r</w:t>
             </w:r>
-            <w:proofErr w:type="spellEnd"/>
           </w:p>
         </w:tc>
         <w:tc>
@@ -25035,7 +25007,6 @@
               </w:rPr>
               <w:t xml:space="preserve"> i </w:t>
             </w:r>
-            <w:proofErr w:type="spellStart"/>
             <w:r>
               <w:rPr>
                 <w:i/>
@@ -25044,7 +25015,6 @@
               </w:rPr>
               <w:t>r</w:t>
             </w:r>
-            <w:proofErr w:type="spellEnd"/>
             <w:r>
               <w:rPr>
                 <w:sz w:val="24"/>
@@ -25052,7 +25022,6 @@
               </w:rPr>
               <w:t xml:space="preserve"> oraz szóstej części koła o promieniu </w:t>
             </w:r>
-            <w:proofErr w:type="spellStart"/>
             <w:r>
               <w:rPr>
                 <w:i/>
@@ -25061,7 +25030,6 @@
               </w:rPr>
               <w:t>r</w:t>
             </w:r>
-            <w:proofErr w:type="spellEnd"/>
           </w:p>
         </w:tc>
         <w:tc>
@@ -28869,7 +28837,6 @@
         </w:rPr>
         <w:t xml:space="preserve"> i </w:t>
       </w:r>
-      <w:proofErr w:type="spellStart"/>
       <w:r>
         <w:rPr>
           <w:i/>
@@ -28878,7 +28845,6 @@
         </w:rPr>
         <w:t>r</w:t>
       </w:r>
-      <w:proofErr w:type="spellEnd"/>
       <w:r>
         <w:rPr>
           <w:sz w:val="24"/>
@@ -29102,7 +29068,6 @@
               </w:rPr>
               <w:t xml:space="preserve">Prostokąt o bokach </w:t>
             </w:r>
-            <w:proofErr w:type="spellStart"/>
             <w:r>
               <w:rPr>
                 <w:i/>
@@ -29111,7 +29076,6 @@
               </w:rPr>
               <w:t>r</w:t>
             </w:r>
-            <w:proofErr w:type="spellEnd"/>
             <w:r>
               <w:rPr>
                 <w:sz w:val="24"/>
@@ -29215,7 +29179,6 @@
               </w:rPr>
               <w:t xml:space="preserve">Różnica między prostokątem o bokach </w:t>
             </w:r>
-            <w:proofErr w:type="spellStart"/>
             <w:r>
               <w:rPr>
                 <w:i/>
@@ -29224,7 +29187,6 @@
               </w:rPr>
               <w:t>r</w:t>
             </w:r>
-            <w:proofErr w:type="spellEnd"/>
             <w:r>
               <w:rPr>
                 <w:sz w:val="24"/>
@@ -29247,7 +29209,6 @@
               </w:rPr>
               <w:t xml:space="preserve"> oraz czwartą częścią koła o promieniu </w:t>
             </w:r>
-            <w:proofErr w:type="spellStart"/>
             <w:r>
               <w:rPr>
                 <w:i/>
@@ -29256,7 +29217,6 @@
               </w:rPr>
               <w:t>r</w:t>
             </w:r>
-            <w:proofErr w:type="spellEnd"/>
           </w:p>
         </w:tc>
         <w:tc>
@@ -29336,7 +29296,6 @@
               </w:rPr>
               <w:t xml:space="preserve">Kwadrat o boku </w:t>
             </w:r>
-            <w:proofErr w:type="spellStart"/>
             <w:r>
               <w:rPr>
                 <w:i/>
@@ -29345,7 +29304,6 @@
               </w:rPr>
               <w:t>r</w:t>
             </w:r>
-            <w:proofErr w:type="spellEnd"/>
           </w:p>
         </w:tc>
         <w:tc>
@@ -29434,7 +29392,6 @@
               </w:rPr>
               <w:t xml:space="preserve">Połowa koła o promieniu </w:t>
             </w:r>
-            <w:proofErr w:type="spellStart"/>
             <w:r>
               <w:rPr>
                 <w:i/>
@@ -29443,7 +29400,6 @@
               </w:rPr>
               <w:t>r</w:t>
             </w:r>
-            <w:proofErr w:type="spellEnd"/>
           </w:p>
         </w:tc>
         <w:tc>
@@ -36160,7 +36116,6 @@
         </w:rPr>
         <w:t xml:space="preserve">Oznaczenie </w:t>
       </w:r>
-      <w:proofErr w:type="spellStart"/>
       <w:r>
         <w:rPr>
           <w:i/>
@@ -36169,7 +36124,6 @@
         </w:rPr>
         <w:t>r</w:t>
       </w:r>
-      <w:proofErr w:type="spellEnd"/>
       <w:r>
         <w:rPr>
           <w:sz w:val="24"/>
@@ -36177,7 +36131,6 @@
         </w:rPr>
         <w:t xml:space="preserve"> w powyższych wzorach określa promień zainteresowania graczy w grze sieciowej i jest stałe (takie samo) dla wszystkich rodzajów segmentów. Oznacza to, że za </w:t>
       </w:r>
-      <w:proofErr w:type="spellStart"/>
       <w:r>
         <w:rPr>
           <w:i/>
@@ -36186,7 +36139,6 @@
         </w:rPr>
         <w:t>r</w:t>
       </w:r>
-      <w:proofErr w:type="spellEnd"/>
       <w:r>
         <w:rPr>
           <w:sz w:val="24"/>
@@ -36266,7 +36218,6 @@
         </w:rPr>
         <w:t xml:space="preserve">Zaobserwowano, że dla różnych wartości </w:t>
       </w:r>
-      <w:proofErr w:type="spellStart"/>
       <w:r>
         <w:rPr>
           <w:i/>
@@ -36275,7 +36226,6 @@
         </w:rPr>
         <w:t>r</w:t>
       </w:r>
-      <w:proofErr w:type="spellEnd"/>
       <w:r>
         <w:rPr>
           <w:sz w:val="24"/>
@@ -36350,7 +36300,6 @@
         </w:rPr>
         <w:t xml:space="preserve">Interpretując wyniki wykresu należy pamiętać o założeniu, że promień zainteresowania </w:t>
       </w:r>
-      <w:proofErr w:type="spellStart"/>
       <w:r>
         <w:rPr>
           <w:i/>
@@ -36359,7 +36308,6 @@
         </w:rPr>
         <w:t>r</w:t>
       </w:r>
-      <w:proofErr w:type="spellEnd"/>
       <w:r>
         <w:rPr>
           <w:sz w:val="24"/>
@@ -36396,7 +36344,6 @@
         </w:rPr>
         <w:t xml:space="preserve">segmentów zaczynają się dopiero kiedy </w:t>
       </w:r>
-      <w:proofErr w:type="spellStart"/>
       <w:r>
         <w:rPr>
           <w:i/>
@@ -36405,7 +36352,6 @@
         </w:rPr>
         <w:t>r</w:t>
       </w:r>
-      <w:proofErr w:type="spellEnd"/>
       <w:r>
         <w:rPr>
           <w:sz w:val="24"/>
@@ -36474,25 +36420,8 @@
           <w:sz w:val="24"/>
           <w:szCs w:val="24"/>
         </w:rPr>
-        <w:t xml:space="preserve"> przekroczy </w:t>
-      </w:r>
-      <w:proofErr w:type="spellStart"/>
-      <w:r>
-        <w:rPr>
-          <w:sz w:val="24"/>
-          <w:szCs w:val="24"/>
-        </w:rPr>
-        <w:t>dwudziestokroć</w:t>
-      </w:r>
-      <w:proofErr w:type="spellEnd"/>
-      <w:r>
-        <w:rPr>
-          <w:sz w:val="24"/>
-          <w:szCs w:val="24"/>
-        </w:rPr>
-        <w:t xml:space="preserve"> wartości </w:t>
-      </w:r>
-      <w:proofErr w:type="spellStart"/>
+        <w:t xml:space="preserve"> przekroczy dwudziestokroć wartości </w:t>
+      </w:r>
       <w:r>
         <w:rPr>
           <w:i/>
@@ -36501,7 +36430,6 @@
         </w:rPr>
         <w:t>r</w:t>
       </w:r>
-      <w:proofErr w:type="spellEnd"/>
       <w:r>
         <w:rPr>
           <w:sz w:val="24"/>
@@ -36734,25 +36662,8 @@
           <w:sz w:val="24"/>
           <w:szCs w:val="24"/>
         </w:rPr>
-        <w:t xml:space="preserve"> przekroczy </w:t>
-      </w:r>
-      <w:proofErr w:type="spellStart"/>
-      <w:r>
-        <w:rPr>
-          <w:sz w:val="24"/>
-          <w:szCs w:val="24"/>
-        </w:rPr>
-        <w:t>dwudziestokroć</w:t>
-      </w:r>
-      <w:proofErr w:type="spellEnd"/>
-      <w:r>
-        <w:rPr>
-          <w:sz w:val="24"/>
-          <w:szCs w:val="24"/>
-        </w:rPr>
-        <w:t xml:space="preserve"> wartości </w:t>
-      </w:r>
-      <w:proofErr w:type="spellStart"/>
+        <w:t xml:space="preserve"> przekroczy dwudziestokroć wartości </w:t>
+      </w:r>
       <w:r>
         <w:rPr>
           <w:i/>
@@ -36761,7 +36672,6 @@
         </w:rPr>
         <w:t>r</w:t>
       </w:r>
-      <w:proofErr w:type="spellEnd"/>
       <w:r>
         <w:rPr>
           <w:sz w:val="24"/>
@@ -41651,7 +41561,7 @@
         <w:rPr>
           <w:noProof/>
         </w:rPr>
-        <w:t>54</w:t>
+        <w:t>48</w:t>
       </w:r>
     </w:fldSimple>
   </w:p>
@@ -47332,7 +47242,7 @@
 </file>
 
 <file path=customXml/itemProps1.xml><?xml version="1.0" encoding="utf-8"?>
-<ds:datastoreItem xmlns:ds="http://schemas.openxmlformats.org/officeDocument/2006/customXml" ds:itemID="{29E1F847-1B92-467B-A426-3180080FAF2F}">
+<ds:datastoreItem xmlns:ds="http://schemas.openxmlformats.org/officeDocument/2006/customXml" ds:itemID="{D14A8408-3D2B-45A8-B160-9BABD5063710}">
   <ds:schemaRefs>
     <ds:schemaRef ds:uri="http://schemas.openxmlformats.org/officeDocument/2006/bibliography"/>
   </ds:schemaRefs>

</xml_diff>

<commit_message>
Changed colors on plots
</commit_message>
<xml_diff>
--- a/sdobroc_mgr.docx
+++ b/sdobroc_mgr.docx
@@ -7012,9 +7012,9 @@
         </w:rPr>
         <w:drawing>
           <wp:inline distT="0" distB="0" distL="0" distR="0">
-            <wp:extent cx="4727115" cy="4208043"/>
-            <wp:effectExtent l="19050" t="0" r="0" b="0"/>
-            <wp:docPr id="22" name="Obraz 1" descr="D:\PWR\Praca Magisterska\wykres_wzorowy.png"/>
+            <wp:extent cx="5762625" cy="3623310"/>
+            <wp:effectExtent l="19050" t="0" r="9525" b="0"/>
+            <wp:docPr id="10" name="Obraz 3"/>
             <wp:cNvGraphicFramePr>
               <a:graphicFrameLocks xmlns:a="http://schemas.openxmlformats.org/drawingml/2006/main" noChangeAspect="1"/>
             </wp:cNvGraphicFramePr>
@@ -7022,7 +7022,7 @@
               <a:graphicData uri="http://schemas.openxmlformats.org/drawingml/2006/picture">
                 <pic:pic xmlns:pic="http://schemas.openxmlformats.org/drawingml/2006/picture">
                   <pic:nvPicPr>
-                    <pic:cNvPr id="0" name="Picture 1" descr="D:\PWR\Praca Magisterska\wykres_wzorowy.png"/>
+                    <pic:cNvPr id="0" name="Picture 3"/>
                     <pic:cNvPicPr>
                       <a:picLocks noChangeAspect="1" noChangeArrowheads="1"/>
                     </pic:cNvPicPr>
@@ -7037,7 +7037,7 @@
                   <pic:spPr bwMode="auto">
                     <a:xfrm>
                       <a:off x="0" y="0"/>
-                      <a:ext cx="4736669" cy="4216548"/>
+                      <a:ext cx="5762625" cy="3623310"/>
                     </a:xfrm>
                     <a:prstGeom prst="rect">
                       <a:avLst/>
@@ -8021,9 +8021,9 @@
         <w:lastRenderedPageBreak/>
         <w:drawing>
           <wp:inline distT="0" distB="0" distL="0" distR="0">
-            <wp:extent cx="5719445" cy="5098415"/>
+            <wp:extent cx="5753735" cy="3459480"/>
             <wp:effectExtent l="19050" t="0" r="0" b="0"/>
-            <wp:docPr id="23" name="Obraz 2" descr="D:\PWR\Praca Magisterska\wykres1.png"/>
+            <wp:docPr id="9" name="Obraz 2"/>
             <wp:cNvGraphicFramePr>
               <a:graphicFrameLocks xmlns:a="http://schemas.openxmlformats.org/drawingml/2006/main" noChangeAspect="1"/>
             </wp:cNvGraphicFramePr>
@@ -8031,7 +8031,7 @@
               <a:graphicData uri="http://schemas.openxmlformats.org/drawingml/2006/picture">
                 <pic:pic xmlns:pic="http://schemas.openxmlformats.org/drawingml/2006/picture">
                   <pic:nvPicPr>
-                    <pic:cNvPr id="0" name="Picture 2" descr="D:\PWR\Praca Magisterska\wykres1.png"/>
+                    <pic:cNvPr id="0" name="Picture 2"/>
                     <pic:cNvPicPr>
                       <a:picLocks noChangeAspect="1" noChangeArrowheads="1"/>
                     </pic:cNvPicPr>
@@ -8046,7 +8046,7 @@
                   <pic:spPr bwMode="auto">
                     <a:xfrm>
                       <a:off x="0" y="0"/>
-                      <a:ext cx="5719445" cy="5098415"/>
+                      <a:ext cx="5753735" cy="3459480"/>
                     </a:xfrm>
                     <a:prstGeom prst="rect">
                       <a:avLst/>
@@ -8219,7 +8219,28 @@
           <w:sz w:val="24"/>
           <w:szCs w:val="24"/>
         </w:rPr>
-        <w:t xml:space="preserve">.1 przekroczony został pierwszy graniczny czas oczekiwania w którym gracze mogą stracić zainteresowanie grą. W trzecim wariancie badania aplikacja klienta czeka na odpowiedź </w:t>
+        <w:t>.1 przekroczony został pierwszy graniczny czas oczekiwania w którym gracze mogą stracić zainteresowanie grą. W trzecim wariancie badania aplikacja klienta czeka na odpowiedź ponad 160 milisekund, co jest wartością wymagającą poprawy. Z wykresu można wyczytać, że większość tego czasu, bo aż 110 milisekund, zostało wykorzystane na sam ruch sieciowy</w:t>
+      </w:r>
+      <w:r>
+        <w:rPr>
+          <w:sz w:val="24"/>
+          <w:szCs w:val="24"/>
+        </w:rPr>
+        <w:t>. W</w:t>
+      </w:r>
+      <w:r>
+        <w:rPr>
+          <w:sz w:val="24"/>
+          <w:szCs w:val="24"/>
+        </w:rPr>
+        <w:t>ykres prawy</w:t>
+      </w:r>
+      <w:r>
+        <w:rPr>
+          <w:sz w:val="24"/>
+          <w:szCs w:val="24"/>
+        </w:rPr>
+        <w:t xml:space="preserve"> pokazuje jak ogromne ilości danych były przesyłane w trakcie sesji. Wiedząc, że w trakcie sesji każdy klient wykonał 200 akcji, łatwo można policzyć, że każda akcja w wariancie z osiemdziesięcioma klientami niosła za sobą ponad 15 kilobajtów danych przesłanych protokołem TCP. Szybka analiza informacji przekazywanych między klientem a </w:t>
       </w:r>
       <w:r>
         <w:rPr>
@@ -8227,28 +8248,7 @@
           <w:szCs w:val="24"/>
         </w:rPr>
         <w:lastRenderedPageBreak/>
-        <w:t>ponad 160 milisekund, co jest wartością wymagającą poprawy. Z wykresu można wyczytać, że większość tego czasu, bo aż 110 milisekund, zostało wykorzystane na sam ruch sieciowy</w:t>
-      </w:r>
-      <w:r>
-        <w:rPr>
-          <w:sz w:val="24"/>
-          <w:szCs w:val="24"/>
-        </w:rPr>
-        <w:t>. W</w:t>
-      </w:r>
-      <w:r>
-        <w:rPr>
-          <w:sz w:val="24"/>
-          <w:szCs w:val="24"/>
-        </w:rPr>
-        <w:t>ykres prawy</w:t>
-      </w:r>
-      <w:r>
-        <w:rPr>
-          <w:sz w:val="24"/>
-          <w:szCs w:val="24"/>
-        </w:rPr>
-        <w:t xml:space="preserve"> pokazuje jak ogromne ilości danych były przesyłane w trakcie sesji. Wiedząc, że w trakcie sesji każdy klient wykonał 200 akcji, łatwo można policzyć, że każda akcja w wariancie z osiemdziesięcioma klientami niosła za sobą ponad 15 kilobajtów danych przesłanych protokołem TCP. Szybka analiza informacji przekazywanych między klientem a serwerem pokazała, że znaczną część z tego stanowiły wiadomości Aktualizacji Środowiska. </w:t>
+        <w:t xml:space="preserve">serwerem pokazała, że znaczną część z tego stanowiły wiadomości Aktualizacji Środowiska. </w:t>
       </w:r>
       <w:r>
         <w:rPr>
@@ -8556,9 +8556,9 @@
         <w:lastRenderedPageBreak/>
         <w:drawing>
           <wp:inline distT="0" distB="0" distL="0" distR="0">
-            <wp:extent cx="5727700" cy="5098415"/>
-            <wp:effectExtent l="19050" t="0" r="6350" b="0"/>
-            <wp:docPr id="25" name="Obraz 4" descr="D:\PWR\Praca Magisterska\wykres3.png"/>
+            <wp:extent cx="5753735" cy="3717925"/>
+            <wp:effectExtent l="19050" t="0" r="0" b="0"/>
+            <wp:docPr id="13" name="Obraz 4"/>
             <wp:cNvGraphicFramePr>
               <a:graphicFrameLocks xmlns:a="http://schemas.openxmlformats.org/drawingml/2006/main" noChangeAspect="1"/>
             </wp:cNvGraphicFramePr>
@@ -8566,7 +8566,7 @@
               <a:graphicData uri="http://schemas.openxmlformats.org/drawingml/2006/picture">
                 <pic:pic xmlns:pic="http://schemas.openxmlformats.org/drawingml/2006/picture">
                   <pic:nvPicPr>
-                    <pic:cNvPr id="0" name="Picture 4" descr="D:\PWR\Praca Magisterska\wykres3.png"/>
+                    <pic:cNvPr id="0" name="Picture 4"/>
                     <pic:cNvPicPr>
                       <a:picLocks noChangeAspect="1" noChangeArrowheads="1"/>
                     </pic:cNvPicPr>
@@ -8581,7 +8581,7 @@
                   <pic:spPr bwMode="auto">
                     <a:xfrm>
                       <a:off x="0" y="0"/>
-                      <a:ext cx="5727700" cy="5098415"/>
+                      <a:ext cx="5753735" cy="3717925"/>
                     </a:xfrm>
                     <a:prstGeom prst="rect">
                       <a:avLst/>
@@ -10141,9 +10141,9 @@
         <w:lastRenderedPageBreak/>
         <w:drawing>
           <wp:inline distT="0" distB="0" distL="0" distR="0">
-            <wp:extent cx="5727700" cy="5098415"/>
-            <wp:effectExtent l="19050" t="0" r="6350" b="0"/>
-            <wp:docPr id="26" name="Obraz 5" descr="D:\PWR\Praca Magisterska\wykres4.png"/>
+            <wp:extent cx="5762625" cy="3717925"/>
+            <wp:effectExtent l="19050" t="0" r="9525" b="0"/>
+            <wp:docPr id="27" name="Obraz 5"/>
             <wp:cNvGraphicFramePr>
               <a:graphicFrameLocks xmlns:a="http://schemas.openxmlformats.org/drawingml/2006/main" noChangeAspect="1"/>
             </wp:cNvGraphicFramePr>
@@ -10151,7 +10151,7 @@
               <a:graphicData uri="http://schemas.openxmlformats.org/drawingml/2006/picture">
                 <pic:pic xmlns:pic="http://schemas.openxmlformats.org/drawingml/2006/picture">
                   <pic:nvPicPr>
-                    <pic:cNvPr id="0" name="Picture 5" descr="D:\PWR\Praca Magisterska\wykres4.png"/>
+                    <pic:cNvPr id="0" name="Picture 5"/>
                     <pic:cNvPicPr>
                       <a:picLocks noChangeAspect="1" noChangeArrowheads="1"/>
                     </pic:cNvPicPr>
@@ -10166,7 +10166,7 @@
                   <pic:spPr bwMode="auto">
                     <a:xfrm>
                       <a:off x="0" y="0"/>
-                      <a:ext cx="5727700" cy="5098415"/>
+                      <a:ext cx="5762625" cy="3717925"/>
                     </a:xfrm>
                     <a:prstGeom prst="rect">
                       <a:avLst/>
@@ -43415,7 +43415,7 @@
         <w:rPr>
           <w:noProof/>
         </w:rPr>
-        <w:t>21</w:t>
+        <w:t>34</w:t>
       </w:r>
     </w:fldSimple>
   </w:p>
@@ -49223,7 +49223,7 @@
 </file>
 
 <file path=customXml/itemProps1.xml><?xml version="1.0" encoding="utf-8"?>
-<ds:datastoreItem xmlns:ds="http://schemas.openxmlformats.org/officeDocument/2006/customXml" ds:itemID="{DF724578-A6DB-46FB-A9AF-A63EB4F50D2C}">
+<ds:datastoreItem xmlns:ds="http://schemas.openxmlformats.org/officeDocument/2006/customXml" ds:itemID="{BC6E2997-8A35-436A-A3B1-4DE7F1DCCA9F}">
   <ds:schemaRefs>
     <ds:schemaRef ds:uri="http://schemas.openxmlformats.org/officeDocument/2006/bibliography"/>
   </ds:schemaRefs>

</xml_diff>